<commit_message>
FOIMOD-2980 - CFD Personals - Response Package Summary
Fixed all issues with non-responsive & duplicate flags
Added delete pages logic
</commit_message>
<xml_diff>
--- a/computingservices/DocumentServices/templates/CFD_responsepackage_redaction_summary.docx
+++ b/computingservices/DocumentServices/templates/CFD_responsepackage_redaction_summary.docx
@@ -68,7 +68,13 @@
           <w:szCs w:val="20"/>
         </w:rPr>
       </w:pPr>
-      <w:r>
+    </w:p>
+    <w:p>
+      <w:pPr>
+        <w:tabs>
+          <w:tab w:val="left" w:pos="5575"/>
+        </w:tabs>
+        <w:spacing w:before="240" w:after="240"/>
         <w:rPr>
           <w:rFonts w:ascii="BCSans-Bold" w:hAnsi="BCSans-Bold" w:cs="BCSans-Bold"/>
           <w:b/>
@@ -77,8 +83,7 @@
           <w:sz w:val="20"/>
           <w:szCs w:val="20"/>
         </w:rPr>
-        <w:t>{d.data[i].</w:t>
-      </w:r>
+      </w:pPr>
       <w:r>
         <w:rPr>
           <w:rFonts w:ascii="BCSans-Bold" w:hAnsi="BCSans-Bold" w:cs="BCSans-Bold"/>
@@ -88,8 +93,9 @@
           <w:sz w:val="20"/>
           <w:szCs w:val="20"/>
         </w:rPr>
-        <w:t>record</w:t>
+        <w:t>{</w:t>
       </w:r>
+      <w:proofErr w:type="spellStart"/>
       <w:r>
         <w:rPr>
           <w:rFonts w:ascii="BCSans-Bold" w:hAnsi="BCSans-Bold" w:cs="BCSans-Bold"/>
@@ -99,8 +105,140 @@
           <w:sz w:val="20"/>
           <w:szCs w:val="20"/>
         </w:rPr>
-        <w:t>name} – {d. data[i].pagecount} pgs</w:t>
+        <w:t>d.data</w:t>
       </w:r>
+      <w:proofErr w:type="spellEnd"/>
+      <w:r>
+        <w:rPr>
+          <w:rFonts w:ascii="BCSans-Bold" w:hAnsi="BCSans-Bold" w:cs="BCSans-Bold"/>
+          <w:b/>
+          <w:bCs/>
+          <w:color w:val="A1192F"/>
+          <w:sz w:val="20"/>
+          <w:szCs w:val="20"/>
+        </w:rPr>
+        <w:t>[</w:t>
+      </w:r>
+      <w:proofErr w:type="spellStart"/>
+      <w:r>
+        <w:rPr>
+          <w:rFonts w:ascii="BCSans-Bold" w:hAnsi="BCSans-Bold" w:cs="BCSans-Bold"/>
+          <w:b/>
+          <w:bCs/>
+          <w:color w:val="A1192F"/>
+          <w:sz w:val="20"/>
+          <w:szCs w:val="20"/>
+        </w:rPr>
+        <w:t>i</w:t>
+      </w:r>
+      <w:proofErr w:type="spellEnd"/>
+      <w:r>
+        <w:rPr>
+          <w:rFonts w:ascii="BCSans-Bold" w:hAnsi="BCSans-Bold" w:cs="BCSans-Bold"/>
+          <w:b/>
+          <w:bCs/>
+          <w:color w:val="A1192F"/>
+          <w:sz w:val="20"/>
+          <w:szCs w:val="20"/>
+        </w:rPr>
+        <w:t>].</w:t>
+      </w:r>
+      <w:proofErr w:type="spellStart"/>
+      <w:r>
+        <w:rPr>
+          <w:rFonts w:ascii="BCSans-Bold" w:hAnsi="BCSans-Bold" w:cs="BCSans-Bold"/>
+          <w:b/>
+          <w:bCs/>
+          <w:color w:val="A1192F"/>
+          <w:sz w:val="20"/>
+          <w:szCs w:val="20"/>
+        </w:rPr>
+        <w:t>record</w:t>
+      </w:r>
+      <w:r>
+        <w:rPr>
+          <w:rFonts w:ascii="BCSans-Bold" w:hAnsi="BCSans-Bold" w:cs="BCSans-Bold"/>
+          <w:b/>
+          <w:bCs/>
+          <w:color w:val="A1192F"/>
+          <w:sz w:val="20"/>
+          <w:szCs w:val="20"/>
+        </w:rPr>
+        <w:t>name</w:t>
+      </w:r>
+      <w:proofErr w:type="spellEnd"/>
+      <w:r>
+        <w:rPr>
+          <w:rFonts w:ascii="BCSans-Bold" w:hAnsi="BCSans-Bold" w:cs="BCSans-Bold"/>
+          <w:b/>
+          <w:bCs/>
+          <w:color w:val="A1192F"/>
+          <w:sz w:val="20"/>
+          <w:szCs w:val="20"/>
+        </w:rPr>
+        <w:t>} – {d. data[</w:t>
+      </w:r>
+      <w:proofErr w:type="spellStart"/>
+      <w:r>
+        <w:rPr>
+          <w:rFonts w:ascii="BCSans-Bold" w:hAnsi="BCSans-Bold" w:cs="BCSans-Bold"/>
+          <w:b/>
+          <w:bCs/>
+          <w:color w:val="A1192F"/>
+          <w:sz w:val="20"/>
+          <w:szCs w:val="20"/>
+        </w:rPr>
+        <w:t>i</w:t>
+      </w:r>
+      <w:proofErr w:type="spellEnd"/>
+      <w:r>
+        <w:rPr>
+          <w:rFonts w:ascii="BCSans-Bold" w:hAnsi="BCSans-Bold" w:cs="BCSans-Bold"/>
+          <w:b/>
+          <w:bCs/>
+          <w:color w:val="A1192F"/>
+          <w:sz w:val="20"/>
+          <w:szCs w:val="20"/>
+        </w:rPr>
+        <w:t>].</w:t>
+      </w:r>
+      <w:proofErr w:type="spellStart"/>
+      <w:r>
+        <w:rPr>
+          <w:rFonts w:ascii="BCSans-Bold" w:hAnsi="BCSans-Bold" w:cs="BCSans-Bold"/>
+          <w:b/>
+          <w:bCs/>
+          <w:color w:val="A1192F"/>
+          <w:sz w:val="20"/>
+          <w:szCs w:val="20"/>
+        </w:rPr>
+        <w:t>pagecount</w:t>
+      </w:r>
+      <w:proofErr w:type="spellEnd"/>
+      <w:r>
+        <w:rPr>
+          <w:rFonts w:ascii="BCSans-Bold" w:hAnsi="BCSans-Bold" w:cs="BCSans-Bold"/>
+          <w:b/>
+          <w:bCs/>
+          <w:color w:val="A1192F"/>
+          <w:sz w:val="20"/>
+          <w:szCs w:val="20"/>
+        </w:rPr>
+        <w:t xml:space="preserve">} </w:t>
+      </w:r>
+      <w:proofErr w:type="spellStart"/>
+      <w:r>
+        <w:rPr>
+          <w:rFonts w:ascii="BCSans-Bold" w:hAnsi="BCSans-Bold" w:cs="BCSans-Bold"/>
+          <w:b/>
+          <w:bCs/>
+          <w:color w:val="A1192F"/>
+          <w:sz w:val="20"/>
+          <w:szCs w:val="20"/>
+        </w:rPr>
+        <w:t>pgs</w:t>
+      </w:r>
+      <w:proofErr w:type="spellEnd"/>
     </w:p>
     <w:tbl>
       <w:tblPr>
@@ -110,18 +248,20 @@
         <w:tblLook w:val="04A0" w:firstRow="1" w:lastRow="0" w:firstColumn="1" w:lastColumn="0" w:noHBand="0" w:noVBand="1"/>
       </w:tblPr>
       <w:tblGrid>
-        <w:gridCol w:w="4071"/>
-        <w:gridCol w:w="5289"/>
+        <w:gridCol w:w="4845"/>
+        <w:gridCol w:w="540"/>
+        <w:gridCol w:w="3975"/>
       </w:tblGrid>
       <w:tr>
         <w:trPr>
           <w:gridAfter w:val="1"/>
-          <w:wAfter w:w="5289" w:type="dxa"/>
+          <w:wAfter w:w="3975" w:type="dxa"/>
           <w:trHeight w:val="533"/>
         </w:trPr>
         <w:tc>
           <w:tcPr>
-            <w:tcW w:w="4071" w:type="dxa"/>
+            <w:tcW w:w="5385" w:type="dxa"/>
+            <w:gridSpan w:val="2"/>
             <w:tcBorders>
               <w:top w:val="nil"/>
               <w:left w:val="nil"/>
@@ -149,7 +289,67 @@
                 <w:sz w:val="20"/>
                 <w:szCs w:val="20"/>
               </w:rPr>
-              <w:t>pg. {d.data[i].sections[i].range}</w:t>
+              <w:t>pg. {</w:t>
+            </w:r>
+            <w:proofErr w:type="spellStart"/>
+            <w:r>
+              <w:rPr>
+                <w:rFonts w:ascii="BCSans-Regular" w:hAnsi="BCSans-Regular" w:cs="BCSans-Regular"/>
+                <w:color w:val="A1192F"/>
+                <w:sz w:val="20"/>
+                <w:szCs w:val="20"/>
+              </w:rPr>
+              <w:t>d.data</w:t>
+            </w:r>
+            <w:proofErr w:type="spellEnd"/>
+            <w:r>
+              <w:rPr>
+                <w:rFonts w:ascii="BCSans-Regular" w:hAnsi="BCSans-Regular" w:cs="BCSans-Regular"/>
+                <w:color w:val="A1192F"/>
+                <w:sz w:val="20"/>
+                <w:szCs w:val="20"/>
+              </w:rPr>
+              <w:t>[</w:t>
+            </w:r>
+            <w:proofErr w:type="spellStart"/>
+            <w:r>
+              <w:rPr>
+                <w:rFonts w:ascii="BCSans-Regular" w:hAnsi="BCSans-Regular" w:cs="BCSans-Regular"/>
+                <w:color w:val="A1192F"/>
+                <w:sz w:val="20"/>
+                <w:szCs w:val="20"/>
+              </w:rPr>
+              <w:t>i</w:t>
+            </w:r>
+            <w:proofErr w:type="spellEnd"/>
+            <w:r>
+              <w:rPr>
+                <w:rFonts w:ascii="BCSans-Regular" w:hAnsi="BCSans-Regular" w:cs="BCSans-Regular"/>
+                <w:color w:val="A1192F"/>
+                <w:sz w:val="20"/>
+                <w:szCs w:val="20"/>
+              </w:rPr>
+              <w:t>].sections[</w:t>
+            </w:r>
+            <w:proofErr w:type="spellStart"/>
+            <w:r>
+              <w:rPr>
+                <w:rFonts w:ascii="BCSans-Regular" w:hAnsi="BCSans-Regular" w:cs="BCSans-Regular"/>
+                <w:color w:val="A1192F"/>
+                <w:sz w:val="20"/>
+                <w:szCs w:val="20"/>
+              </w:rPr>
+              <w:t>i</w:t>
+            </w:r>
+            <w:proofErr w:type="spellEnd"/>
+            <w:r>
+              <w:rPr>
+                <w:rFonts w:ascii="BCSans-Regular" w:hAnsi="BCSans-Regular" w:cs="BCSans-Regular"/>
+                <w:color w:val="A1192F"/>
+                <w:sz w:val="20"/>
+                <w:szCs w:val="20"/>
+              </w:rPr>
+              <w:t>].range}</w:t>
             </w:r>
           </w:p>
           <w:p>
@@ -158,11 +358,153 @@
                 <w:tab w:val="left" w:pos="5575"/>
               </w:tabs>
               <w:rPr>
-                <w:rFonts w:ascii="BC Sans" w:hAnsi="BC Sans"/>
+                <w:rFonts w:ascii="BCSans-Regular" w:hAnsi="BCSans-Regular" w:cs="BCSans-Regular"/>
+                <w:color w:val="A1192F"/>
+                <w:sz w:val="20"/>
+                <w:szCs w:val="20"/>
+              </w:rPr>
+            </w:pPr>
+          </w:p>
+          <w:p>
+            <w:pPr>
+              <w:tabs>
+                <w:tab w:val="left" w:pos="5575"/>
+              </w:tabs>
+              <w:rPr>
+                <w:rFonts w:ascii="BCSans-Regular" w:hAnsi="BCSans-Regular" w:cs="BCSans-Regular"/>
+                <w:color w:val="A1192F"/>
+                <w:sz w:val="20"/>
+                <w:szCs w:val="20"/>
+              </w:rPr>
+            </w:pPr>
+            <w:r>
+              <w:rPr>
+                <w:rFonts w:ascii="BCSans-Regular" w:hAnsi="BCSans-Regular" w:cs="BCSans-Regular"/>
                 <w:color w:val="000000" w:themeColor="text1"/>
                 <w:sz w:val="20"/>
                 <w:szCs w:val="20"/>
               </w:rPr>
+              <w:t xml:space="preserve">   </w:t>
+            </w:r>
+            <w:r>
+              <w:rPr>
+                <w:rFonts w:ascii="BCSans-Regular" w:hAnsi="BCSans-Regular" w:cs="BCSans-Regular"/>
+                <w:color w:val="A1192F"/>
+                <w:sz w:val="20"/>
+                <w:szCs w:val="20"/>
+              </w:rPr>
+              <w:t>{</w:t>
+            </w:r>
+            <w:proofErr w:type="spellStart"/>
+            <w:r>
+              <w:rPr>
+                <w:rFonts w:ascii="BCSans-Regular" w:hAnsi="BCSans-Regular" w:cs="BCSans-Regular"/>
+                <w:color w:val="A1192F"/>
+                <w:sz w:val="20"/>
+                <w:szCs w:val="20"/>
+              </w:rPr>
+              <w:t>d.data</w:t>
+            </w:r>
+            <w:proofErr w:type="spellEnd"/>
+            <w:r>
+              <w:rPr>
+                <w:rFonts w:ascii="BCSans-Regular" w:hAnsi="BCSans-Regular" w:cs="BCSans-Regular"/>
+                <w:color w:val="A1192F"/>
+                <w:sz w:val="20"/>
+                <w:szCs w:val="20"/>
+              </w:rPr>
+              <w:t>[</w:t>
+            </w:r>
+            <w:proofErr w:type="spellStart"/>
+            <w:r>
+              <w:rPr>
+                <w:rFonts w:ascii="BCSans-Regular" w:hAnsi="BCSans-Regular" w:cs="BCSans-Regular"/>
+                <w:color w:val="A1192F"/>
+                <w:sz w:val="20"/>
+                <w:szCs w:val="20"/>
+              </w:rPr>
+              <w:t>i</w:t>
+            </w:r>
+            <w:proofErr w:type="spellEnd"/>
+            <w:r>
+              <w:rPr>
+                <w:rFonts w:ascii="BCSans-Regular" w:hAnsi="BCSans-Regular" w:cs="BCSans-Regular"/>
+                <w:color w:val="A1192F"/>
+                <w:sz w:val="20"/>
+                <w:szCs w:val="20"/>
+              </w:rPr>
+              <w:t>].sections[</w:t>
+            </w:r>
+            <w:proofErr w:type="spellStart"/>
+            <w:r>
+              <w:rPr>
+                <w:rFonts w:ascii="BCSans-Regular" w:hAnsi="BCSans-Regular" w:cs="BCSans-Regular"/>
+                <w:color w:val="A1192F"/>
+                <w:sz w:val="20"/>
+                <w:szCs w:val="20"/>
+              </w:rPr>
+              <w:t>i</w:t>
+            </w:r>
+            <w:proofErr w:type="spellEnd"/>
+            <w:r>
+              <w:rPr>
+                <w:rFonts w:ascii="BCSans-Regular" w:hAnsi="BCSans-Regular" w:cs="BCSans-Regular"/>
+                <w:color w:val="A1192F"/>
+                <w:sz w:val="20"/>
+                <w:szCs w:val="20"/>
+              </w:rPr>
+              <w:t>].section</w:t>
+            </w:r>
+            <w:r>
+              <w:rPr>
+                <w:rFonts w:ascii="BCSans-Regular" w:hAnsi="BCSans-Regular" w:cs="BCSans-Regular"/>
+                <w:color w:val="A1192F"/>
+                <w:sz w:val="20"/>
+                <w:szCs w:val="20"/>
+              </w:rPr>
+              <w:t>[</w:t>
+            </w:r>
+            <w:proofErr w:type="spellStart"/>
+            <w:r>
+              <w:rPr>
+                <w:rFonts w:ascii="BCSans-Regular" w:hAnsi="BCSans-Regular" w:cs="BCSans-Regular"/>
+                <w:color w:val="A1192F"/>
+                <w:sz w:val="20"/>
+                <w:szCs w:val="20"/>
+              </w:rPr>
+              <w:t>i</w:t>
+            </w:r>
+            <w:proofErr w:type="spellEnd"/>
+            <w:r>
+              <w:rPr>
+                <w:rFonts w:ascii="BCSans-Regular" w:hAnsi="BCSans-Regular" w:cs="BCSans-Regular"/>
+                <w:color w:val="A1192F"/>
+                <w:sz w:val="20"/>
+                <w:szCs w:val="20"/>
+              </w:rPr>
+              <w:t>].formatted</w:t>
+            </w:r>
+            <w:r>
+              <w:rPr>
+                <w:rFonts w:ascii="BCSans-Regular" w:hAnsi="BCSans-Regular" w:cs="BCSans-Regular"/>
+                <w:color w:val="A1192F"/>
+                <w:sz w:val="20"/>
+                <w:szCs w:val="20"/>
+              </w:rPr>
+              <w:t>}</w:t>
+            </w:r>
+          </w:p>
+          <w:p>
+            <w:pPr>
+              <w:tabs>
+                <w:tab w:val="left" w:pos="5575"/>
+              </w:tabs>
+              <w:rPr>
+                <w:rFonts w:ascii="BCSans-Regular" w:hAnsi="BCSans-Regular" w:cs="BCSans-Regular"/>
+                <w:color w:val="A1192F"/>
+                <w:sz w:val="20"/>
+                <w:szCs w:val="20"/>
+              </w:rPr>
             </w:pPr>
             <w:r>
               <w:rPr>
@@ -180,8 +522,112 @@
                 <w:sz w:val="20"/>
                 <w:szCs w:val="20"/>
               </w:rPr>
-              <w:t>{d.data[i].sections[i].section}</w:t>
-            </w:r>
+              <w:t>{</w:t>
+            </w:r>
+            <w:proofErr w:type="spellStart"/>
+            <w:r>
+              <w:rPr>
+                <w:rFonts w:ascii="BCSans-Regular" w:hAnsi="BCSans-Regular" w:cs="BCSans-Regular"/>
+                <w:color w:val="A1192F"/>
+                <w:sz w:val="20"/>
+                <w:szCs w:val="20"/>
+              </w:rPr>
+              <w:t>d.data</w:t>
+            </w:r>
+            <w:proofErr w:type="spellEnd"/>
+            <w:r>
+              <w:rPr>
+                <w:rFonts w:ascii="BCSans-Regular" w:hAnsi="BCSans-Regular" w:cs="BCSans-Regular"/>
+                <w:color w:val="A1192F"/>
+                <w:sz w:val="20"/>
+                <w:szCs w:val="20"/>
+              </w:rPr>
+              <w:t>[</w:t>
+            </w:r>
+            <w:proofErr w:type="spellStart"/>
+            <w:r>
+              <w:rPr>
+                <w:rFonts w:ascii="BCSans-Regular" w:hAnsi="BCSans-Regular" w:cs="BCSans-Regular"/>
+                <w:color w:val="A1192F"/>
+                <w:sz w:val="20"/>
+                <w:szCs w:val="20"/>
+              </w:rPr>
+              <w:t>i</w:t>
+            </w:r>
+            <w:proofErr w:type="spellEnd"/>
+            <w:r>
+              <w:rPr>
+                <w:rFonts w:ascii="BCSans-Regular" w:hAnsi="BCSans-Regular" w:cs="BCSans-Regular"/>
+                <w:color w:val="A1192F"/>
+                <w:sz w:val="20"/>
+                <w:szCs w:val="20"/>
+              </w:rPr>
+              <w:t>].sections[</w:t>
+            </w:r>
+            <w:proofErr w:type="spellStart"/>
+            <w:r>
+              <w:rPr>
+                <w:rFonts w:ascii="BCSans-Regular" w:hAnsi="BCSans-Regular" w:cs="BCSans-Regular"/>
+                <w:color w:val="A1192F"/>
+                <w:sz w:val="20"/>
+                <w:szCs w:val="20"/>
+              </w:rPr>
+              <w:t>i</w:t>
+            </w:r>
+            <w:proofErr w:type="spellEnd"/>
+            <w:r>
+              <w:rPr>
+                <w:rFonts w:ascii="BCSans-Regular" w:hAnsi="BCSans-Regular" w:cs="BCSans-Regular"/>
+                <w:color w:val="A1192F"/>
+                <w:sz w:val="20"/>
+                <w:szCs w:val="20"/>
+              </w:rPr>
+              <w:t>].section</w:t>
+            </w:r>
+            <w:r>
+              <w:rPr>
+                <w:rFonts w:ascii="BCSans-Regular" w:hAnsi="BCSans-Regular" w:cs="BCSans-Regular"/>
+                <w:color w:val="A1192F"/>
+                <w:sz w:val="20"/>
+                <w:szCs w:val="20"/>
+              </w:rPr>
+              <w:t>[i+1].formatted</w:t>
+            </w:r>
+            <w:r>
+              <w:rPr>
+                <w:rFonts w:ascii="BCSans-Regular" w:hAnsi="BCSans-Regular" w:cs="BCSans-Regular"/>
+                <w:color w:val="A1192F"/>
+                <w:sz w:val="20"/>
+                <w:szCs w:val="20"/>
+              </w:rPr>
+              <w:t>}</w:t>
+            </w:r>
+          </w:p>
+          <w:p>
+            <w:pPr>
+              <w:tabs>
+                <w:tab w:val="left" w:pos="5575"/>
+              </w:tabs>
+              <w:rPr>
+                <w:rFonts w:ascii="BCSans-Regular" w:hAnsi="BCSans-Regular" w:cs="BCSans-Regular"/>
+                <w:color w:val="A1192F"/>
+                <w:sz w:val="20"/>
+                <w:szCs w:val="20"/>
+              </w:rPr>
+            </w:pPr>
+          </w:p>
+          <w:p>
+            <w:pPr>
+              <w:tabs>
+                <w:tab w:val="left" w:pos="5575"/>
+              </w:tabs>
+              <w:rPr>
+                <w:rFonts w:ascii="BCSans-Regular" w:hAnsi="BCSans-Regular" w:cs="BCSans-Regular"/>
+                <w:color w:val="A1192F"/>
+                <w:sz w:val="20"/>
+                <w:szCs w:val="20"/>
+              </w:rPr>
+            </w:pPr>
           </w:p>
         </w:tc>
       </w:tr>
@@ -191,7 +637,7 @@
         </w:trPr>
         <w:tc>
           <w:tcPr>
-            <w:tcW w:w="4071" w:type="dxa"/>
+            <w:tcW w:w="4845" w:type="dxa"/>
             <w:tcBorders>
               <w:top w:val="nil"/>
               <w:left w:val="nil"/>
@@ -219,7 +665,47 @@
                 <w:sz w:val="20"/>
                 <w:szCs w:val="20"/>
               </w:rPr>
-              <w:t>pg. {d.data[i].sections[i+1].range}</w:t>
+              <w:t>pg. {</w:t>
+            </w:r>
+            <w:proofErr w:type="spellStart"/>
+            <w:r>
+              <w:rPr>
+                <w:rFonts w:ascii="BCSans-Regular" w:hAnsi="BCSans-Regular" w:cs="BCSans-Regular"/>
+                <w:color w:val="A1192F"/>
+                <w:sz w:val="20"/>
+                <w:szCs w:val="20"/>
+              </w:rPr>
+              <w:t>d.data</w:t>
+            </w:r>
+            <w:proofErr w:type="spellEnd"/>
+            <w:r>
+              <w:rPr>
+                <w:rFonts w:ascii="BCSans-Regular" w:hAnsi="BCSans-Regular" w:cs="BCSans-Regular"/>
+                <w:color w:val="A1192F"/>
+                <w:sz w:val="20"/>
+                <w:szCs w:val="20"/>
+              </w:rPr>
+              <w:t>[</w:t>
+            </w:r>
+            <w:proofErr w:type="spellStart"/>
+            <w:r>
+              <w:rPr>
+                <w:rFonts w:ascii="BCSans-Regular" w:hAnsi="BCSans-Regular" w:cs="BCSans-Regular"/>
+                <w:color w:val="A1192F"/>
+                <w:sz w:val="20"/>
+                <w:szCs w:val="20"/>
+              </w:rPr>
+              <w:t>i</w:t>
+            </w:r>
+            <w:proofErr w:type="spellEnd"/>
+            <w:r>
+              <w:rPr>
+                <w:rFonts w:ascii="BCSans-Regular" w:hAnsi="BCSans-Regular" w:cs="BCSans-Regular"/>
+                <w:color w:val="A1192F"/>
+                <w:sz w:val="20"/>
+                <w:szCs w:val="20"/>
+              </w:rPr>
+              <w:t>].sections[i+1].range}</w:t>
             </w:r>
           </w:p>
           <w:p>
@@ -228,19 +714,19 @@
                 <w:tab w:val="left" w:pos="5575"/>
               </w:tabs>
               <w:rPr>
-                <w:rFonts w:ascii="BC Sans" w:hAnsi="BC Sans"/>
+                <w:rFonts w:ascii="BCSans-Regular" w:hAnsi="BCSans-Regular" w:cs="BCSans-Regular"/>
+                <w:color w:val="A1192F"/>
+                <w:sz w:val="20"/>
+                <w:szCs w:val="20"/>
+              </w:rPr>
+            </w:pPr>
+            <w:r>
+              <w:rPr>
+                <w:rFonts w:ascii="BCSans-Regular" w:hAnsi="BCSans-Regular" w:cs="BCSans-Regular"/>
                 <w:color w:val="000000" w:themeColor="text1"/>
                 <w:sz w:val="20"/>
                 <w:szCs w:val="20"/>
               </w:rPr>
-            </w:pPr>
-            <w:r>
-              <w:rPr>
-                <w:rFonts w:ascii="BCSans-Regular" w:hAnsi="BCSans-Regular" w:cs="BCSans-Regular"/>
-                <w:color w:val="000000" w:themeColor="text1"/>
-                <w:sz w:val="20"/>
-                <w:szCs w:val="20"/>
-              </w:rPr>
               <w:t xml:space="preserve">   </w:t>
             </w:r>
             <w:r>
@@ -250,13 +736,54 @@
                 <w:sz w:val="20"/>
                 <w:szCs w:val="20"/>
               </w:rPr>
-              <w:t>{d.data[i].sections[i+1].section}</w:t>
+              <w:t>{</w:t>
+            </w:r>
+            <w:proofErr w:type="spellStart"/>
+            <w:r>
+              <w:rPr>
+                <w:rFonts w:ascii="BCSans-Regular" w:hAnsi="BCSans-Regular" w:cs="BCSans-Regular"/>
+                <w:color w:val="A1192F"/>
+                <w:sz w:val="20"/>
+                <w:szCs w:val="20"/>
+              </w:rPr>
+              <w:t>d.data</w:t>
+            </w:r>
+            <w:proofErr w:type="spellEnd"/>
+            <w:r>
+              <w:rPr>
+                <w:rFonts w:ascii="BCSans-Regular" w:hAnsi="BCSans-Regular" w:cs="BCSans-Regular"/>
+                <w:color w:val="A1192F"/>
+                <w:sz w:val="20"/>
+                <w:szCs w:val="20"/>
+              </w:rPr>
+              <w:t>[</w:t>
+            </w:r>
+            <w:proofErr w:type="spellStart"/>
+            <w:r>
+              <w:rPr>
+                <w:rFonts w:ascii="BCSans-Regular" w:hAnsi="BCSans-Regular" w:cs="BCSans-Regular"/>
+                <w:color w:val="A1192F"/>
+                <w:sz w:val="20"/>
+                <w:szCs w:val="20"/>
+              </w:rPr>
+              <w:t>i</w:t>
+            </w:r>
+            <w:proofErr w:type="spellEnd"/>
+            <w:r>
+              <w:rPr>
+                <w:rFonts w:ascii="BCSans-Regular" w:hAnsi="BCSans-Regular" w:cs="BCSans-Regular"/>
+                <w:color w:val="A1192F"/>
+                <w:sz w:val="20"/>
+                <w:szCs w:val="20"/>
+              </w:rPr>
+              <w:t>].sections[i+1].section}</w:t>
             </w:r>
           </w:p>
         </w:tc>
         <w:tc>
           <w:tcPr>
-            <w:tcW w:w="5289" w:type="dxa"/>
+            <w:tcW w:w="4515" w:type="dxa"/>
+            <w:gridSpan w:val="2"/>
             <w:tcBorders>
               <w:top w:val="nil"/>
               <w:left w:val="nil"/>
@@ -305,8 +832,9 @@
           <w:sz w:val="20"/>
           <w:szCs w:val="20"/>
         </w:rPr>
-        <w:t>{d.data[i+1].</w:t>
+        <w:t>{</w:t>
       </w:r>
+      <w:proofErr w:type="spellStart"/>
       <w:r>
         <w:rPr>
           <w:rFonts w:ascii="BCSans-Bold" w:hAnsi="BCSans-Bold" w:cs="BCSans-Bold"/>
@@ -316,8 +844,9 @@
           <w:sz w:val="20"/>
           <w:szCs w:val="20"/>
         </w:rPr>
-        <w:t>record</w:t>
+        <w:t>d.data</w:t>
       </w:r>
+      <w:proofErr w:type="spellEnd"/>
       <w:r>
         <w:rPr>
           <w:rFonts w:ascii="BCSans-Bold" w:hAnsi="BCSans-Bold" w:cs="BCSans-Bold"/>
@@ -327,8 +856,80 @@
           <w:sz w:val="20"/>
           <w:szCs w:val="20"/>
         </w:rPr>
-        <w:t>name} – {d. data[i+1].pagecount} pgs</w:t>
+        <w:t>[i+1].</w:t>
       </w:r>
+      <w:proofErr w:type="spellStart"/>
+      <w:r>
+        <w:rPr>
+          <w:rFonts w:ascii="BCSans-Bold" w:hAnsi="BCSans-Bold" w:cs="BCSans-Bold"/>
+          <w:b/>
+          <w:bCs/>
+          <w:color w:val="A1192F"/>
+          <w:sz w:val="20"/>
+          <w:szCs w:val="20"/>
+        </w:rPr>
+        <w:t>record</w:t>
+      </w:r>
+      <w:r>
+        <w:rPr>
+          <w:rFonts w:ascii="BCSans-Bold" w:hAnsi="BCSans-Bold" w:cs="BCSans-Bold"/>
+          <w:b/>
+          <w:bCs/>
+          <w:color w:val="A1192F"/>
+          <w:sz w:val="20"/>
+          <w:szCs w:val="20"/>
+        </w:rPr>
+        <w:t>name</w:t>
+      </w:r>
+      <w:proofErr w:type="spellEnd"/>
+      <w:r>
+        <w:rPr>
+          <w:rFonts w:ascii="BCSans-Bold" w:hAnsi="BCSans-Bold" w:cs="BCSans-Bold"/>
+          <w:b/>
+          <w:bCs/>
+          <w:color w:val="A1192F"/>
+          <w:sz w:val="20"/>
+          <w:szCs w:val="20"/>
+        </w:rPr>
+        <w:t>} – {d. data[i+1].</w:t>
+      </w:r>
+      <w:proofErr w:type="spellStart"/>
+      <w:r>
+        <w:rPr>
+          <w:rFonts w:ascii="BCSans-Bold" w:hAnsi="BCSans-Bold" w:cs="BCSans-Bold"/>
+          <w:b/>
+          <w:bCs/>
+          <w:color w:val="A1192F"/>
+          <w:sz w:val="20"/>
+          <w:szCs w:val="20"/>
+        </w:rPr>
+        <w:t>pagecount</w:t>
+      </w:r>
+      <w:proofErr w:type="spellEnd"/>
+      <w:r>
+        <w:rPr>
+          <w:rFonts w:ascii="BCSans-Bold" w:hAnsi="BCSans-Bold" w:cs="BCSans-Bold"/>
+          <w:b/>
+          <w:bCs/>
+          <w:color w:val="A1192F"/>
+          <w:sz w:val="20"/>
+          <w:szCs w:val="20"/>
+        </w:rPr>
+        <w:t xml:space="preserve">} </w:t>
+      </w:r>
+      <w:proofErr w:type="spellStart"/>
+      <w:r>
+        <w:rPr>
+          <w:rFonts w:ascii="BCSans-Bold" w:hAnsi="BCSans-Bold" w:cs="BCSans-Bold"/>
+          <w:b/>
+          <w:bCs/>
+          <w:color w:val="A1192F"/>
+          <w:sz w:val="20"/>
+          <w:szCs w:val="20"/>
+        </w:rPr>
+        <w:t>pgs</w:t>
+      </w:r>
+      <w:proofErr w:type="spellEnd"/>
     </w:p>
     <w:tbl>
       <w:tblPr>
@@ -338,8 +939,8 @@
         <w:tblLook w:val="04A0" w:firstRow="1" w:lastRow="0" w:firstColumn="1" w:lastColumn="0" w:noHBand="0" w:noVBand="1"/>
       </w:tblPr>
       <w:tblGrid>
-        <w:gridCol w:w="5657"/>
-        <w:gridCol w:w="3703"/>
+        <w:gridCol w:w="6907"/>
+        <w:gridCol w:w="2453"/>
       </w:tblGrid>
       <w:tr>
         <w:trPr>
@@ -375,7 +976,107 @@
                 <w:sz w:val="20"/>
                 <w:szCs w:val="20"/>
               </w:rPr>
-              <w:t>{d.data[i+1].sections[i]:ifNEM():pg. d.data[i+1].sections[i].range}</w:t>
+              <w:t>{</w:t>
+            </w:r>
+            <w:proofErr w:type="spellStart"/>
+            <w:r>
+              <w:rPr>
+                <w:rFonts w:ascii="BCSans-Regular" w:hAnsi="BCSans-Regular" w:cs="BCSans-Regular"/>
+                <w:color w:val="A1192F"/>
+                <w:sz w:val="20"/>
+                <w:szCs w:val="20"/>
+              </w:rPr>
+              <w:t>d.data</w:t>
+            </w:r>
+            <w:proofErr w:type="spellEnd"/>
+            <w:r>
+              <w:rPr>
+                <w:rFonts w:ascii="BCSans-Regular" w:hAnsi="BCSans-Regular" w:cs="BCSans-Regular"/>
+                <w:color w:val="A1192F"/>
+                <w:sz w:val="20"/>
+                <w:szCs w:val="20"/>
+              </w:rPr>
+              <w:t>[i+1].sections[</w:t>
+            </w:r>
+            <w:proofErr w:type="spellStart"/>
+            <w:r>
+              <w:rPr>
+                <w:rFonts w:ascii="BCSans-Regular" w:hAnsi="BCSans-Regular" w:cs="BCSans-Regular"/>
+                <w:color w:val="A1192F"/>
+                <w:sz w:val="20"/>
+                <w:szCs w:val="20"/>
+              </w:rPr>
+              <w:t>i</w:t>
+            </w:r>
+            <w:proofErr w:type="spellEnd"/>
+            <w:r>
+              <w:rPr>
+                <w:rFonts w:ascii="BCSans-Regular" w:hAnsi="BCSans-Regular" w:cs="BCSans-Regular"/>
+                <w:color w:val="A1192F"/>
+                <w:sz w:val="20"/>
+                <w:szCs w:val="20"/>
+              </w:rPr>
+              <w:t>]:</w:t>
+            </w:r>
+            <w:proofErr w:type="spellStart"/>
+            <w:r>
+              <w:rPr>
+                <w:rFonts w:ascii="BCSans-Regular" w:hAnsi="BCSans-Regular" w:cs="BCSans-Regular"/>
+                <w:color w:val="A1192F"/>
+                <w:sz w:val="20"/>
+                <w:szCs w:val="20"/>
+              </w:rPr>
+              <w:t>ifNEM</w:t>
+            </w:r>
+            <w:proofErr w:type="spellEnd"/>
+            <w:r>
+              <w:rPr>
+                <w:rFonts w:ascii="BCSans-Regular" w:hAnsi="BCSans-Regular" w:cs="BCSans-Regular"/>
+                <w:color w:val="A1192F"/>
+                <w:sz w:val="20"/>
+                <w:szCs w:val="20"/>
+              </w:rPr>
+              <w:t xml:space="preserve">():pg. </w:t>
+            </w:r>
+            <w:proofErr w:type="spellStart"/>
+            <w:r>
+              <w:rPr>
+                <w:rFonts w:ascii="BCSans-Regular" w:hAnsi="BCSans-Regular" w:cs="BCSans-Regular"/>
+                <w:color w:val="A1192F"/>
+                <w:sz w:val="20"/>
+                <w:szCs w:val="20"/>
+              </w:rPr>
+              <w:t>d.data</w:t>
+            </w:r>
+            <w:proofErr w:type="spellEnd"/>
+            <w:r>
+              <w:rPr>
+                <w:rFonts w:ascii="BCSans-Regular" w:hAnsi="BCSans-Regular" w:cs="BCSans-Regular"/>
+                <w:color w:val="A1192F"/>
+                <w:sz w:val="20"/>
+                <w:szCs w:val="20"/>
+              </w:rPr>
+              <w:t>[i+1].sections[</w:t>
+            </w:r>
+            <w:proofErr w:type="spellStart"/>
+            <w:r>
+              <w:rPr>
+                <w:rFonts w:ascii="BCSans-Regular" w:hAnsi="BCSans-Regular" w:cs="BCSans-Regular"/>
+                <w:color w:val="A1192F"/>
+                <w:sz w:val="20"/>
+                <w:szCs w:val="20"/>
+              </w:rPr>
+              <w:t>i</w:t>
+            </w:r>
+            <w:proofErr w:type="spellEnd"/>
+            <w:r>
+              <w:rPr>
+                <w:rFonts w:ascii="BCSans-Regular" w:hAnsi="BCSans-Regular" w:cs="BCSans-Regular"/>
+                <w:color w:val="A1192F"/>
+                <w:sz w:val="20"/>
+                <w:szCs w:val="20"/>
+              </w:rPr>
+              <w:t>].range}</w:t>
             </w:r>
           </w:p>
           <w:p>
@@ -390,6 +1091,19 @@
                 <w:szCs w:val="20"/>
               </w:rPr>
             </w:pPr>
+          </w:p>
+          <w:p>
+            <w:pPr>
+              <w:tabs>
+                <w:tab w:val="left" w:pos="5575"/>
+              </w:tabs>
+              <w:rPr>
+                <w:rFonts w:ascii="BCSans-Regular" w:hAnsi="BCSans-Regular" w:cs="BCSans-Regular"/>
+                <w:color w:val="A1192F"/>
+                <w:sz w:val="20"/>
+                <w:szCs w:val="20"/>
+              </w:rPr>
+            </w:pPr>
             <w:r>
               <w:rPr>
                 <w:rFonts w:ascii="BCSans-Regular" w:hAnsi="BCSans-Regular" w:cs="BCSans-Regular"/>
@@ -406,7 +1120,92 @@
                 <w:sz w:val="20"/>
                 <w:szCs w:val="20"/>
               </w:rPr>
-              <w:t>{d.data[i+1].sections[i]:ifNEM():d.data[i+1].sections[i].section}</w:t>
+              <w:t>{d.data[i+1].sections[i]:ifNEM():d.data[i+1].sections[i].section</w:t>
+            </w:r>
+            <w:r>
+              <w:rPr>
+                <w:rFonts w:ascii="BCSans-Regular" w:hAnsi="BCSans-Regular" w:cs="BCSans-Regular"/>
+                <w:color w:val="A1192F"/>
+                <w:sz w:val="20"/>
+                <w:szCs w:val="20"/>
+              </w:rPr>
+              <w:t>[</w:t>
+            </w:r>
+            <w:r>
+              <w:rPr>
+                <w:rFonts w:ascii="BCSans-Regular" w:hAnsi="BCSans-Regular" w:cs="BCSans-Regular"/>
+                <w:color w:val="A1192F"/>
+                <w:sz w:val="20"/>
+                <w:szCs w:val="20"/>
+              </w:rPr>
+              <w:t>i</w:t>
+            </w:r>
+            <w:r>
+              <w:rPr>
+                <w:rFonts w:ascii="BCSans-Regular" w:hAnsi="BCSans-Regular" w:cs="BCSans-Regular"/>
+                <w:color w:val="A1192F"/>
+                <w:sz w:val="20"/>
+                <w:szCs w:val="20"/>
+              </w:rPr>
+              <w:t>]</w:t>
+            </w:r>
+            <w:r>
+              <w:rPr>
+                <w:rFonts w:ascii="BCSans-Regular" w:hAnsi="BCSans-Regular" w:cs="BCSans-Regular"/>
+                <w:color w:val="A1192F"/>
+                <w:sz w:val="20"/>
+                <w:szCs w:val="20"/>
+              </w:rPr>
+              <w:t>.formatted</w:t>
+            </w:r>
+            <w:r>
+              <w:rPr>
+                <w:rFonts w:ascii="BCSans-Regular" w:hAnsi="BCSans-Regular" w:cs="BCSans-Regular"/>
+                <w:color w:val="A1192F"/>
+                <w:sz w:val="20"/>
+                <w:szCs w:val="20"/>
+              </w:rPr>
+              <w:t>}</w:t>
+            </w:r>
+          </w:p>
+          <w:p>
+            <w:pPr>
+              <w:tabs>
+                <w:tab w:val="left" w:pos="5575"/>
+              </w:tabs>
+              <w:rPr>
+                <w:rFonts w:ascii="BCSans-Regular" w:hAnsi="BCSans-Regular" w:cs="BCSans-Regular"/>
+                <w:color w:val="A1192F"/>
+                <w:sz w:val="20"/>
+                <w:szCs w:val="20"/>
+              </w:rPr>
+            </w:pPr>
+            <w:r>
+              <w:rPr>
+                <w:rFonts w:ascii="BCSans-Regular" w:hAnsi="BCSans-Regular" w:cs="BCSans-Regular"/>
+                <w:color w:val="A1192F"/>
+                <w:sz w:val="20"/>
+                <w:szCs w:val="20"/>
+              </w:rPr>
+              <w:t>{d.data[i+1].sections[i]:ifNEM():d.data[i+1].sections[i].section</w:t>
+            </w:r>
+            <w:r>
+              <w:rPr>
+                <w:rFonts w:ascii="BCSans-Regular" w:hAnsi="BCSans-Regular" w:cs="BCSans-Regular"/>
+                <w:color w:val="A1192F"/>
+                <w:sz w:val="20"/>
+                <w:szCs w:val="20"/>
+              </w:rPr>
+              <w:t>[i+1].formatted</w:t>
+            </w:r>
+            <w:r>
+              <w:rPr>
+                <w:rFonts w:ascii="BCSans-Regular" w:hAnsi="BCSans-Regular" w:cs="BCSans-Regular"/>
+                <w:color w:val="A1192F"/>
+                <w:sz w:val="20"/>
+                <w:szCs w:val="20"/>
+              </w:rPr>
+              <w:t>}</w:t>
             </w:r>
           </w:p>
           <w:p>
@@ -434,6 +1233,45 @@
             </w:tcBorders>
             <w:vAlign w:val="center"/>
           </w:tcPr>
+          <w:p>
+            <w:pPr>
+              <w:tabs>
+                <w:tab w:val="left" w:pos="5575"/>
+              </w:tabs>
+              <w:rPr>
+                <w:rFonts w:ascii="BC Sans" w:hAnsi="BC Sans"/>
+                <w:color w:val="000000" w:themeColor="text1"/>
+                <w:sz w:val="20"/>
+                <w:szCs w:val="20"/>
+              </w:rPr>
+            </w:pPr>
+          </w:p>
+          <w:p>
+            <w:pPr>
+              <w:tabs>
+                <w:tab w:val="left" w:pos="5575"/>
+              </w:tabs>
+              <w:rPr>
+                <w:rFonts w:ascii="BC Sans" w:hAnsi="BC Sans"/>
+                <w:color w:val="000000" w:themeColor="text1"/>
+                <w:sz w:val="20"/>
+                <w:szCs w:val="20"/>
+              </w:rPr>
+            </w:pPr>
+          </w:p>
+          <w:p>
+            <w:pPr>
+              <w:tabs>
+                <w:tab w:val="left" w:pos="5575"/>
+              </w:tabs>
+              <w:rPr>
+                <w:rFonts w:ascii="BC Sans" w:hAnsi="BC Sans"/>
+                <w:color w:val="000000" w:themeColor="text1"/>
+                <w:sz w:val="20"/>
+                <w:szCs w:val="20"/>
+              </w:rPr>
+            </w:pPr>
+          </w:p>
           <w:p>
             <w:pPr>
               <w:tabs>
@@ -483,7 +1321,67 @@
                 <w:sz w:val="20"/>
                 <w:szCs w:val="20"/>
               </w:rPr>
-              <w:t>{d.data[i+1].sections[i+1]:ifNEM():pg. d.data[i+1].sections[i+1].range}</w:t>
+              <w:t>{</w:t>
+            </w:r>
+            <w:proofErr w:type="spellStart"/>
+            <w:r>
+              <w:rPr>
+                <w:rFonts w:ascii="BCSans-Regular" w:hAnsi="BCSans-Regular" w:cs="BCSans-Regular"/>
+                <w:color w:val="A1192F"/>
+                <w:sz w:val="20"/>
+                <w:szCs w:val="20"/>
+              </w:rPr>
+              <w:t>d.data</w:t>
+            </w:r>
+            <w:proofErr w:type="spellEnd"/>
+            <w:r>
+              <w:rPr>
+                <w:rFonts w:ascii="BCSans-Regular" w:hAnsi="BCSans-Regular" w:cs="BCSans-Regular"/>
+                <w:color w:val="A1192F"/>
+                <w:sz w:val="20"/>
+                <w:szCs w:val="20"/>
+              </w:rPr>
+              <w:t>[i+1].sections[i+1]:</w:t>
+            </w:r>
+            <w:proofErr w:type="spellStart"/>
+            <w:r>
+              <w:rPr>
+                <w:rFonts w:ascii="BCSans-Regular" w:hAnsi="BCSans-Regular" w:cs="BCSans-Regular"/>
+                <w:color w:val="A1192F"/>
+                <w:sz w:val="20"/>
+                <w:szCs w:val="20"/>
+              </w:rPr>
+              <w:t>ifNEM</w:t>
+            </w:r>
+            <w:proofErr w:type="spellEnd"/>
+            <w:r>
+              <w:rPr>
+                <w:rFonts w:ascii="BCSans-Regular" w:hAnsi="BCSans-Regular" w:cs="BCSans-Regular"/>
+                <w:color w:val="A1192F"/>
+                <w:sz w:val="20"/>
+                <w:szCs w:val="20"/>
+              </w:rPr>
+              <w:t xml:space="preserve">():pg. </w:t>
+            </w:r>
+            <w:proofErr w:type="spellStart"/>
+            <w:r>
+              <w:rPr>
+                <w:rFonts w:ascii="BCSans-Regular" w:hAnsi="BCSans-Regular" w:cs="BCSans-Regular"/>
+                <w:color w:val="A1192F"/>
+                <w:sz w:val="20"/>
+                <w:szCs w:val="20"/>
+              </w:rPr>
+              <w:t>d.data</w:t>
+            </w:r>
+            <w:proofErr w:type="spellEnd"/>
+            <w:r>
+              <w:rPr>
+                <w:rFonts w:ascii="BCSans-Regular" w:hAnsi="BCSans-Regular" w:cs="BCSans-Regular"/>
+                <w:color w:val="A1192F"/>
+                <w:sz w:val="20"/>
+                <w:szCs w:val="20"/>
+              </w:rPr>
+              <w:t>[i+1].sections[i+1].range}</w:t>
             </w:r>
           </w:p>
           <w:p>
@@ -492,48 +1390,145 @@
                 <w:tab w:val="left" w:pos="5575"/>
               </w:tabs>
               <w:rPr>
+                <w:rFonts w:ascii="BCSans-Regular" w:hAnsi="BCSans-Regular" w:cs="BCSans-Regular"/>
+                <w:color w:val="A1192F"/>
+                <w:sz w:val="20"/>
+                <w:szCs w:val="20"/>
+              </w:rPr>
+            </w:pPr>
+          </w:p>
+          <w:p>
+            <w:pPr>
+              <w:tabs>
+                <w:tab w:val="left" w:pos="5575"/>
+              </w:tabs>
+              <w:rPr>
+                <w:rFonts w:ascii="BCSans-Regular" w:hAnsi="BCSans-Regular" w:cs="BCSans-Regular"/>
+                <w:color w:val="A1192F"/>
+                <w:sz w:val="20"/>
+                <w:szCs w:val="20"/>
+              </w:rPr>
+            </w:pPr>
+            <w:r>
+              <w:rPr>
+                <w:rFonts w:ascii="BCSans-Regular" w:hAnsi="BCSans-Regular" w:cs="BCSans-Regular"/>
+                <w:color w:val="A1192F"/>
+                <w:sz w:val="20"/>
+                <w:szCs w:val="20"/>
+              </w:rPr>
+              <w:t>{d.data[i+1].sections[i+1]:ifNEM():d.data[i+1].sections[i</w:t>
+            </w:r>
+            <w:r>
+              <w:rPr>
+                <w:rFonts w:ascii="BCSans-Regular" w:hAnsi="BCSans-Regular" w:cs="BCSans-Regular"/>
+                <w:color w:val="A1192F"/>
+                <w:sz w:val="20"/>
+                <w:szCs w:val="20"/>
+              </w:rPr>
+              <w:t>+1]</w:t>
+            </w:r>
+            <w:r>
+              <w:rPr>
+                <w:rFonts w:ascii="BCSans-Regular" w:hAnsi="BCSans-Regular" w:cs="BCSans-Regular"/>
+                <w:color w:val="A1192F"/>
+                <w:sz w:val="20"/>
+                <w:szCs w:val="20"/>
+              </w:rPr>
+              <w:t>.section</w:t>
+            </w:r>
+            <w:r>
+              <w:rPr>
+                <w:rFonts w:ascii="BCSans-Regular" w:hAnsi="BCSans-Regular" w:cs="BCSans-Regular"/>
+                <w:color w:val="A1192F"/>
+                <w:sz w:val="20"/>
+                <w:szCs w:val="20"/>
+              </w:rPr>
+              <w:t>[i].formatted</w:t>
+            </w:r>
+            <w:r>
+              <w:rPr>
+                <w:rFonts w:ascii="BCSans-Regular" w:hAnsi="BCSans-Regular" w:cs="BCSans-Regular"/>
+                <w:color w:val="A1192F"/>
+                <w:sz w:val="20"/>
+                <w:szCs w:val="20"/>
+              </w:rPr>
+              <w:t>}</w:t>
+            </w:r>
+          </w:p>
+          <w:p>
+            <w:pPr>
+              <w:tabs>
+                <w:tab w:val="left" w:pos="5575"/>
+              </w:tabs>
+              <w:rPr>
+                <w:rFonts w:ascii="BCSans-Regular" w:hAnsi="BCSans-Regular" w:cs="BCSans-Regular"/>
+                <w:color w:val="A1192F"/>
+                <w:sz w:val="20"/>
+                <w:szCs w:val="20"/>
+              </w:rPr>
+            </w:pPr>
+            <w:r>
+              <w:rPr>
+                <w:rFonts w:ascii="BCSans-Regular" w:hAnsi="BCSans-Regular" w:cs="BCSans-Regular"/>
+                <w:color w:val="A1192F"/>
+                <w:sz w:val="20"/>
+                <w:szCs w:val="20"/>
+              </w:rPr>
+              <w:t>{d.data[i+1].sections[i+1]:ifNEM():d.data[i+1].sections[i</w:t>
+            </w:r>
+            <w:r>
+              <w:rPr>
+                <w:rFonts w:ascii="BCSans-Regular" w:hAnsi="BCSans-Regular" w:cs="BCSans-Regular"/>
+                <w:color w:val="A1192F"/>
+                <w:sz w:val="20"/>
+                <w:szCs w:val="20"/>
+              </w:rPr>
+              <w:t>+1]</w:t>
+            </w:r>
+            <w:r>
+              <w:rPr>
+                <w:rFonts w:ascii="BCSans-Regular" w:hAnsi="BCSans-Regular" w:cs="BCSans-Regular"/>
+                <w:color w:val="A1192F"/>
+                <w:sz w:val="20"/>
+                <w:szCs w:val="20"/>
+              </w:rPr>
+              <w:t>.section</w:t>
+            </w:r>
+            <w:r>
+              <w:rPr>
+                <w:rFonts w:ascii="BCSans-Regular" w:hAnsi="BCSans-Regular" w:cs="BCSans-Regular"/>
+                <w:color w:val="A1192F"/>
+                <w:sz w:val="20"/>
+                <w:szCs w:val="20"/>
+              </w:rPr>
+              <w:t>[i+1].formatted}</w:t>
+            </w:r>
+          </w:p>
+          <w:p>
+            <w:pPr>
+              <w:tabs>
+                <w:tab w:val="left" w:pos="5575"/>
+              </w:tabs>
+              <w:rPr>
+                <w:rFonts w:ascii="BCSans-Regular" w:hAnsi="BCSans-Regular" w:cs="BCSans-Regular"/>
+                <w:color w:val="A1192F"/>
+                <w:sz w:val="20"/>
+                <w:szCs w:val="20"/>
+              </w:rPr>
+            </w:pPr>
+          </w:p>
+          <w:p>
+            <w:pPr>
+              <w:tabs>
+                <w:tab w:val="left" w:pos="5575"/>
+              </w:tabs>
+              <w:rPr>
                 <w:rFonts w:ascii="BC Sans" w:hAnsi="BC Sans"/>
                 <w:color w:val="000000" w:themeColor="text1"/>
                 <w:sz w:val="20"/>
                 <w:szCs w:val="20"/>
               </w:rPr>
             </w:pPr>
-            <w:r>
-              <w:rPr>
-                <w:rFonts w:ascii="BCSans-Regular" w:hAnsi="BCSans-Regular" w:cs="BCSans-Regular"/>
-                <w:color w:val="A1192F"/>
-                <w:sz w:val="20"/>
-                <w:szCs w:val="20"/>
-              </w:rPr>
-              <w:t>{d.data[i+1].sections[i+1]:ifNEM():d.data[i+1].sections[i</w:t>
-            </w:r>
-            <w:r>
-              <w:rPr>
-                <w:rFonts w:ascii="BCSans-Regular" w:hAnsi="BCSans-Regular" w:cs="BCSans-Regular"/>
-                <w:color w:val="A1192F"/>
-                <w:sz w:val="20"/>
-                <w:szCs w:val="20"/>
-              </w:rPr>
-              <w:t>+1]</w:t>
-            </w:r>
-            <w:r>
-              <w:rPr>
-                <w:rFonts w:ascii="BCSans-Regular" w:hAnsi="BCSans-Regular" w:cs="BCSans-Regular"/>
-                <w:color w:val="A1192F"/>
-                <w:sz w:val="20"/>
-                <w:szCs w:val="20"/>
-              </w:rPr>
-              <w:t>.section</w:t>
-            </w:r>
-            <w:r>
-              <w:rPr>
-                <w:rFonts w:ascii="BCSans-Regular" w:hAnsi="BCSans-Regular" w:cs="BCSans-Regular"/>
-                <w:color w:val="A1192F"/>
-                <w:sz w:val="20"/>
-                <w:szCs w:val="20"/>
-              </w:rPr>
-              <w:t>}</w:t>
-            </w:r>
           </w:p>
         </w:tc>
         <w:tc>
@@ -567,116 +1562,6 @@
       <w:pPr>
         <w:rPr>
           <w:rFonts w:ascii="BC Sans" w:hAnsi="BC Sans"/>
-        </w:rPr>
-      </w:pPr>
-    </w:p>
-    <w:p>
-      <w:pPr>
-        <w:rPr>
-          <w:rFonts w:ascii="BC Sans" w:hAnsi="BC Sans"/>
-          <w:b/>
-          <w:bCs/>
-          <w:sz w:val="22"/>
-          <w:szCs w:val="22"/>
-        </w:rPr>
-      </w:pPr>
-    </w:p>
-    <w:p>
-      <w:pPr>
-        <w:rPr>
-          <w:rFonts w:ascii="BC Sans" w:hAnsi="BC Sans"/>
-          <w:b/>
-          <w:bCs/>
-          <w:sz w:val="22"/>
-          <w:szCs w:val="22"/>
-        </w:rPr>
-      </w:pPr>
-    </w:p>
-    <w:p>
-      <w:pPr>
-        <w:rPr>
-          <w:rFonts w:ascii="BC Sans" w:hAnsi="BC Sans"/>
-          <w:b/>
-          <w:bCs/>
-          <w:sz w:val="22"/>
-          <w:szCs w:val="22"/>
-        </w:rPr>
-      </w:pPr>
-    </w:p>
-    <w:p>
-      <w:pPr>
-        <w:rPr>
-          <w:rFonts w:ascii="BC Sans" w:hAnsi="BC Sans"/>
-          <w:b/>
-          <w:bCs/>
-          <w:sz w:val="22"/>
-          <w:szCs w:val="22"/>
-        </w:rPr>
-      </w:pPr>
-    </w:p>
-    <w:p>
-      <w:pPr>
-        <w:rPr>
-          <w:rFonts w:ascii="BC Sans" w:hAnsi="BC Sans"/>
-          <w:b/>
-          <w:bCs/>
-          <w:sz w:val="22"/>
-          <w:szCs w:val="22"/>
-        </w:rPr>
-      </w:pPr>
-    </w:p>
-    <w:p>
-      <w:pPr>
-        <w:rPr>
-          <w:rFonts w:ascii="BC Sans" w:hAnsi="BC Sans"/>
-          <w:b/>
-          <w:bCs/>
-          <w:sz w:val="22"/>
-          <w:szCs w:val="22"/>
-        </w:rPr>
-      </w:pPr>
-    </w:p>
-    <w:p>
-      <w:pPr>
-        <w:rPr>
-          <w:rFonts w:ascii="BC Sans" w:hAnsi="BC Sans"/>
-          <w:b/>
-          <w:bCs/>
-          <w:sz w:val="22"/>
-          <w:szCs w:val="22"/>
-        </w:rPr>
-      </w:pPr>
-    </w:p>
-    <w:p>
-      <w:pPr>
-        <w:rPr>
-          <w:rFonts w:ascii="BC Sans" w:hAnsi="BC Sans"/>
-          <w:b/>
-          <w:bCs/>
-          <w:sz w:val="22"/>
-          <w:szCs w:val="22"/>
-        </w:rPr>
-      </w:pPr>
-    </w:p>
-    <w:p>
-      <w:pPr>
-        <w:rPr>
-          <w:rFonts w:ascii="BC Sans" w:hAnsi="BC Sans"/>
-          <w:b/>
-          <w:bCs/>
-          <w:sz w:val="22"/>
-          <w:szCs w:val="22"/>
-        </w:rPr>
-      </w:pPr>
-    </w:p>
-    <w:p>
-      <w:pPr>
-        <w:rPr>
-          <w:rFonts w:ascii="BC Sans" w:hAnsi="BC Sans"/>
-          <w:b/>
-          <w:bCs/>
-          <w:sz w:val="22"/>
-          <w:szCs w:val="22"/>
         </w:rPr>
       </w:pPr>
     </w:p>
@@ -1033,7 +1918,27 @@
               <w:color w:val="0D0D0D" w:themeColor="text1" w:themeTint="F2"/>
               <w:sz w:val="16"/>
             </w:rPr>
-            <w:t xml:space="preserve">PO Box 9569 Stn Prov Govt               </w:t>
+            <w:t xml:space="preserve">PO Box 9569 </w:t>
+          </w:r>
+          <w:proofErr w:type="spellStart"/>
+          <w:r>
+            <w:rPr>
+              <w:rFonts w:ascii="Times New Roman" w:hAnsi="Times New Roman"/>
+              <w:bCs/>
+              <w:color w:val="0D0D0D" w:themeColor="text1" w:themeTint="F2"/>
+              <w:sz w:val="16"/>
+            </w:rPr>
+            <w:t>Stn</w:t>
+          </w:r>
+          <w:proofErr w:type="spellEnd"/>
+          <w:r>
+            <w:rPr>
+              <w:rFonts w:ascii="Times New Roman" w:hAnsi="Times New Roman"/>
+              <w:bCs/>
+              <w:color w:val="0D0D0D" w:themeColor="text1" w:themeTint="F2"/>
+              <w:sz w:val="16"/>
+            </w:rPr>
+            <w:t xml:space="preserve"> Prov Govt               </w:t>
           </w:r>
         </w:p>
         <w:p>
@@ -1170,6 +2075,7 @@
               </w:rPr>
               <w:t xml:space="preserve">                   </w:t>
             </w:r>
+            <w:proofErr w:type="spellStart"/>
             <w:r>
               <w:rPr>
                 <w:rStyle w:val="Hyperlink"/>
@@ -1178,7 +2084,18 @@
                 <w:sz w:val="16"/>
                 <w:szCs w:val="16"/>
               </w:rPr>
-              <w:t>freedomofinformation/</w:t>
+              <w:t>freedomofinformation</w:t>
+            </w:r>
+            <w:proofErr w:type="spellEnd"/>
+            <w:r>
+              <w:rPr>
+                <w:rStyle w:val="Hyperlink"/>
+                <w:rFonts w:ascii="Times New Roman" w:hAnsi="Times New Roman"/>
+                <w:color w:val="0D0D0D" w:themeColor="text1" w:themeTint="F2"/>
+                <w:sz w:val="16"/>
+                <w:szCs w:val="16"/>
+              </w:rPr>
+              <w:t>/</w:t>
             </w:r>
           </w:hyperlink>
         </w:p>
@@ -1896,7 +2813,25 @@
               <w:b/>
               <w:bCs/>
             </w:rPr>
-            <w:t>Request # {d.requestnumber}</w:t>
+            <w:t>Request # {</w:t>
+          </w:r>
+          <w:proofErr w:type="spellStart"/>
+          <w:r>
+            <w:rPr>
+              <w:rFonts w:ascii="BC Sans" w:hAnsi="BC Sans"/>
+              <w:b/>
+              <w:bCs/>
+            </w:rPr>
+            <w:t>d.requestnumber</w:t>
+          </w:r>
+          <w:proofErr w:type="spellEnd"/>
+          <w:r>
+            <w:rPr>
+              <w:rFonts w:ascii="BC Sans" w:hAnsi="BC Sans"/>
+              <w:b/>
+              <w:bCs/>
+            </w:rPr>
+            <w:t>}</w:t>
           </w:r>
         </w:p>
       </w:tc>
@@ -2844,21 +3779,10 @@
 </file>
 
 <file path=customXml/item1.xml><?xml version="1.0" encoding="utf-8"?>
-<p:properties xmlns:p="http://schemas.microsoft.com/office/2006/metadata/properties" xmlns:xsi="http://www.w3.org/2001/XMLSchema-instance" xmlns:pc="http://schemas.microsoft.com/office/infopath/2007/PartnerControls">
-  <documentManagement/>
-</p:properties>
+<b:Sources xmlns:b="http://schemas.openxmlformats.org/officeDocument/2006/bibliography" xmlns="http://schemas.openxmlformats.org/officeDocument/2006/bibliography" SelectedStyle="/APASixthEditionOfficeOnline.xsl" StyleName="APA" Version="6"/>
 </file>
 
 <file path=customXml/item2.xml><?xml version="1.0" encoding="utf-8"?>
-<?mso-contentType ?>
-<FormTemplates xmlns="http://schemas.microsoft.com/sharepoint/v3/contenttype/forms">
-  <Display>DocumentLibraryForm</Display>
-  <Edit>DocumentLibraryForm</Edit>
-  <New>DocumentLibraryForm</New>
-</FormTemplates>
-</file>
-
-<file path=customXml/item3.xml><?xml version="1.0" encoding="utf-8"?>
 <ct:contentTypeSchema xmlns:ct="http://schemas.microsoft.com/office/2006/metadata/contentType" xmlns:ma="http://schemas.microsoft.com/office/2006/metadata/properties/metaAttributes" ct:_="" ma:_="" ma:contentTypeName="Document" ma:contentTypeID="0x010100E774CC2FC15D5F4B9843318F21B96CF2" ma:contentTypeVersion="13" ma:contentTypeDescription="Create a new document." ma:contentTypeScope="" ma:versionID="9734f759d7539526660f242c532f1a36">
   <xsd:schema xmlns:xsd="http://www.w3.org/2001/XMLSchema" xmlns:xs="http://www.w3.org/2001/XMLSchema" xmlns:p="http://schemas.microsoft.com/office/2006/metadata/properties" xmlns:ns2="75e570c0-d7c7-4c73-adba-666f84131a9c" xmlns:ns3="89ff61d5-a6c1-4b78-89d0-b0aeb35ad473" targetNamespace="http://schemas.microsoft.com/office/2006/metadata/properties" ma:root="true" ma:fieldsID="fcda4498f13abd7a0badb315690a5b80" ns2:_="" ns3:_="">
     <xsd:import namespace="75e570c0-d7c7-4c73-adba-666f84131a9c"/>
@@ -3081,28 +4005,30 @@
 </ct:contentTypeSchema>
 </file>
 
+<file path=customXml/item3.xml><?xml version="1.0" encoding="utf-8"?>
+<?mso-contentType ?>
+<FormTemplates xmlns="http://schemas.microsoft.com/sharepoint/v3/contenttype/forms">
+  <Display>DocumentLibraryForm</Display>
+  <Edit>DocumentLibraryForm</Edit>
+  <New>DocumentLibraryForm</New>
+</FormTemplates>
+</file>
+
 <file path=customXml/item4.xml><?xml version="1.0" encoding="utf-8"?>
-<b:Sources xmlns:b="http://schemas.openxmlformats.org/officeDocument/2006/bibliography" xmlns="http://schemas.openxmlformats.org/officeDocument/2006/bibliography" SelectedStyle="/APASixthEditionOfficeOnline.xsl" StyleName="APA" Version="6"/>
+<p:properties xmlns:p="http://schemas.microsoft.com/office/2006/metadata/properties" xmlns:xsi="http://www.w3.org/2001/XMLSchema-instance" xmlns:pc="http://schemas.microsoft.com/office/infopath/2007/PartnerControls">
+  <documentManagement/>
+</p:properties>
 </file>
 
 <file path=customXml/itemProps1.xml><?xml version="1.0" encoding="utf-8"?>
-<ds:datastoreItem xmlns:ds="http://schemas.openxmlformats.org/officeDocument/2006/customXml" ds:itemID="{B09A3C2A-023B-46CF-A296-EF6639527430}">
+<ds:datastoreItem xmlns:ds="http://schemas.openxmlformats.org/officeDocument/2006/customXml" ds:itemID="{9CE651B1-34DA-524A-9E9A-91E44FB38903}">
   <ds:schemaRefs>
-    <ds:schemaRef ds:uri="http://schemas.microsoft.com/office/2006/metadata/properties"/>
-    <ds:schemaRef ds:uri="http://schemas.microsoft.com/office/infopath/2007/PartnerControls"/>
+    <ds:schemaRef ds:uri="http://schemas.openxmlformats.org/officeDocument/2006/bibliography"/>
   </ds:schemaRefs>
 </ds:datastoreItem>
 </file>
 
 <file path=customXml/itemProps2.xml><?xml version="1.0" encoding="utf-8"?>
-<ds:datastoreItem xmlns:ds="http://schemas.openxmlformats.org/officeDocument/2006/customXml" ds:itemID="{641E4145-9D85-4BD2-927D-7AB21DB3B68E}">
-  <ds:schemaRefs>
-    <ds:schemaRef ds:uri="http://schemas.microsoft.com/sharepoint/v3/contenttype/forms"/>
-  </ds:schemaRefs>
-</ds:datastoreItem>
-</file>
-
-<file path=customXml/itemProps3.xml><?xml version="1.0" encoding="utf-8"?>
 <ds:datastoreItem xmlns:ds="http://schemas.openxmlformats.org/officeDocument/2006/customXml" ds:itemID="{733BAA04-22FD-4001-8AC3-016CFE0D0D03}">
   <ds:schemaRefs>
     <ds:schemaRef ds:uri="http://schemas.microsoft.com/office/2006/metadata/contentType"/>
@@ -3121,10 +4047,19 @@
 </ds:datastoreItem>
 </file>
 
+<file path=customXml/itemProps3.xml><?xml version="1.0" encoding="utf-8"?>
+<ds:datastoreItem xmlns:ds="http://schemas.openxmlformats.org/officeDocument/2006/customXml" ds:itemID="{641E4145-9D85-4BD2-927D-7AB21DB3B68E}">
+  <ds:schemaRefs>
+    <ds:schemaRef ds:uri="http://schemas.microsoft.com/sharepoint/v3/contenttype/forms"/>
+  </ds:schemaRefs>
+</ds:datastoreItem>
+</file>
+
 <file path=customXml/itemProps4.xml><?xml version="1.0" encoding="utf-8"?>
-<ds:datastoreItem xmlns:ds="http://schemas.openxmlformats.org/officeDocument/2006/customXml" ds:itemID="{9CE651B1-34DA-524A-9E9A-91E44FB38903}">
+<ds:datastoreItem xmlns:ds="http://schemas.openxmlformats.org/officeDocument/2006/customXml" ds:itemID="{B09A3C2A-023B-46CF-A296-EF6639527430}">
   <ds:schemaRefs>
-    <ds:schemaRef ds:uri="http://schemas.openxmlformats.org/officeDocument/2006/bibliography"/>
+    <ds:schemaRef ds:uri="http://schemas.microsoft.com/office/2006/metadata/properties"/>
+    <ds:schemaRef ds:uri="http://schemas.microsoft.com/office/infopath/2007/PartnerControls"/>
   </ds:schemaRefs>
 </ds:datastoreItem>
 </file>
</xml_diff>

<commit_message>
Redaction summary New Text update and Redline summary fix
</commit_message>
<xml_diff>
--- a/computingservices/DocumentServices/templates/CFD_responsepackage_redaction_summary.docx
+++ b/computingservices/DocumentServices/templates/CFD_responsepackage_redaction_summary.docx
@@ -93,57 +93,8 @@
           <w:sz w:val="20"/>
           <w:szCs w:val="20"/>
         </w:rPr>
-        <w:t>{</w:t>
+        <w:t>{d.data[i].</w:t>
       </w:r>
-      <w:proofErr w:type="spellStart"/>
-      <w:r>
-        <w:rPr>
-          <w:rFonts w:ascii="BCSans-Bold" w:hAnsi="BCSans-Bold" w:cs="BCSans-Bold"/>
-          <w:b/>
-          <w:bCs/>
-          <w:color w:val="A1192F"/>
-          <w:sz w:val="20"/>
-          <w:szCs w:val="20"/>
-        </w:rPr>
-        <w:t>d.data</w:t>
-      </w:r>
-      <w:proofErr w:type="spellEnd"/>
-      <w:r>
-        <w:rPr>
-          <w:rFonts w:ascii="BCSans-Bold" w:hAnsi="BCSans-Bold" w:cs="BCSans-Bold"/>
-          <w:b/>
-          <w:bCs/>
-          <w:color w:val="A1192F"/>
-          <w:sz w:val="20"/>
-          <w:szCs w:val="20"/>
-        </w:rPr>
-        <w:t>[</w:t>
-      </w:r>
-      <w:proofErr w:type="spellStart"/>
-      <w:r>
-        <w:rPr>
-          <w:rFonts w:ascii="BCSans-Bold" w:hAnsi="BCSans-Bold" w:cs="BCSans-Bold"/>
-          <w:b/>
-          <w:bCs/>
-          <w:color w:val="A1192F"/>
-          <w:sz w:val="20"/>
-          <w:szCs w:val="20"/>
-        </w:rPr>
-        <w:t>i</w:t>
-      </w:r>
-      <w:proofErr w:type="spellEnd"/>
-      <w:r>
-        <w:rPr>
-          <w:rFonts w:ascii="BCSans-Bold" w:hAnsi="BCSans-Bold" w:cs="BCSans-Bold"/>
-          <w:b/>
-          <w:bCs/>
-          <w:color w:val="A1192F"/>
-          <w:sz w:val="20"/>
-          <w:szCs w:val="20"/>
-        </w:rPr>
-        <w:t>].</w:t>
-      </w:r>
-      <w:proofErr w:type="spellStart"/>
       <w:r>
         <w:rPr>
           <w:rFonts w:ascii="BCSans-Bold" w:hAnsi="BCSans-Bold" w:cs="BCSans-Bold"/>
@@ -164,9 +115,8 @@
           <w:sz w:val="20"/>
           <w:szCs w:val="20"/>
         </w:rPr>
-        <w:t>name</w:t>
+        <w:t xml:space="preserve">name} – </w:t>
       </w:r>
-      <w:proofErr w:type="spellEnd"/>
       <w:r>
         <w:rPr>
           <w:rFonts w:ascii="BCSans-Bold" w:hAnsi="BCSans-Bold" w:cs="BCSans-Bold"/>
@@ -176,9 +126,8 @@
           <w:sz w:val="20"/>
           <w:szCs w:val="20"/>
         </w:rPr>
-        <w:t>} – {d. data[</w:t>
+        <w:t>T</w:t>
       </w:r>
-      <w:proofErr w:type="spellStart"/>
       <w:r>
         <w:rPr>
           <w:rFonts w:ascii="BCSans-Bold" w:hAnsi="BCSans-Bold" w:cs="BCSans-Bold"/>
@@ -188,9 +137,8 @@
           <w:sz w:val="20"/>
           <w:szCs w:val="20"/>
         </w:rPr>
-        <w:t>i</w:t>
+        <w:t xml:space="preserve">otal pages: </w:t>
       </w:r>
-      <w:proofErr w:type="spellEnd"/>
       <w:r>
         <w:rPr>
           <w:rFonts w:ascii="BCSans-Bold" w:hAnsi="BCSans-Bold" w:cs="BCSans-Bold"/>
@@ -200,45 +148,8 @@
           <w:sz w:val="20"/>
           <w:szCs w:val="20"/>
         </w:rPr>
-        <w:t>].</w:t>
+        <w:t>{d. data[i].pagecount}</w:t>
       </w:r>
-      <w:proofErr w:type="spellStart"/>
-      <w:r>
-        <w:rPr>
-          <w:rFonts w:ascii="BCSans-Bold" w:hAnsi="BCSans-Bold" w:cs="BCSans-Bold"/>
-          <w:b/>
-          <w:bCs/>
-          <w:color w:val="A1192F"/>
-          <w:sz w:val="20"/>
-          <w:szCs w:val="20"/>
-        </w:rPr>
-        <w:t>pagecount</w:t>
-      </w:r>
-      <w:proofErr w:type="spellEnd"/>
-      <w:r>
-        <w:rPr>
-          <w:rFonts w:ascii="BCSans-Bold" w:hAnsi="BCSans-Bold" w:cs="BCSans-Bold"/>
-          <w:b/>
-          <w:bCs/>
-          <w:color w:val="A1192F"/>
-          <w:sz w:val="20"/>
-          <w:szCs w:val="20"/>
-        </w:rPr>
-        <w:t xml:space="preserve">} </w:t>
-      </w:r>
-      <w:proofErr w:type="spellStart"/>
-      <w:r>
-        <w:rPr>
-          <w:rFonts w:ascii="BCSans-Bold" w:hAnsi="BCSans-Bold" w:cs="BCSans-Bold"/>
-          <w:b/>
-          <w:bCs/>
-          <w:color w:val="A1192F"/>
-          <w:sz w:val="20"/>
-          <w:szCs w:val="20"/>
-        </w:rPr>
-        <w:t>pgs</w:t>
-      </w:r>
-      <w:proofErr w:type="spellEnd"/>
     </w:p>
     <w:tbl>
       <w:tblPr>
@@ -289,67 +200,7 @@
                 <w:sz w:val="20"/>
                 <w:szCs w:val="20"/>
               </w:rPr>
-              <w:t>pg. {</w:t>
-            </w:r>
-            <w:proofErr w:type="spellStart"/>
-            <w:r>
-              <w:rPr>
-                <w:rFonts w:ascii="BCSans-Regular" w:hAnsi="BCSans-Regular" w:cs="BCSans-Regular"/>
-                <w:color w:val="A1192F"/>
-                <w:sz w:val="20"/>
-                <w:szCs w:val="20"/>
-              </w:rPr>
-              <w:t>d.data</w:t>
-            </w:r>
-            <w:proofErr w:type="spellEnd"/>
-            <w:r>
-              <w:rPr>
-                <w:rFonts w:ascii="BCSans-Regular" w:hAnsi="BCSans-Regular" w:cs="BCSans-Regular"/>
-                <w:color w:val="A1192F"/>
-                <w:sz w:val="20"/>
-                <w:szCs w:val="20"/>
-              </w:rPr>
-              <w:t>[</w:t>
-            </w:r>
-            <w:proofErr w:type="spellStart"/>
-            <w:r>
-              <w:rPr>
-                <w:rFonts w:ascii="BCSans-Regular" w:hAnsi="BCSans-Regular" w:cs="BCSans-Regular"/>
-                <w:color w:val="A1192F"/>
-                <w:sz w:val="20"/>
-                <w:szCs w:val="20"/>
-              </w:rPr>
-              <w:t>i</w:t>
-            </w:r>
-            <w:proofErr w:type="spellEnd"/>
-            <w:r>
-              <w:rPr>
-                <w:rFonts w:ascii="BCSans-Regular" w:hAnsi="BCSans-Regular" w:cs="BCSans-Regular"/>
-                <w:color w:val="A1192F"/>
-                <w:sz w:val="20"/>
-                <w:szCs w:val="20"/>
-              </w:rPr>
-              <w:t>].sections[</w:t>
-            </w:r>
-            <w:proofErr w:type="spellStart"/>
-            <w:r>
-              <w:rPr>
-                <w:rFonts w:ascii="BCSans-Regular" w:hAnsi="BCSans-Regular" w:cs="BCSans-Regular"/>
-                <w:color w:val="A1192F"/>
-                <w:sz w:val="20"/>
-                <w:szCs w:val="20"/>
-              </w:rPr>
-              <w:t>i</w:t>
-            </w:r>
-            <w:proofErr w:type="spellEnd"/>
-            <w:r>
-              <w:rPr>
-                <w:rFonts w:ascii="BCSans-Regular" w:hAnsi="BCSans-Regular" w:cs="BCSans-Regular"/>
-                <w:color w:val="A1192F"/>
-                <w:sz w:val="20"/>
-                <w:szCs w:val="20"/>
-              </w:rPr>
-              <w:t>].range}</w:t>
+              <w:t>pg. {d.data[i].sections[i].range}</w:t>
             </w:r>
           </w:p>
           <w:p>
@@ -393,96 +244,16 @@
                 <w:sz w:val="20"/>
                 <w:szCs w:val="20"/>
               </w:rPr>
-              <w:t>{</w:t>
-            </w:r>
-            <w:proofErr w:type="spellStart"/>
-            <w:r>
-              <w:rPr>
-                <w:rFonts w:ascii="BCSans-Regular" w:hAnsi="BCSans-Regular" w:cs="BCSans-Regular"/>
-                <w:color w:val="A1192F"/>
-                <w:sz w:val="20"/>
-                <w:szCs w:val="20"/>
-              </w:rPr>
-              <w:t>d.data</w:t>
-            </w:r>
-            <w:proofErr w:type="spellEnd"/>
-            <w:r>
-              <w:rPr>
-                <w:rFonts w:ascii="BCSans-Regular" w:hAnsi="BCSans-Regular" w:cs="BCSans-Regular"/>
-                <w:color w:val="A1192F"/>
-                <w:sz w:val="20"/>
-                <w:szCs w:val="20"/>
-              </w:rPr>
-              <w:t>[</w:t>
-            </w:r>
-            <w:proofErr w:type="spellStart"/>
-            <w:r>
-              <w:rPr>
-                <w:rFonts w:ascii="BCSans-Regular" w:hAnsi="BCSans-Regular" w:cs="BCSans-Regular"/>
-                <w:color w:val="A1192F"/>
-                <w:sz w:val="20"/>
-                <w:szCs w:val="20"/>
-              </w:rPr>
-              <w:t>i</w:t>
-            </w:r>
-            <w:proofErr w:type="spellEnd"/>
-            <w:r>
-              <w:rPr>
-                <w:rFonts w:ascii="BCSans-Regular" w:hAnsi="BCSans-Regular" w:cs="BCSans-Regular"/>
-                <w:color w:val="A1192F"/>
-                <w:sz w:val="20"/>
-                <w:szCs w:val="20"/>
-              </w:rPr>
-              <w:t>].sections[</w:t>
-            </w:r>
-            <w:proofErr w:type="spellStart"/>
-            <w:r>
-              <w:rPr>
-                <w:rFonts w:ascii="BCSans-Regular" w:hAnsi="BCSans-Regular" w:cs="BCSans-Regular"/>
-                <w:color w:val="A1192F"/>
-                <w:sz w:val="20"/>
-                <w:szCs w:val="20"/>
-              </w:rPr>
-              <w:t>i</w:t>
-            </w:r>
-            <w:proofErr w:type="spellEnd"/>
-            <w:r>
-              <w:rPr>
-                <w:rFonts w:ascii="BCSans-Regular" w:hAnsi="BCSans-Regular" w:cs="BCSans-Regular"/>
-                <w:color w:val="A1192F"/>
-                <w:sz w:val="20"/>
-                <w:szCs w:val="20"/>
-              </w:rPr>
-              <w:t>].section</w:t>
-            </w:r>
-            <w:r>
-              <w:rPr>
-                <w:rFonts w:ascii="BCSans-Regular" w:hAnsi="BCSans-Regular" w:cs="BCSans-Regular"/>
-                <w:color w:val="A1192F"/>
-                <w:sz w:val="20"/>
-                <w:szCs w:val="20"/>
-              </w:rPr>
-              <w:t>[</w:t>
-            </w:r>
-            <w:proofErr w:type="spellStart"/>
-            <w:r>
-              <w:rPr>
-                <w:rFonts w:ascii="BCSans-Regular" w:hAnsi="BCSans-Regular" w:cs="BCSans-Regular"/>
-                <w:color w:val="A1192F"/>
-                <w:sz w:val="20"/>
-                <w:szCs w:val="20"/>
-              </w:rPr>
-              <w:t>i</w:t>
-            </w:r>
-            <w:proofErr w:type="spellEnd"/>
-            <w:r>
-              <w:rPr>
-                <w:rFonts w:ascii="BCSans-Regular" w:hAnsi="BCSans-Regular" w:cs="BCSans-Regular"/>
-                <w:color w:val="A1192F"/>
-                <w:sz w:val="20"/>
-                <w:szCs w:val="20"/>
-              </w:rPr>
-              <w:t>].formatted</w:t>
+              <w:t>{d.data[i].sections[i].section</w:t>
+            </w:r>
+            <w:r>
+              <w:rPr>
+                <w:rFonts w:ascii="BCSans-Regular" w:hAnsi="BCSans-Regular" w:cs="BCSans-Regular"/>
+                <w:color w:val="A1192F"/>
+                <w:sz w:val="20"/>
+                <w:szCs w:val="20"/>
+              </w:rPr>
+              <w:t>[i].formatted</w:t>
             </w:r>
             <w:r>
               <w:rPr>
@@ -522,67 +293,7 @@
                 <w:sz w:val="20"/>
                 <w:szCs w:val="20"/>
               </w:rPr>
-              <w:t>{</w:t>
-            </w:r>
-            <w:proofErr w:type="spellStart"/>
-            <w:r>
-              <w:rPr>
-                <w:rFonts w:ascii="BCSans-Regular" w:hAnsi="BCSans-Regular" w:cs="BCSans-Regular"/>
-                <w:color w:val="A1192F"/>
-                <w:sz w:val="20"/>
-                <w:szCs w:val="20"/>
-              </w:rPr>
-              <w:t>d.data</w:t>
-            </w:r>
-            <w:proofErr w:type="spellEnd"/>
-            <w:r>
-              <w:rPr>
-                <w:rFonts w:ascii="BCSans-Regular" w:hAnsi="BCSans-Regular" w:cs="BCSans-Regular"/>
-                <w:color w:val="A1192F"/>
-                <w:sz w:val="20"/>
-                <w:szCs w:val="20"/>
-              </w:rPr>
-              <w:t>[</w:t>
-            </w:r>
-            <w:proofErr w:type="spellStart"/>
-            <w:r>
-              <w:rPr>
-                <w:rFonts w:ascii="BCSans-Regular" w:hAnsi="BCSans-Regular" w:cs="BCSans-Regular"/>
-                <w:color w:val="A1192F"/>
-                <w:sz w:val="20"/>
-                <w:szCs w:val="20"/>
-              </w:rPr>
-              <w:t>i</w:t>
-            </w:r>
-            <w:proofErr w:type="spellEnd"/>
-            <w:r>
-              <w:rPr>
-                <w:rFonts w:ascii="BCSans-Regular" w:hAnsi="BCSans-Regular" w:cs="BCSans-Regular"/>
-                <w:color w:val="A1192F"/>
-                <w:sz w:val="20"/>
-                <w:szCs w:val="20"/>
-              </w:rPr>
-              <w:t>].sections[</w:t>
-            </w:r>
-            <w:proofErr w:type="spellStart"/>
-            <w:r>
-              <w:rPr>
-                <w:rFonts w:ascii="BCSans-Regular" w:hAnsi="BCSans-Regular" w:cs="BCSans-Regular"/>
-                <w:color w:val="A1192F"/>
-                <w:sz w:val="20"/>
-                <w:szCs w:val="20"/>
-              </w:rPr>
-              <w:t>i</w:t>
-            </w:r>
-            <w:proofErr w:type="spellEnd"/>
-            <w:r>
-              <w:rPr>
-                <w:rFonts w:ascii="BCSans-Regular" w:hAnsi="BCSans-Regular" w:cs="BCSans-Regular"/>
-                <w:color w:val="A1192F"/>
-                <w:sz w:val="20"/>
-                <w:szCs w:val="20"/>
-              </w:rPr>
-              <w:t>].section</w:t>
+              <w:t>{d.data[i].sections[i].section</w:t>
             </w:r>
             <w:r>
               <w:rPr>
@@ -665,47 +376,7 @@
                 <w:sz w:val="20"/>
                 <w:szCs w:val="20"/>
               </w:rPr>
-              <w:t>pg. {</w:t>
-            </w:r>
-            <w:proofErr w:type="spellStart"/>
-            <w:r>
-              <w:rPr>
-                <w:rFonts w:ascii="BCSans-Regular" w:hAnsi="BCSans-Regular" w:cs="BCSans-Regular"/>
-                <w:color w:val="A1192F"/>
-                <w:sz w:val="20"/>
-                <w:szCs w:val="20"/>
-              </w:rPr>
-              <w:t>d.data</w:t>
-            </w:r>
-            <w:proofErr w:type="spellEnd"/>
-            <w:r>
-              <w:rPr>
-                <w:rFonts w:ascii="BCSans-Regular" w:hAnsi="BCSans-Regular" w:cs="BCSans-Regular"/>
-                <w:color w:val="A1192F"/>
-                <w:sz w:val="20"/>
-                <w:szCs w:val="20"/>
-              </w:rPr>
-              <w:t>[</w:t>
-            </w:r>
-            <w:proofErr w:type="spellStart"/>
-            <w:r>
-              <w:rPr>
-                <w:rFonts w:ascii="BCSans-Regular" w:hAnsi="BCSans-Regular" w:cs="BCSans-Regular"/>
-                <w:color w:val="A1192F"/>
-                <w:sz w:val="20"/>
-                <w:szCs w:val="20"/>
-              </w:rPr>
-              <w:t>i</w:t>
-            </w:r>
-            <w:proofErr w:type="spellEnd"/>
-            <w:r>
-              <w:rPr>
-                <w:rFonts w:ascii="BCSans-Regular" w:hAnsi="BCSans-Regular" w:cs="BCSans-Regular"/>
-                <w:color w:val="A1192F"/>
-                <w:sz w:val="20"/>
-                <w:szCs w:val="20"/>
-              </w:rPr>
-              <w:t>].sections[i+1].range}</w:t>
+              <w:t>pg. {d.data[i].sections[i+1].range}</w:t>
             </w:r>
           </w:p>
           <w:p>
@@ -736,47 +407,7 @@
                 <w:sz w:val="20"/>
                 <w:szCs w:val="20"/>
               </w:rPr>
-              <w:t>{</w:t>
-            </w:r>
-            <w:proofErr w:type="spellStart"/>
-            <w:r>
-              <w:rPr>
-                <w:rFonts w:ascii="BCSans-Regular" w:hAnsi="BCSans-Regular" w:cs="BCSans-Regular"/>
-                <w:color w:val="A1192F"/>
-                <w:sz w:val="20"/>
-                <w:szCs w:val="20"/>
-              </w:rPr>
-              <w:t>d.data</w:t>
-            </w:r>
-            <w:proofErr w:type="spellEnd"/>
-            <w:r>
-              <w:rPr>
-                <w:rFonts w:ascii="BCSans-Regular" w:hAnsi="BCSans-Regular" w:cs="BCSans-Regular"/>
-                <w:color w:val="A1192F"/>
-                <w:sz w:val="20"/>
-                <w:szCs w:val="20"/>
-              </w:rPr>
-              <w:t>[</w:t>
-            </w:r>
-            <w:proofErr w:type="spellStart"/>
-            <w:r>
-              <w:rPr>
-                <w:rFonts w:ascii="BCSans-Regular" w:hAnsi="BCSans-Regular" w:cs="BCSans-Regular"/>
-                <w:color w:val="A1192F"/>
-                <w:sz w:val="20"/>
-                <w:szCs w:val="20"/>
-              </w:rPr>
-              <w:t>i</w:t>
-            </w:r>
-            <w:proofErr w:type="spellEnd"/>
-            <w:r>
-              <w:rPr>
-                <w:rFonts w:ascii="BCSans-Regular" w:hAnsi="BCSans-Regular" w:cs="BCSans-Regular"/>
-                <w:color w:val="A1192F"/>
-                <w:sz w:val="20"/>
-                <w:szCs w:val="20"/>
-              </w:rPr>
-              <w:t>].sections[i+1].section}</w:t>
+              <w:t>{d.data[i].sections[i+1].section}</w:t>
             </w:r>
           </w:p>
         </w:tc>
@@ -832,33 +463,8 @@
           <w:sz w:val="20"/>
           <w:szCs w:val="20"/>
         </w:rPr>
-        <w:t>{</w:t>
+        <w:t>{d.data[i+1].</w:t>
       </w:r>
-      <w:proofErr w:type="spellStart"/>
-      <w:r>
-        <w:rPr>
-          <w:rFonts w:ascii="BCSans-Bold" w:hAnsi="BCSans-Bold" w:cs="BCSans-Bold"/>
-          <w:b/>
-          <w:bCs/>
-          <w:color w:val="A1192F"/>
-          <w:sz w:val="20"/>
-          <w:szCs w:val="20"/>
-        </w:rPr>
-        <w:t>d.data</w:t>
-      </w:r>
-      <w:proofErr w:type="spellEnd"/>
-      <w:r>
-        <w:rPr>
-          <w:rFonts w:ascii="BCSans-Bold" w:hAnsi="BCSans-Bold" w:cs="BCSans-Bold"/>
-          <w:b/>
-          <w:bCs/>
-          <w:color w:val="A1192F"/>
-          <w:sz w:val="20"/>
-          <w:szCs w:val="20"/>
-        </w:rPr>
-        <w:t>[i+1].</w:t>
-      </w:r>
-      <w:proofErr w:type="spellStart"/>
       <w:r>
         <w:rPr>
           <w:rFonts w:ascii="BCSans-Bold" w:hAnsi="BCSans-Bold" w:cs="BCSans-Bold"/>
@@ -879,9 +485,8 @@
           <w:sz w:val="20"/>
           <w:szCs w:val="20"/>
         </w:rPr>
-        <w:t>name</w:t>
+        <w:t xml:space="preserve">name} – </w:t>
       </w:r>
-      <w:proofErr w:type="spellEnd"/>
       <w:r>
         <w:rPr>
           <w:rFonts w:ascii="BCSans-Bold" w:hAnsi="BCSans-Bold" w:cs="BCSans-Bold"/>
@@ -891,9 +496,8 @@
           <w:sz w:val="20"/>
           <w:szCs w:val="20"/>
         </w:rPr>
-        <w:t>} – {d. data[i+1].</w:t>
+        <w:t>T</w:t>
       </w:r>
-      <w:proofErr w:type="spellStart"/>
       <w:r>
         <w:rPr>
           <w:rFonts w:ascii="BCSans-Bold" w:hAnsi="BCSans-Bold" w:cs="BCSans-Bold"/>
@@ -903,9 +507,8 @@
           <w:sz w:val="20"/>
           <w:szCs w:val="20"/>
         </w:rPr>
-        <w:t>pagecount</w:t>
+        <w:t xml:space="preserve">otal pages: </w:t>
       </w:r>
-      <w:proofErr w:type="spellEnd"/>
       <w:r>
         <w:rPr>
           <w:rFonts w:ascii="BCSans-Bold" w:hAnsi="BCSans-Bold" w:cs="BCSans-Bold"/>
@@ -915,21 +518,8 @@
           <w:sz w:val="20"/>
           <w:szCs w:val="20"/>
         </w:rPr>
-        <w:t xml:space="preserve">} </w:t>
+        <w:t>{d. data[i+1].pagecount}</w:t>
       </w:r>
-      <w:proofErr w:type="spellStart"/>
-      <w:r>
-        <w:rPr>
-          <w:rFonts w:ascii="BCSans-Bold" w:hAnsi="BCSans-Bold" w:cs="BCSans-Bold"/>
-          <w:b/>
-          <w:bCs/>
-          <w:color w:val="A1192F"/>
-          <w:sz w:val="20"/>
-          <w:szCs w:val="20"/>
-        </w:rPr>
-        <w:t>pgs</w:t>
-      </w:r>
-      <w:proofErr w:type="spellEnd"/>
     </w:p>
     <w:tbl>
       <w:tblPr>
@@ -976,107 +566,7 @@
                 <w:sz w:val="20"/>
                 <w:szCs w:val="20"/>
               </w:rPr>
-              <w:t>{</w:t>
-            </w:r>
-            <w:proofErr w:type="spellStart"/>
-            <w:r>
-              <w:rPr>
-                <w:rFonts w:ascii="BCSans-Regular" w:hAnsi="BCSans-Regular" w:cs="BCSans-Regular"/>
-                <w:color w:val="A1192F"/>
-                <w:sz w:val="20"/>
-                <w:szCs w:val="20"/>
-              </w:rPr>
-              <w:t>d.data</w:t>
-            </w:r>
-            <w:proofErr w:type="spellEnd"/>
-            <w:r>
-              <w:rPr>
-                <w:rFonts w:ascii="BCSans-Regular" w:hAnsi="BCSans-Regular" w:cs="BCSans-Regular"/>
-                <w:color w:val="A1192F"/>
-                <w:sz w:val="20"/>
-                <w:szCs w:val="20"/>
-              </w:rPr>
-              <w:t>[i+1].sections[</w:t>
-            </w:r>
-            <w:proofErr w:type="spellStart"/>
-            <w:r>
-              <w:rPr>
-                <w:rFonts w:ascii="BCSans-Regular" w:hAnsi="BCSans-Regular" w:cs="BCSans-Regular"/>
-                <w:color w:val="A1192F"/>
-                <w:sz w:val="20"/>
-                <w:szCs w:val="20"/>
-              </w:rPr>
-              <w:t>i</w:t>
-            </w:r>
-            <w:proofErr w:type="spellEnd"/>
-            <w:r>
-              <w:rPr>
-                <w:rFonts w:ascii="BCSans-Regular" w:hAnsi="BCSans-Regular" w:cs="BCSans-Regular"/>
-                <w:color w:val="A1192F"/>
-                <w:sz w:val="20"/>
-                <w:szCs w:val="20"/>
-              </w:rPr>
-              <w:t>]:</w:t>
-            </w:r>
-            <w:proofErr w:type="spellStart"/>
-            <w:r>
-              <w:rPr>
-                <w:rFonts w:ascii="BCSans-Regular" w:hAnsi="BCSans-Regular" w:cs="BCSans-Regular"/>
-                <w:color w:val="A1192F"/>
-                <w:sz w:val="20"/>
-                <w:szCs w:val="20"/>
-              </w:rPr>
-              <w:t>ifNEM</w:t>
-            </w:r>
-            <w:proofErr w:type="spellEnd"/>
-            <w:r>
-              <w:rPr>
-                <w:rFonts w:ascii="BCSans-Regular" w:hAnsi="BCSans-Regular" w:cs="BCSans-Regular"/>
-                <w:color w:val="A1192F"/>
-                <w:sz w:val="20"/>
-                <w:szCs w:val="20"/>
-              </w:rPr>
-              <w:t xml:space="preserve">():pg. </w:t>
-            </w:r>
-            <w:proofErr w:type="spellStart"/>
-            <w:r>
-              <w:rPr>
-                <w:rFonts w:ascii="BCSans-Regular" w:hAnsi="BCSans-Regular" w:cs="BCSans-Regular"/>
-                <w:color w:val="A1192F"/>
-                <w:sz w:val="20"/>
-                <w:szCs w:val="20"/>
-              </w:rPr>
-              <w:t>d.data</w:t>
-            </w:r>
-            <w:proofErr w:type="spellEnd"/>
-            <w:r>
-              <w:rPr>
-                <w:rFonts w:ascii="BCSans-Regular" w:hAnsi="BCSans-Regular" w:cs="BCSans-Regular"/>
-                <w:color w:val="A1192F"/>
-                <w:sz w:val="20"/>
-                <w:szCs w:val="20"/>
-              </w:rPr>
-              <w:t>[i+1].sections[</w:t>
-            </w:r>
-            <w:proofErr w:type="spellStart"/>
-            <w:r>
-              <w:rPr>
-                <w:rFonts w:ascii="BCSans-Regular" w:hAnsi="BCSans-Regular" w:cs="BCSans-Regular"/>
-                <w:color w:val="A1192F"/>
-                <w:sz w:val="20"/>
-                <w:szCs w:val="20"/>
-              </w:rPr>
-              <w:t>i</w:t>
-            </w:r>
-            <w:proofErr w:type="spellEnd"/>
-            <w:r>
-              <w:rPr>
-                <w:rFonts w:ascii="BCSans-Regular" w:hAnsi="BCSans-Regular" w:cs="BCSans-Regular"/>
-                <w:color w:val="A1192F"/>
-                <w:sz w:val="20"/>
-                <w:szCs w:val="20"/>
-              </w:rPr>
-              <w:t>].range}</w:t>
+              <w:t>{d.data[i+1].sections[i]:ifNEM():pg. d.data[i+1].sections[i].range}</w:t>
             </w:r>
           </w:p>
           <w:p>
@@ -1321,67 +811,7 @@
                 <w:sz w:val="20"/>
                 <w:szCs w:val="20"/>
               </w:rPr>
-              <w:t>{</w:t>
-            </w:r>
-            <w:proofErr w:type="spellStart"/>
-            <w:r>
-              <w:rPr>
-                <w:rFonts w:ascii="BCSans-Regular" w:hAnsi="BCSans-Regular" w:cs="BCSans-Regular"/>
-                <w:color w:val="A1192F"/>
-                <w:sz w:val="20"/>
-                <w:szCs w:val="20"/>
-              </w:rPr>
-              <w:t>d.data</w:t>
-            </w:r>
-            <w:proofErr w:type="spellEnd"/>
-            <w:r>
-              <w:rPr>
-                <w:rFonts w:ascii="BCSans-Regular" w:hAnsi="BCSans-Regular" w:cs="BCSans-Regular"/>
-                <w:color w:val="A1192F"/>
-                <w:sz w:val="20"/>
-                <w:szCs w:val="20"/>
-              </w:rPr>
-              <w:t>[i+1].sections[i+1]:</w:t>
-            </w:r>
-            <w:proofErr w:type="spellStart"/>
-            <w:r>
-              <w:rPr>
-                <w:rFonts w:ascii="BCSans-Regular" w:hAnsi="BCSans-Regular" w:cs="BCSans-Regular"/>
-                <w:color w:val="A1192F"/>
-                <w:sz w:val="20"/>
-                <w:szCs w:val="20"/>
-              </w:rPr>
-              <w:t>ifNEM</w:t>
-            </w:r>
-            <w:proofErr w:type="spellEnd"/>
-            <w:r>
-              <w:rPr>
-                <w:rFonts w:ascii="BCSans-Regular" w:hAnsi="BCSans-Regular" w:cs="BCSans-Regular"/>
-                <w:color w:val="A1192F"/>
-                <w:sz w:val="20"/>
-                <w:szCs w:val="20"/>
-              </w:rPr>
-              <w:t xml:space="preserve">():pg. </w:t>
-            </w:r>
-            <w:proofErr w:type="spellStart"/>
-            <w:r>
-              <w:rPr>
-                <w:rFonts w:ascii="BCSans-Regular" w:hAnsi="BCSans-Regular" w:cs="BCSans-Regular"/>
-                <w:color w:val="A1192F"/>
-                <w:sz w:val="20"/>
-                <w:szCs w:val="20"/>
-              </w:rPr>
-              <w:t>d.data</w:t>
-            </w:r>
-            <w:proofErr w:type="spellEnd"/>
-            <w:r>
-              <w:rPr>
-                <w:rFonts w:ascii="BCSans-Regular" w:hAnsi="BCSans-Regular" w:cs="BCSans-Regular"/>
-                <w:color w:val="A1192F"/>
-                <w:sz w:val="20"/>
-                <w:szCs w:val="20"/>
-              </w:rPr>
-              <w:t>[i+1].sections[i+1].range}</w:t>
+              <w:t>{d.data[i+1].sections[i+1]:ifNEM():pg. d.data[i+1].sections[i+1].range}</w:t>
             </w:r>
           </w:p>
           <w:p>
@@ -1918,27 +1348,7 @@
               <w:color w:val="0D0D0D" w:themeColor="text1" w:themeTint="F2"/>
               <w:sz w:val="16"/>
             </w:rPr>
-            <w:t xml:space="preserve">PO Box 9569 </w:t>
-          </w:r>
-          <w:proofErr w:type="spellStart"/>
-          <w:r>
-            <w:rPr>
-              <w:rFonts w:ascii="Times New Roman" w:hAnsi="Times New Roman"/>
-              <w:bCs/>
-              <w:color w:val="0D0D0D" w:themeColor="text1" w:themeTint="F2"/>
-              <w:sz w:val="16"/>
-            </w:rPr>
-            <w:t>Stn</w:t>
-          </w:r>
-          <w:proofErr w:type="spellEnd"/>
-          <w:r>
-            <w:rPr>
-              <w:rFonts w:ascii="Times New Roman" w:hAnsi="Times New Roman"/>
-              <w:bCs/>
-              <w:color w:val="0D0D0D" w:themeColor="text1" w:themeTint="F2"/>
-              <w:sz w:val="16"/>
-            </w:rPr>
-            <w:t xml:space="preserve"> Prov Govt               </w:t>
+            <w:t xml:space="preserve">PO Box 9569 Stn Prov Govt               </w:t>
           </w:r>
         </w:p>
         <w:p>
@@ -2075,7 +1485,6 @@
               </w:rPr>
               <w:t xml:space="preserve">                   </w:t>
             </w:r>
-            <w:proofErr w:type="spellStart"/>
             <w:r>
               <w:rPr>
                 <w:rStyle w:val="Hyperlink"/>
@@ -2084,18 +1493,7 @@
                 <w:sz w:val="16"/>
                 <w:szCs w:val="16"/>
               </w:rPr>
-              <w:t>freedomofinformation</w:t>
-            </w:r>
-            <w:proofErr w:type="spellEnd"/>
-            <w:r>
-              <w:rPr>
-                <w:rStyle w:val="Hyperlink"/>
-                <w:rFonts w:ascii="Times New Roman" w:hAnsi="Times New Roman"/>
-                <w:color w:val="0D0D0D" w:themeColor="text1" w:themeTint="F2"/>
-                <w:sz w:val="16"/>
-                <w:szCs w:val="16"/>
-              </w:rPr>
-              <w:t>/</w:t>
+              <w:t>freedomofinformation/</w:t>
             </w:r>
           </w:hyperlink>
         </w:p>
@@ -2813,25 +2211,7 @@
               <w:b/>
               <w:bCs/>
             </w:rPr>
-            <w:t>Request # {</w:t>
-          </w:r>
-          <w:proofErr w:type="spellStart"/>
-          <w:r>
-            <w:rPr>
-              <w:rFonts w:ascii="BC Sans" w:hAnsi="BC Sans"/>
-              <w:b/>
-              <w:bCs/>
-            </w:rPr>
-            <w:t>d.requestnumber</w:t>
-          </w:r>
-          <w:proofErr w:type="spellEnd"/>
-          <w:r>
-            <w:rPr>
-              <w:rFonts w:ascii="BC Sans" w:hAnsi="BC Sans"/>
-              <w:b/>
-              <w:bCs/>
-            </w:rPr>
-            <w:t>}</w:t>
+            <w:t>Request # {d.requestnumber}</w:t>
           </w:r>
         </w:p>
       </w:tc>
@@ -3779,10 +3159,21 @@
 </file>
 
 <file path=customXml/item1.xml><?xml version="1.0" encoding="utf-8"?>
-<b:Sources xmlns:b="http://schemas.openxmlformats.org/officeDocument/2006/bibliography" xmlns="http://schemas.openxmlformats.org/officeDocument/2006/bibliography" SelectedStyle="/APASixthEditionOfficeOnline.xsl" StyleName="APA" Version="6"/>
+<p:properties xmlns:p="http://schemas.microsoft.com/office/2006/metadata/properties" xmlns:xsi="http://www.w3.org/2001/XMLSchema-instance" xmlns:pc="http://schemas.microsoft.com/office/infopath/2007/PartnerControls">
+  <documentManagement/>
+</p:properties>
 </file>
 
 <file path=customXml/item2.xml><?xml version="1.0" encoding="utf-8"?>
+<?mso-contentType ?>
+<FormTemplates xmlns="http://schemas.microsoft.com/sharepoint/v3/contenttype/forms">
+  <Display>DocumentLibraryForm</Display>
+  <Edit>DocumentLibraryForm</Edit>
+  <New>DocumentLibraryForm</New>
+</FormTemplates>
+</file>
+
+<file path=customXml/item3.xml><?xml version="1.0" encoding="utf-8"?>
 <ct:contentTypeSchema xmlns:ct="http://schemas.microsoft.com/office/2006/metadata/contentType" xmlns:ma="http://schemas.microsoft.com/office/2006/metadata/properties/metaAttributes" ct:_="" ma:_="" ma:contentTypeName="Document" ma:contentTypeID="0x010100E774CC2FC15D5F4B9843318F21B96CF2" ma:contentTypeVersion="13" ma:contentTypeDescription="Create a new document." ma:contentTypeScope="" ma:versionID="9734f759d7539526660f242c532f1a36">
   <xsd:schema xmlns:xsd="http://www.w3.org/2001/XMLSchema" xmlns:xs="http://www.w3.org/2001/XMLSchema" xmlns:p="http://schemas.microsoft.com/office/2006/metadata/properties" xmlns:ns2="75e570c0-d7c7-4c73-adba-666f84131a9c" xmlns:ns3="89ff61d5-a6c1-4b78-89d0-b0aeb35ad473" targetNamespace="http://schemas.microsoft.com/office/2006/metadata/properties" ma:root="true" ma:fieldsID="fcda4498f13abd7a0badb315690a5b80" ns2:_="" ns3:_="">
     <xsd:import namespace="75e570c0-d7c7-4c73-adba-666f84131a9c"/>
@@ -4005,30 +3396,28 @@
 </ct:contentTypeSchema>
 </file>
 
-<file path=customXml/item3.xml><?xml version="1.0" encoding="utf-8"?>
-<?mso-contentType ?>
-<FormTemplates xmlns="http://schemas.microsoft.com/sharepoint/v3/contenttype/forms">
-  <Display>DocumentLibraryForm</Display>
-  <Edit>DocumentLibraryForm</Edit>
-  <New>DocumentLibraryForm</New>
-</FormTemplates>
-</file>
-
 <file path=customXml/item4.xml><?xml version="1.0" encoding="utf-8"?>
-<p:properties xmlns:p="http://schemas.microsoft.com/office/2006/metadata/properties" xmlns:xsi="http://www.w3.org/2001/XMLSchema-instance" xmlns:pc="http://schemas.microsoft.com/office/infopath/2007/PartnerControls">
-  <documentManagement/>
-</p:properties>
+<b:Sources xmlns:b="http://schemas.openxmlformats.org/officeDocument/2006/bibliography" xmlns="http://schemas.openxmlformats.org/officeDocument/2006/bibliography" SelectedStyle="/APASixthEditionOfficeOnline.xsl" StyleName="APA" Version="6"/>
 </file>
 
 <file path=customXml/itemProps1.xml><?xml version="1.0" encoding="utf-8"?>
-<ds:datastoreItem xmlns:ds="http://schemas.openxmlformats.org/officeDocument/2006/customXml" ds:itemID="{9CE651B1-34DA-524A-9E9A-91E44FB38903}">
+<ds:datastoreItem xmlns:ds="http://schemas.openxmlformats.org/officeDocument/2006/customXml" ds:itemID="{B09A3C2A-023B-46CF-A296-EF6639527430}">
   <ds:schemaRefs>
-    <ds:schemaRef ds:uri="http://schemas.openxmlformats.org/officeDocument/2006/bibliography"/>
+    <ds:schemaRef ds:uri="http://schemas.microsoft.com/office/2006/metadata/properties"/>
+    <ds:schemaRef ds:uri="http://schemas.microsoft.com/office/infopath/2007/PartnerControls"/>
   </ds:schemaRefs>
 </ds:datastoreItem>
 </file>
 
 <file path=customXml/itemProps2.xml><?xml version="1.0" encoding="utf-8"?>
+<ds:datastoreItem xmlns:ds="http://schemas.openxmlformats.org/officeDocument/2006/customXml" ds:itemID="{641E4145-9D85-4BD2-927D-7AB21DB3B68E}">
+  <ds:schemaRefs>
+    <ds:schemaRef ds:uri="http://schemas.microsoft.com/sharepoint/v3/contenttype/forms"/>
+  </ds:schemaRefs>
+</ds:datastoreItem>
+</file>
+
+<file path=customXml/itemProps3.xml><?xml version="1.0" encoding="utf-8"?>
 <ds:datastoreItem xmlns:ds="http://schemas.openxmlformats.org/officeDocument/2006/customXml" ds:itemID="{733BAA04-22FD-4001-8AC3-016CFE0D0D03}">
   <ds:schemaRefs>
     <ds:schemaRef ds:uri="http://schemas.microsoft.com/office/2006/metadata/contentType"/>
@@ -4047,19 +3436,10 @@
 </ds:datastoreItem>
 </file>
 
-<file path=customXml/itemProps3.xml><?xml version="1.0" encoding="utf-8"?>
-<ds:datastoreItem xmlns:ds="http://schemas.openxmlformats.org/officeDocument/2006/customXml" ds:itemID="{641E4145-9D85-4BD2-927D-7AB21DB3B68E}">
+<file path=customXml/itemProps4.xml><?xml version="1.0" encoding="utf-8"?>
+<ds:datastoreItem xmlns:ds="http://schemas.openxmlformats.org/officeDocument/2006/customXml" ds:itemID="{9CE651B1-34DA-524A-9E9A-91E44FB38903}">
   <ds:schemaRefs>
-    <ds:schemaRef ds:uri="http://schemas.microsoft.com/sharepoint/v3/contenttype/forms"/>
-  </ds:schemaRefs>
-</ds:datastoreItem>
-</file>
-
-<file path=customXml/itemProps4.xml><?xml version="1.0" encoding="utf-8"?>
-<ds:datastoreItem xmlns:ds="http://schemas.openxmlformats.org/officeDocument/2006/customXml" ds:itemID="{B09A3C2A-023B-46CF-A296-EF6639527430}">
-  <ds:schemaRefs>
-    <ds:schemaRef ds:uri="http://schemas.microsoft.com/office/2006/metadata/properties"/>
-    <ds:schemaRef ds:uri="http://schemas.microsoft.com/office/infopath/2007/PartnerControls"/>
+    <ds:schemaRef ds:uri="http://schemas.openxmlformats.org/officeDocument/2006/bibliography"/>
   </ds:schemaRefs>
 </ds:datastoreItem>
 </file>
</xml_diff>

<commit_message>
#FOIMOD-3300 - Response Package Summary style fixes
#FOIMOD-3300 - Response Package Summary style fixes
</commit_message>
<xml_diff>
--- a/computingservices/DocumentServices/templates/CFD_responsepackage_redaction_summary.docx
+++ b/computingservices/DocumentServices/templates/CFD_responsepackage_redaction_summary.docx
@@ -2,57 +2,66 @@
 <file path=word/document.xml><?xml version="1.0" encoding="utf-8"?>
 <w:document xmlns:wpc="http://schemas.microsoft.com/office/word/2010/wordprocessingCanvas" xmlns:cx="http://schemas.microsoft.com/office/drawing/2014/chartex" xmlns:cx1="http://schemas.microsoft.com/office/drawing/2015/9/8/chartex" xmlns:cx2="http://schemas.microsoft.com/office/drawing/2015/10/21/chartex" xmlns:cx3="http://schemas.microsoft.com/office/drawing/2016/5/9/chartex" xmlns:cx4="http://schemas.microsoft.com/office/drawing/2016/5/10/chartex" xmlns:cx5="http://schemas.microsoft.com/office/drawing/2016/5/11/chartex" xmlns:cx6="http://schemas.microsoft.com/office/drawing/2016/5/12/chartex" xmlns:cx7="http://schemas.microsoft.com/office/drawing/2016/5/13/chartex" xmlns:cx8="http://schemas.microsoft.com/office/drawing/2016/5/14/chartex" xmlns:mc="http://schemas.openxmlformats.org/markup-compatibility/2006" xmlns:aink="http://schemas.microsoft.com/office/drawing/2016/ink" xmlns:am3d="http://schemas.microsoft.com/office/drawing/2017/model3d" xmlns:o="urn:schemas-microsoft-com:office:office" xmlns:oel="http://schemas.microsoft.com/office/2019/extlst" xmlns:r="http://schemas.openxmlformats.org/officeDocument/2006/relationships" xmlns:m="http://schemas.openxmlformats.org/officeDocument/2006/math" xmlns:v="urn:schemas-microsoft-com:vml" xmlns:wp14="http://schemas.microsoft.com/office/word/2010/wordprocessingDrawing" xmlns:wp="http://schemas.openxmlformats.org/drawingml/2006/wordprocessingDrawing" xmlns:w10="urn:schemas-microsoft-com:office:word" xmlns:w="http://schemas.openxmlformats.org/wordprocessingml/2006/main" xmlns:w14="http://schemas.microsoft.com/office/word/2010/wordml" xmlns:w15="http://schemas.microsoft.com/office/word/2012/wordml" xmlns:w16cex="http://schemas.microsoft.com/office/word/2018/wordml/cex" xmlns:w16cid="http://schemas.microsoft.com/office/word/2016/wordml/cid" xmlns:w16="http://schemas.microsoft.com/office/word/2018/wordml" xmlns:w16du="http://schemas.microsoft.com/office/word/2023/wordml/word16du" xmlns:w16sdtdh="http://schemas.microsoft.com/office/word/2020/wordml/sdtdatahash" xmlns:w16se="http://schemas.microsoft.com/office/word/2015/wordml/symex" xmlns:wpg="http://schemas.microsoft.com/office/word/2010/wordprocessingGroup" xmlns:wpi="http://schemas.microsoft.com/office/word/2010/wordprocessingInk" xmlns:wne="http://schemas.microsoft.com/office/word/2006/wordml" xmlns:wps="http://schemas.microsoft.com/office/word/2010/wordprocessingShape" mc:Ignorable="w14 w15 w16se w16cid w16 w16cex w16sdtdh w16du wp14">
   <w:body>
-    <w:p>
-      <w:pPr>
-        <w:rPr>
-          <w:rFonts w:ascii="BCSans-Bold" w:hAnsi="BCSans-Bold" w:cs="BCSans-Bold"/>
-          <w:b/>
-          <w:bCs/>
-          <w:sz w:val="20"/>
-          <w:szCs w:val="20"/>
-        </w:rPr>
-      </w:pPr>
-    </w:p>
-    <w:p>
-      <w:pPr>
-        <w:rPr>
-          <w:rFonts w:ascii="BC Sans" w:hAnsi="BC Sans"/>
-          <w:b/>
-          <w:bCs/>
-          <w:color w:val="0A3266"/>
-          <w:sz w:val="20"/>
-          <w:szCs w:val="20"/>
-        </w:rPr>
-      </w:pPr>
-      <w:r>
-        <w:rPr>
-          <w:rFonts w:ascii="BCSans-Bold" w:hAnsi="BCSans-Bold" w:cs="BCSans-Bold"/>
-          <w:b/>
-          <w:bCs/>
-          <w:sz w:val="20"/>
-          <w:szCs w:val="20"/>
-        </w:rPr>
-        <w:t>Below is an outline of your Freedom of Information Response Package. The pages with the ‘applicant’ label belong to you. They are your records created by the Ministry of Family and Children Development. The remaining pages are records belonging to other individuals. But they contain information relevant to you.</w:t>
-      </w:r>
-    </w:p>
-    <w:p>
-      <w:pPr>
-        <w:pBdr>
-          <w:bottom w:val="single" w:sz="4" w:space="1" w:color="auto"/>
-        </w:pBdr>
-        <w:autoSpaceDE w:val="0"/>
-        <w:autoSpaceDN w:val="0"/>
-        <w:adjustRightInd w:val="0"/>
-        <w:rPr>
-          <w:rFonts w:ascii="BC Sans" w:hAnsi="BC Sans"/>
-          <w:b/>
-          <w:bCs/>
-          <w:color w:val="0A3266"/>
-          <w:sz w:val="20"/>
-          <w:szCs w:val="20"/>
-        </w:rPr>
-      </w:pPr>
-    </w:p>
+    <w:tbl>
+      <w:tblPr>
+        <w:tblW w:w="11187" w:type="dxa"/>
+        <w:tblInd w:w="-863" w:type="dxa"/>
+        <w:tblBorders>
+          <w:top w:val="single" w:sz="4" w:space="0" w:color="auto"/>
+          <w:left w:val="single" w:sz="4" w:space="0" w:color="auto"/>
+          <w:bottom w:val="single" w:sz="4" w:space="0" w:color="auto"/>
+          <w:right w:val="single" w:sz="4" w:space="0" w:color="auto"/>
+          <w:insideH w:val="single" w:sz="4" w:space="0" w:color="auto"/>
+          <w:insideV w:val="single" w:sz="4" w:space="0" w:color="auto"/>
+        </w:tblBorders>
+        <w:tblLook w:val="0000" w:firstRow="0" w:lastRow="0" w:firstColumn="0" w:lastColumn="0" w:noHBand="0" w:noVBand="0"/>
+      </w:tblPr>
+      <w:tblGrid>
+        <w:gridCol w:w="11187"/>
+      </w:tblGrid>
+      <w:tr>
+        <w:trPr>
+          <w:trHeight w:val="171"/>
+        </w:trPr>
+        <w:tc>
+          <w:tcPr>
+            <w:tcW w:w="11187" w:type="dxa"/>
+            <w:tcBorders>
+              <w:top w:val="nil"/>
+              <w:left w:val="nil"/>
+              <w:bottom w:val="nil"/>
+              <w:right w:val="nil"/>
+            </w:tcBorders>
+          </w:tcPr>
+          <w:p>
+            <w:pPr>
+              <w:pBdr>
+                <w:bottom w:val="single" w:sz="4" w:space="7" w:color="auto"/>
+              </w:pBdr>
+              <w:spacing w:before="240"/>
+              <w:rPr>
+                <w:rFonts w:ascii="BCSans-Bold" w:hAnsi="BCSans-Bold" w:cs="BCSans-Bold"/>
+                <w:b/>
+                <w:bCs/>
+                <w:color w:val="A1192F"/>
+                <w:sz w:val="20"/>
+                <w:szCs w:val="20"/>
+              </w:rPr>
+            </w:pPr>
+            <w:r>
+              <w:rPr>
+                <w:rFonts w:ascii="BCSans-Bold" w:hAnsi="BCSans-Bold" w:cs="BCSans-Bold"/>
+                <w:b/>
+                <w:bCs/>
+                <w:sz w:val="18"/>
+                <w:szCs w:val="18"/>
+              </w:rPr>
+              <w:t>Below is an outline of your Freedom of Information Response Package. The pages with the ‘applicant’ label belong to you. They are your records created by the Ministry of Family and Children Development. The remaining pages are records belonging to other individuals. But they contain information relevant to you.</w:t>
+            </w:r>
+          </w:p>
+        </w:tc>
+      </w:tr>
+    </w:tbl>
     <w:p>
       <w:pPr>
         <w:tabs>
@@ -93,8 +102,69 @@
           <w:sz w:val="20"/>
           <w:szCs w:val="20"/>
         </w:rPr>
-        <w:t>{d.data[i].</w:t>
+        <w:t>{</w:t>
       </w:r>
+      <w:proofErr w:type="spellStart"/>
+      <w:r>
+        <w:rPr>
+          <w:rFonts w:ascii="BCSans-Bold" w:hAnsi="BCSans-Bold" w:cs="BCSans-Bold"/>
+          <w:b/>
+          <w:bCs/>
+          <w:color w:val="A1192F"/>
+          <w:sz w:val="20"/>
+          <w:szCs w:val="20"/>
+        </w:rPr>
+        <w:t>d</w:t>
+      </w:r>
+      <w:r>
+        <w:rPr>
+          <w:rFonts w:ascii="BCSans-Bold" w:hAnsi="BCSans-Bold" w:cs="BCSans-Bold"/>
+          <w:b/>
+          <w:bCs/>
+          <w:color w:val="A1192F"/>
+          <w:sz w:val="20"/>
+          <w:szCs w:val="20"/>
+        </w:rPr>
+        <w:t>.data</w:t>
+      </w:r>
+      <w:proofErr w:type="spellEnd"/>
+      <w:r>
+        <w:rPr>
+          <w:rFonts w:ascii="BCSans-Bold" w:hAnsi="BCSans-Bold" w:cs="BCSans-Bold"/>
+          <w:b/>
+          <w:bCs/>
+          <w:color w:val="A1192F"/>
+          <w:sz w:val="20"/>
+          <w:szCs w:val="20"/>
+        </w:rPr>
+        <w:t>[</w:t>
+      </w:r>
+      <w:proofErr w:type="spellStart"/>
+      <w:r>
+        <w:rPr>
+          <w:rFonts w:ascii="BCSans-Bold" w:hAnsi="BCSans-Bold" w:cs="BCSans-Bold"/>
+          <w:b/>
+          <w:bCs/>
+          <w:color w:val="A1192F"/>
+          <w:sz w:val="20"/>
+          <w:szCs w:val="20"/>
+        </w:rPr>
+        <w:t>i</w:t>
+      </w:r>
+      <w:proofErr w:type="spellEnd"/>
+      <w:proofErr w:type="gramStart"/>
+      <w:r>
+        <w:rPr>
+          <w:rFonts w:ascii="BCSans-Bold" w:hAnsi="BCSans-Bold" w:cs="BCSans-Bold"/>
+          <w:b/>
+          <w:bCs/>
+          <w:color w:val="A1192F"/>
+          <w:sz w:val="20"/>
+          <w:szCs w:val="20"/>
+        </w:rPr>
+        <w:t>].</w:t>
+      </w:r>
+      <w:proofErr w:type="spellStart"/>
       <w:r>
         <w:rPr>
           <w:rFonts w:ascii="BCSans-Bold" w:hAnsi="BCSans-Bold" w:cs="BCSans-Bold"/>
@@ -115,7 +185,20 @@
           <w:sz w:val="20"/>
           <w:szCs w:val="20"/>
         </w:rPr>
-        <w:t xml:space="preserve">name} – </w:t>
+        <w:t>name</w:t>
+      </w:r>
+      <w:proofErr w:type="spellEnd"/>
+      <w:proofErr w:type="gramEnd"/>
+      <w:r>
+        <w:rPr>
+          <w:rFonts w:ascii="BCSans-Bold" w:hAnsi="BCSans-Bold" w:cs="BCSans-Bold"/>
+          <w:b/>
+          <w:bCs/>
+          <w:color w:val="A1192F"/>
+          <w:sz w:val="20"/>
+          <w:szCs w:val="20"/>
+        </w:rPr>
+        <w:t xml:space="preserve">} – </w:t>
       </w:r>
       <w:r>
         <w:rPr>
@@ -126,7 +209,7 @@
           <w:sz w:val="20"/>
           <w:szCs w:val="20"/>
         </w:rPr>
-        <w:t>T</w:t>
+        <w:t xml:space="preserve">Total pages: </w:t>
       </w:r>
       <w:r>
         <w:rPr>
@@ -137,8 +220,9 @@
           <w:sz w:val="20"/>
           <w:szCs w:val="20"/>
         </w:rPr>
-        <w:t xml:space="preserve">otal pages: </w:t>
+        <w:t>{d. data[</w:t>
       </w:r>
+      <w:proofErr w:type="spellStart"/>
       <w:r>
         <w:rPr>
           <w:rFonts w:ascii="BCSans-Bold" w:hAnsi="BCSans-Bold" w:cs="BCSans-Bold"/>
@@ -148,7 +232,43 @@
           <w:sz w:val="20"/>
           <w:szCs w:val="20"/>
         </w:rPr>
-        <w:t>{d. data[i].pagecount}</w:t>
+        <w:t>i</w:t>
+      </w:r>
+      <w:proofErr w:type="spellEnd"/>
+      <w:r>
+        <w:rPr>
+          <w:rFonts w:ascii="BCSans-Bold" w:hAnsi="BCSans-Bold" w:cs="BCSans-Bold"/>
+          <w:b/>
+          <w:bCs/>
+          <w:color w:val="A1192F"/>
+          <w:sz w:val="20"/>
+          <w:szCs w:val="20"/>
+        </w:rPr>
+        <w:t>].</w:t>
+      </w:r>
+      <w:proofErr w:type="spellStart"/>
+      <w:r>
+        <w:rPr>
+          <w:rFonts w:ascii="BCSans-Bold" w:hAnsi="BCSans-Bold" w:cs="BCSans-Bold"/>
+          <w:b/>
+          <w:bCs/>
+          <w:color w:val="A1192F"/>
+          <w:sz w:val="20"/>
+          <w:szCs w:val="20"/>
+        </w:rPr>
+        <w:t>pagecount</w:t>
+      </w:r>
+      <w:proofErr w:type="spellEnd"/>
+      <w:r>
+        <w:rPr>
+          <w:rFonts w:ascii="BCSans-Bold" w:hAnsi="BCSans-Bold" w:cs="BCSans-Bold"/>
+          <w:b/>
+          <w:bCs/>
+          <w:color w:val="A1192F"/>
+          <w:sz w:val="20"/>
+          <w:szCs w:val="20"/>
+        </w:rPr>
+        <w:t>}</w:t>
       </w:r>
     </w:p>
     <w:tbl>
@@ -200,7 +320,78 @@
                 <w:sz w:val="20"/>
                 <w:szCs w:val="20"/>
               </w:rPr>
-              <w:t>pg. {d.data[i].sections[i].range}</w:t>
+              <w:t>pg. {</w:t>
+            </w:r>
+            <w:proofErr w:type="spellStart"/>
+            <w:r>
+              <w:rPr>
+                <w:rFonts w:ascii="BCSans-Regular" w:hAnsi="BCSans-Regular" w:cs="BCSans-Regular"/>
+                <w:color w:val="A1192F"/>
+                <w:sz w:val="20"/>
+                <w:szCs w:val="20"/>
+              </w:rPr>
+              <w:t>d.data</w:t>
+            </w:r>
+            <w:proofErr w:type="spellEnd"/>
+            <w:r>
+              <w:rPr>
+                <w:rFonts w:ascii="BCSans-Regular" w:hAnsi="BCSans-Regular" w:cs="BCSans-Regular"/>
+                <w:color w:val="A1192F"/>
+                <w:sz w:val="20"/>
+                <w:szCs w:val="20"/>
+              </w:rPr>
+              <w:t>[</w:t>
+            </w:r>
+            <w:proofErr w:type="spellStart"/>
+            <w:r>
+              <w:rPr>
+                <w:rFonts w:ascii="BCSans-Regular" w:hAnsi="BCSans-Regular" w:cs="BCSans-Regular"/>
+                <w:color w:val="A1192F"/>
+                <w:sz w:val="20"/>
+                <w:szCs w:val="20"/>
+              </w:rPr>
+              <w:t>i</w:t>
+            </w:r>
+            <w:proofErr w:type="spellEnd"/>
+            <w:proofErr w:type="gramStart"/>
+            <w:r>
+              <w:rPr>
+                <w:rFonts w:ascii="BCSans-Regular" w:hAnsi="BCSans-Regular" w:cs="BCSans-Regular"/>
+                <w:color w:val="A1192F"/>
+                <w:sz w:val="20"/>
+                <w:szCs w:val="20"/>
+              </w:rPr>
+              <w:t>].sections</w:t>
+            </w:r>
+            <w:proofErr w:type="gramEnd"/>
+            <w:r>
+              <w:rPr>
+                <w:rFonts w:ascii="BCSans-Regular" w:hAnsi="BCSans-Regular" w:cs="BCSans-Regular"/>
+                <w:color w:val="A1192F"/>
+                <w:sz w:val="20"/>
+                <w:szCs w:val="20"/>
+              </w:rPr>
+              <w:t>[</w:t>
+            </w:r>
+            <w:proofErr w:type="spellStart"/>
+            <w:r>
+              <w:rPr>
+                <w:rFonts w:ascii="BCSans-Regular" w:hAnsi="BCSans-Regular" w:cs="BCSans-Regular"/>
+                <w:color w:val="A1192F"/>
+                <w:sz w:val="20"/>
+                <w:szCs w:val="20"/>
+              </w:rPr>
+              <w:t>i</w:t>
+            </w:r>
+            <w:proofErr w:type="spellEnd"/>
+            <w:r>
+              <w:rPr>
+                <w:rFonts w:ascii="BCSans-Regular" w:hAnsi="BCSans-Regular" w:cs="BCSans-Regular"/>
+                <w:color w:val="A1192F"/>
+                <w:sz w:val="20"/>
+                <w:szCs w:val="20"/>
+              </w:rPr>
+              <w:t>].range}</w:t>
             </w:r>
           </w:p>
           <w:p>
@@ -244,16 +435,107 @@
                 <w:sz w:val="20"/>
                 <w:szCs w:val="20"/>
               </w:rPr>
-              <w:t>{d.data[i].sections[i].section</w:t>
-            </w:r>
-            <w:r>
-              <w:rPr>
-                <w:rFonts w:ascii="BCSans-Regular" w:hAnsi="BCSans-Regular" w:cs="BCSans-Regular"/>
-                <w:color w:val="A1192F"/>
-                <w:sz w:val="20"/>
-                <w:szCs w:val="20"/>
-              </w:rPr>
-              <w:t>[i].formatted</w:t>
+              <w:t>{</w:t>
+            </w:r>
+            <w:proofErr w:type="spellStart"/>
+            <w:r>
+              <w:rPr>
+                <w:rFonts w:ascii="BCSans-Regular" w:hAnsi="BCSans-Regular" w:cs="BCSans-Regular"/>
+                <w:color w:val="A1192F"/>
+                <w:sz w:val="20"/>
+                <w:szCs w:val="20"/>
+              </w:rPr>
+              <w:t>d.data</w:t>
+            </w:r>
+            <w:proofErr w:type="spellEnd"/>
+            <w:r>
+              <w:rPr>
+                <w:rFonts w:ascii="BCSans-Regular" w:hAnsi="BCSans-Regular" w:cs="BCSans-Regular"/>
+                <w:color w:val="A1192F"/>
+                <w:sz w:val="20"/>
+                <w:szCs w:val="20"/>
+              </w:rPr>
+              <w:t>[</w:t>
+            </w:r>
+            <w:proofErr w:type="spellStart"/>
+            <w:r>
+              <w:rPr>
+                <w:rFonts w:ascii="BCSans-Regular" w:hAnsi="BCSans-Regular" w:cs="BCSans-Regular"/>
+                <w:color w:val="A1192F"/>
+                <w:sz w:val="20"/>
+                <w:szCs w:val="20"/>
+              </w:rPr>
+              <w:t>i</w:t>
+            </w:r>
+            <w:proofErr w:type="spellEnd"/>
+            <w:proofErr w:type="gramStart"/>
+            <w:r>
+              <w:rPr>
+                <w:rFonts w:ascii="BCSans-Regular" w:hAnsi="BCSans-Regular" w:cs="BCSans-Regular"/>
+                <w:color w:val="A1192F"/>
+                <w:sz w:val="20"/>
+                <w:szCs w:val="20"/>
+              </w:rPr>
+              <w:t>].sections</w:t>
+            </w:r>
+            <w:proofErr w:type="gramEnd"/>
+            <w:r>
+              <w:rPr>
+                <w:rFonts w:ascii="BCSans-Regular" w:hAnsi="BCSans-Regular" w:cs="BCSans-Regular"/>
+                <w:color w:val="A1192F"/>
+                <w:sz w:val="20"/>
+                <w:szCs w:val="20"/>
+              </w:rPr>
+              <w:t>[</w:t>
+            </w:r>
+            <w:proofErr w:type="spellStart"/>
+            <w:r>
+              <w:rPr>
+                <w:rFonts w:ascii="BCSans-Regular" w:hAnsi="BCSans-Regular" w:cs="BCSans-Regular"/>
+                <w:color w:val="A1192F"/>
+                <w:sz w:val="20"/>
+                <w:szCs w:val="20"/>
+              </w:rPr>
+              <w:t>i</w:t>
+            </w:r>
+            <w:proofErr w:type="spellEnd"/>
+            <w:r>
+              <w:rPr>
+                <w:rFonts w:ascii="BCSans-Regular" w:hAnsi="BCSans-Regular" w:cs="BCSans-Regular"/>
+                <w:color w:val="A1192F"/>
+                <w:sz w:val="20"/>
+                <w:szCs w:val="20"/>
+              </w:rPr>
+              <w:t>].section</w:t>
+            </w:r>
+            <w:r>
+              <w:rPr>
+                <w:rFonts w:ascii="BCSans-Regular" w:hAnsi="BCSans-Regular" w:cs="BCSans-Regular"/>
+                <w:color w:val="A1192F"/>
+                <w:sz w:val="20"/>
+                <w:szCs w:val="20"/>
+              </w:rPr>
+              <w:t>[</w:t>
+            </w:r>
+            <w:proofErr w:type="spellStart"/>
+            <w:r>
+              <w:rPr>
+                <w:rFonts w:ascii="BCSans-Regular" w:hAnsi="BCSans-Regular" w:cs="BCSans-Regular"/>
+                <w:color w:val="A1192F"/>
+                <w:sz w:val="20"/>
+                <w:szCs w:val="20"/>
+              </w:rPr>
+              <w:t>i</w:t>
+            </w:r>
+            <w:proofErr w:type="spellEnd"/>
+            <w:r>
+              <w:rPr>
+                <w:rFonts w:ascii="BCSans-Regular" w:hAnsi="BCSans-Regular" w:cs="BCSans-Regular"/>
+                <w:color w:val="A1192F"/>
+                <w:sz w:val="20"/>
+                <w:szCs w:val="20"/>
+              </w:rPr>
+              <w:t>].formatted</w:t>
             </w:r>
             <w:r>
               <w:rPr>
@@ -293,7 +575,78 @@
                 <w:sz w:val="20"/>
                 <w:szCs w:val="20"/>
               </w:rPr>
-              <w:t>{d.data[i].sections[i].section</w:t>
+              <w:t>{</w:t>
+            </w:r>
+            <w:proofErr w:type="spellStart"/>
+            <w:r>
+              <w:rPr>
+                <w:rFonts w:ascii="BCSans-Regular" w:hAnsi="BCSans-Regular" w:cs="BCSans-Regular"/>
+                <w:color w:val="A1192F"/>
+                <w:sz w:val="20"/>
+                <w:szCs w:val="20"/>
+              </w:rPr>
+              <w:t>d.data</w:t>
+            </w:r>
+            <w:proofErr w:type="spellEnd"/>
+            <w:r>
+              <w:rPr>
+                <w:rFonts w:ascii="BCSans-Regular" w:hAnsi="BCSans-Regular" w:cs="BCSans-Regular"/>
+                <w:color w:val="A1192F"/>
+                <w:sz w:val="20"/>
+                <w:szCs w:val="20"/>
+              </w:rPr>
+              <w:t>[</w:t>
+            </w:r>
+            <w:proofErr w:type="spellStart"/>
+            <w:r>
+              <w:rPr>
+                <w:rFonts w:ascii="BCSans-Regular" w:hAnsi="BCSans-Regular" w:cs="BCSans-Regular"/>
+                <w:color w:val="A1192F"/>
+                <w:sz w:val="20"/>
+                <w:szCs w:val="20"/>
+              </w:rPr>
+              <w:t>i</w:t>
+            </w:r>
+            <w:proofErr w:type="spellEnd"/>
+            <w:proofErr w:type="gramStart"/>
+            <w:r>
+              <w:rPr>
+                <w:rFonts w:ascii="BCSans-Regular" w:hAnsi="BCSans-Regular" w:cs="BCSans-Regular"/>
+                <w:color w:val="A1192F"/>
+                <w:sz w:val="20"/>
+                <w:szCs w:val="20"/>
+              </w:rPr>
+              <w:t>].sections</w:t>
+            </w:r>
+            <w:proofErr w:type="gramEnd"/>
+            <w:r>
+              <w:rPr>
+                <w:rFonts w:ascii="BCSans-Regular" w:hAnsi="BCSans-Regular" w:cs="BCSans-Regular"/>
+                <w:color w:val="A1192F"/>
+                <w:sz w:val="20"/>
+                <w:szCs w:val="20"/>
+              </w:rPr>
+              <w:t>[</w:t>
+            </w:r>
+            <w:proofErr w:type="spellStart"/>
+            <w:r>
+              <w:rPr>
+                <w:rFonts w:ascii="BCSans-Regular" w:hAnsi="BCSans-Regular" w:cs="BCSans-Regular"/>
+                <w:color w:val="A1192F"/>
+                <w:sz w:val="20"/>
+                <w:szCs w:val="20"/>
+              </w:rPr>
+              <w:t>i</w:t>
+            </w:r>
+            <w:proofErr w:type="spellEnd"/>
+            <w:r>
+              <w:rPr>
+                <w:rFonts w:ascii="BCSans-Regular" w:hAnsi="BCSans-Regular" w:cs="BCSans-Regular"/>
+                <w:color w:val="A1192F"/>
+                <w:sz w:val="20"/>
+                <w:szCs w:val="20"/>
+              </w:rPr>
+              <w:t>].section</w:t>
             </w:r>
             <w:r>
               <w:rPr>
@@ -376,7 +729,58 @@
                 <w:sz w:val="20"/>
                 <w:szCs w:val="20"/>
               </w:rPr>
-              <w:t>pg. {d.data[i].sections[i+1].range}</w:t>
+              <w:t>pg. {</w:t>
+            </w:r>
+            <w:proofErr w:type="spellStart"/>
+            <w:r>
+              <w:rPr>
+                <w:rFonts w:ascii="BCSans-Regular" w:hAnsi="BCSans-Regular" w:cs="BCSans-Regular"/>
+                <w:color w:val="A1192F"/>
+                <w:sz w:val="20"/>
+                <w:szCs w:val="20"/>
+              </w:rPr>
+              <w:t>d.data</w:t>
+            </w:r>
+            <w:proofErr w:type="spellEnd"/>
+            <w:r>
+              <w:rPr>
+                <w:rFonts w:ascii="BCSans-Regular" w:hAnsi="BCSans-Regular" w:cs="BCSans-Regular"/>
+                <w:color w:val="A1192F"/>
+                <w:sz w:val="20"/>
+                <w:szCs w:val="20"/>
+              </w:rPr>
+              <w:t>[</w:t>
+            </w:r>
+            <w:proofErr w:type="spellStart"/>
+            <w:r>
+              <w:rPr>
+                <w:rFonts w:ascii="BCSans-Regular" w:hAnsi="BCSans-Regular" w:cs="BCSans-Regular"/>
+                <w:color w:val="A1192F"/>
+                <w:sz w:val="20"/>
+                <w:szCs w:val="20"/>
+              </w:rPr>
+              <w:t>i</w:t>
+            </w:r>
+            <w:proofErr w:type="spellEnd"/>
+            <w:proofErr w:type="gramStart"/>
+            <w:r>
+              <w:rPr>
+                <w:rFonts w:ascii="BCSans-Regular" w:hAnsi="BCSans-Regular" w:cs="BCSans-Regular"/>
+                <w:color w:val="A1192F"/>
+                <w:sz w:val="20"/>
+                <w:szCs w:val="20"/>
+              </w:rPr>
+              <w:t>].sections</w:t>
+            </w:r>
+            <w:proofErr w:type="gramEnd"/>
+            <w:r>
+              <w:rPr>
+                <w:rFonts w:ascii="BCSans-Regular" w:hAnsi="BCSans-Regular" w:cs="BCSans-Regular"/>
+                <w:color w:val="A1192F"/>
+                <w:sz w:val="20"/>
+                <w:szCs w:val="20"/>
+              </w:rPr>
+              <w:t>[i+1].range}</w:t>
             </w:r>
           </w:p>
           <w:p>
@@ -407,7 +811,58 @@
                 <w:sz w:val="20"/>
                 <w:szCs w:val="20"/>
               </w:rPr>
-              <w:t>{d.data[i].sections[i+1].section}</w:t>
+              <w:t>{</w:t>
+            </w:r>
+            <w:proofErr w:type="spellStart"/>
+            <w:r>
+              <w:rPr>
+                <w:rFonts w:ascii="BCSans-Regular" w:hAnsi="BCSans-Regular" w:cs="BCSans-Regular"/>
+                <w:color w:val="A1192F"/>
+                <w:sz w:val="20"/>
+                <w:szCs w:val="20"/>
+              </w:rPr>
+              <w:t>d.data</w:t>
+            </w:r>
+            <w:proofErr w:type="spellEnd"/>
+            <w:r>
+              <w:rPr>
+                <w:rFonts w:ascii="BCSans-Regular" w:hAnsi="BCSans-Regular" w:cs="BCSans-Regular"/>
+                <w:color w:val="A1192F"/>
+                <w:sz w:val="20"/>
+                <w:szCs w:val="20"/>
+              </w:rPr>
+              <w:t>[</w:t>
+            </w:r>
+            <w:proofErr w:type="spellStart"/>
+            <w:r>
+              <w:rPr>
+                <w:rFonts w:ascii="BCSans-Regular" w:hAnsi="BCSans-Regular" w:cs="BCSans-Regular"/>
+                <w:color w:val="A1192F"/>
+                <w:sz w:val="20"/>
+                <w:szCs w:val="20"/>
+              </w:rPr>
+              <w:t>i</w:t>
+            </w:r>
+            <w:proofErr w:type="spellEnd"/>
+            <w:proofErr w:type="gramStart"/>
+            <w:r>
+              <w:rPr>
+                <w:rFonts w:ascii="BCSans-Regular" w:hAnsi="BCSans-Regular" w:cs="BCSans-Regular"/>
+                <w:color w:val="A1192F"/>
+                <w:sz w:val="20"/>
+                <w:szCs w:val="20"/>
+              </w:rPr>
+              <w:t>].sections</w:t>
+            </w:r>
+            <w:proofErr w:type="gramEnd"/>
+            <w:r>
+              <w:rPr>
+                <w:rFonts w:ascii="BCSans-Regular" w:hAnsi="BCSans-Regular" w:cs="BCSans-Regular"/>
+                <w:color w:val="A1192F"/>
+                <w:sz w:val="20"/>
+                <w:szCs w:val="20"/>
+              </w:rPr>
+              <w:t>[i+1].section}</w:t>
             </w:r>
           </w:p>
         </w:tc>
@@ -463,8 +918,45 @@
           <w:sz w:val="20"/>
           <w:szCs w:val="20"/>
         </w:rPr>
-        <w:t>{d.data[i+1].</w:t>
+        <w:t>{</w:t>
       </w:r>
+      <w:proofErr w:type="spellStart"/>
+      <w:r>
+        <w:rPr>
+          <w:rFonts w:ascii="BCSans-Bold" w:hAnsi="BCSans-Bold" w:cs="BCSans-Bold"/>
+          <w:b/>
+          <w:bCs/>
+          <w:color w:val="A1192F"/>
+          <w:sz w:val="20"/>
+          <w:szCs w:val="20"/>
+        </w:rPr>
+        <w:t>d.data</w:t>
+      </w:r>
+      <w:proofErr w:type="spellEnd"/>
+      <w:r>
+        <w:rPr>
+          <w:rFonts w:ascii="BCSans-Bold" w:hAnsi="BCSans-Bold" w:cs="BCSans-Bold"/>
+          <w:b/>
+          <w:bCs/>
+          <w:color w:val="A1192F"/>
+          <w:sz w:val="20"/>
+          <w:szCs w:val="20"/>
+        </w:rPr>
+        <w:t>[i+1</w:t>
+      </w:r>
+      <w:proofErr w:type="gramStart"/>
+      <w:r>
+        <w:rPr>
+          <w:rFonts w:ascii="BCSans-Bold" w:hAnsi="BCSans-Bold" w:cs="BCSans-Bold"/>
+          <w:b/>
+          <w:bCs/>
+          <w:color w:val="A1192F"/>
+          <w:sz w:val="20"/>
+          <w:szCs w:val="20"/>
+        </w:rPr>
+        <w:t>].</w:t>
+      </w:r>
+      <w:proofErr w:type="spellStart"/>
       <w:r>
         <w:rPr>
           <w:rFonts w:ascii="BCSans-Bold" w:hAnsi="BCSans-Bold" w:cs="BCSans-Bold"/>
@@ -485,7 +977,20 @@
           <w:sz w:val="20"/>
           <w:szCs w:val="20"/>
         </w:rPr>
-        <w:t xml:space="preserve">name} – </w:t>
+        <w:t>name</w:t>
+      </w:r>
+      <w:proofErr w:type="spellEnd"/>
+      <w:proofErr w:type="gramEnd"/>
+      <w:r>
+        <w:rPr>
+          <w:rFonts w:ascii="BCSans-Bold" w:hAnsi="BCSans-Bold" w:cs="BCSans-Bold"/>
+          <w:b/>
+          <w:bCs/>
+          <w:color w:val="A1192F"/>
+          <w:sz w:val="20"/>
+          <w:szCs w:val="20"/>
+        </w:rPr>
+        <w:t xml:space="preserve">} – </w:t>
       </w:r>
       <w:r>
         <w:rPr>
@@ -518,7 +1023,31 @@
           <w:sz w:val="20"/>
           <w:szCs w:val="20"/>
         </w:rPr>
-        <w:t>{d. data[i+1].pagecount}</w:t>
+        <w:t>{d. data[i+1].</w:t>
+      </w:r>
+      <w:proofErr w:type="spellStart"/>
+      <w:r>
+        <w:rPr>
+          <w:rFonts w:ascii="BCSans-Bold" w:hAnsi="BCSans-Bold" w:cs="BCSans-Bold"/>
+          <w:b/>
+          <w:bCs/>
+          <w:color w:val="A1192F"/>
+          <w:sz w:val="20"/>
+          <w:szCs w:val="20"/>
+        </w:rPr>
+        <w:t>pagecount</w:t>
+      </w:r>
+      <w:proofErr w:type="spellEnd"/>
+      <w:r>
+        <w:rPr>
+          <w:rFonts w:ascii="BCSans-Bold" w:hAnsi="BCSans-Bold" w:cs="BCSans-Bold"/>
+          <w:b/>
+          <w:bCs/>
+          <w:color w:val="A1192F"/>
+          <w:sz w:val="20"/>
+          <w:szCs w:val="20"/>
+        </w:rPr>
+        <w:t>}</w:t>
       </w:r>
     </w:p>
     <w:tbl>
@@ -538,7 +1067,7 @@
         </w:trPr>
         <w:tc>
           <w:tcPr>
-            <w:tcW w:w="4071" w:type="dxa"/>
+            <w:tcW w:w="6907" w:type="dxa"/>
             <w:tcBorders>
               <w:top w:val="nil"/>
               <w:left w:val="nil"/>
@@ -566,7 +1095,127 @@
                 <w:sz w:val="20"/>
                 <w:szCs w:val="20"/>
               </w:rPr>
-              <w:t>{d.data[i+1].sections[i]:ifNEM():pg. d.data[i+1].sections[i].range}</w:t>
+              <w:t>{</w:t>
+            </w:r>
+            <w:proofErr w:type="spellStart"/>
+            <w:r>
+              <w:rPr>
+                <w:rFonts w:ascii="BCSans-Regular" w:hAnsi="BCSans-Regular" w:cs="BCSans-Regular"/>
+                <w:color w:val="A1192F"/>
+                <w:sz w:val="20"/>
+                <w:szCs w:val="20"/>
+              </w:rPr>
+              <w:t>d.data</w:t>
+            </w:r>
+            <w:proofErr w:type="spellEnd"/>
+            <w:r>
+              <w:rPr>
+                <w:rFonts w:ascii="BCSans-Regular" w:hAnsi="BCSans-Regular" w:cs="BCSans-Regular"/>
+                <w:color w:val="A1192F"/>
+                <w:sz w:val="20"/>
+                <w:szCs w:val="20"/>
+              </w:rPr>
+              <w:t>[i+1</w:t>
+            </w:r>
+            <w:proofErr w:type="gramStart"/>
+            <w:r>
+              <w:rPr>
+                <w:rFonts w:ascii="BCSans-Regular" w:hAnsi="BCSans-Regular" w:cs="BCSans-Regular"/>
+                <w:color w:val="A1192F"/>
+                <w:sz w:val="20"/>
+                <w:szCs w:val="20"/>
+              </w:rPr>
+              <w:t>].sections</w:t>
+            </w:r>
+            <w:proofErr w:type="gramEnd"/>
+            <w:r>
+              <w:rPr>
+                <w:rFonts w:ascii="BCSans-Regular" w:hAnsi="BCSans-Regular" w:cs="BCSans-Regular"/>
+                <w:color w:val="A1192F"/>
+                <w:sz w:val="20"/>
+                <w:szCs w:val="20"/>
+              </w:rPr>
+              <w:t>[</w:t>
+            </w:r>
+            <w:proofErr w:type="spellStart"/>
+            <w:r>
+              <w:rPr>
+                <w:rFonts w:ascii="BCSans-Regular" w:hAnsi="BCSans-Regular" w:cs="BCSans-Regular"/>
+                <w:color w:val="A1192F"/>
+                <w:sz w:val="20"/>
+                <w:szCs w:val="20"/>
+              </w:rPr>
+              <w:t>i</w:t>
+            </w:r>
+            <w:proofErr w:type="spellEnd"/>
+            <w:r>
+              <w:rPr>
+                <w:rFonts w:ascii="BCSans-Regular" w:hAnsi="BCSans-Regular" w:cs="BCSans-Regular"/>
+                <w:color w:val="A1192F"/>
+                <w:sz w:val="20"/>
+                <w:szCs w:val="20"/>
+              </w:rPr>
+              <w:t>]:</w:t>
+            </w:r>
+            <w:proofErr w:type="spellStart"/>
+            <w:r>
+              <w:rPr>
+                <w:rFonts w:ascii="BCSans-Regular" w:hAnsi="BCSans-Regular" w:cs="BCSans-Regular"/>
+                <w:color w:val="A1192F"/>
+                <w:sz w:val="20"/>
+                <w:szCs w:val="20"/>
+              </w:rPr>
+              <w:t>ifNEM</w:t>
+            </w:r>
+            <w:proofErr w:type="spellEnd"/>
+            <w:r>
+              <w:rPr>
+                <w:rFonts w:ascii="BCSans-Regular" w:hAnsi="BCSans-Regular" w:cs="BCSans-Regular"/>
+                <w:color w:val="A1192F"/>
+                <w:sz w:val="20"/>
+                <w:szCs w:val="20"/>
+              </w:rPr>
+              <w:t xml:space="preserve">():pg. </w:t>
+            </w:r>
+            <w:proofErr w:type="spellStart"/>
+            <w:r>
+              <w:rPr>
+                <w:rFonts w:ascii="BCSans-Regular" w:hAnsi="BCSans-Regular" w:cs="BCSans-Regular"/>
+                <w:color w:val="A1192F"/>
+                <w:sz w:val="20"/>
+                <w:szCs w:val="20"/>
+              </w:rPr>
+              <w:t>d.data</w:t>
+            </w:r>
+            <w:proofErr w:type="spellEnd"/>
+            <w:r>
+              <w:rPr>
+                <w:rFonts w:ascii="BCSans-Regular" w:hAnsi="BCSans-Regular" w:cs="BCSans-Regular"/>
+                <w:color w:val="A1192F"/>
+                <w:sz w:val="20"/>
+                <w:szCs w:val="20"/>
+              </w:rPr>
+              <w:t>[i+1].sections[</w:t>
+            </w:r>
+            <w:proofErr w:type="spellStart"/>
+            <w:r>
+              <w:rPr>
+                <w:rFonts w:ascii="BCSans-Regular" w:hAnsi="BCSans-Regular" w:cs="BCSans-Regular"/>
+                <w:color w:val="A1192F"/>
+                <w:sz w:val="20"/>
+                <w:szCs w:val="20"/>
+              </w:rPr>
+              <w:t>i</w:t>
+            </w:r>
+            <w:proofErr w:type="spellEnd"/>
+            <w:r>
+              <w:rPr>
+                <w:rFonts w:ascii="BCSans-Regular" w:hAnsi="BCSans-Regular" w:cs="BCSans-Regular"/>
+                <w:color w:val="A1192F"/>
+                <w:sz w:val="20"/>
+                <w:szCs w:val="20"/>
+              </w:rPr>
+              <w:t>].range}</w:t>
             </w:r>
           </w:p>
           <w:p>
@@ -610,7 +1259,27 @@
                 <w:sz w:val="20"/>
                 <w:szCs w:val="20"/>
               </w:rPr>
-              <w:t>{d.data[i+1].sections[i]:ifNEM():d.data[i+1].sections[i].section</w:t>
+              <w:t>{d.data[i+1</w:t>
+            </w:r>
+            <w:proofErr w:type="gramStart"/>
+            <w:r>
+              <w:rPr>
+                <w:rFonts w:ascii="BCSans-Regular" w:hAnsi="BCSans-Regular" w:cs="BCSans-Regular"/>
+                <w:color w:val="A1192F"/>
+                <w:sz w:val="20"/>
+                <w:szCs w:val="20"/>
+              </w:rPr>
+              <w:t>].sections</w:t>
+            </w:r>
+            <w:proofErr w:type="gramEnd"/>
+            <w:r>
+              <w:rPr>
+                <w:rFonts w:ascii="BCSans-Regular" w:hAnsi="BCSans-Regular" w:cs="BCSans-Regular"/>
+                <w:color w:val="A1192F"/>
+                <w:sz w:val="20"/>
+                <w:szCs w:val="20"/>
+              </w:rPr>
+              <w:t>[i]:ifNEM():d.data[i+1].sections[i].section</w:t>
             </w:r>
             <w:r>
               <w:rPr>
@@ -677,7 +1346,27 @@
                 <w:sz w:val="20"/>
                 <w:szCs w:val="20"/>
               </w:rPr>
-              <w:t>{d.data[i+1].sections[i]:ifNEM():d.data[i+1].sections[i].section</w:t>
+              <w:t>{d.data[i+1</w:t>
+            </w:r>
+            <w:proofErr w:type="gramStart"/>
+            <w:r>
+              <w:rPr>
+                <w:rFonts w:ascii="BCSans-Regular" w:hAnsi="BCSans-Regular" w:cs="BCSans-Regular"/>
+                <w:color w:val="A1192F"/>
+                <w:sz w:val="20"/>
+                <w:szCs w:val="20"/>
+              </w:rPr>
+              <w:t>].sections</w:t>
+            </w:r>
+            <w:proofErr w:type="gramEnd"/>
+            <w:r>
+              <w:rPr>
+                <w:rFonts w:ascii="BCSans-Regular" w:hAnsi="BCSans-Regular" w:cs="BCSans-Regular"/>
+                <w:color w:val="A1192F"/>
+                <w:sz w:val="20"/>
+                <w:szCs w:val="20"/>
+              </w:rPr>
+              <w:t>[i]:ifNEM():d.data[i+1].sections[i].section</w:t>
             </w:r>
             <w:r>
               <w:rPr>
@@ -714,7 +1403,7 @@
         </w:tc>
         <w:tc>
           <w:tcPr>
-            <w:tcW w:w="5289" w:type="dxa"/>
+            <w:tcW w:w="2453" w:type="dxa"/>
             <w:tcBorders>
               <w:top w:val="nil"/>
               <w:left w:val="nil"/>
@@ -783,7 +1472,7 @@
         </w:trPr>
         <w:tc>
           <w:tcPr>
-            <w:tcW w:w="4071" w:type="dxa"/>
+            <w:tcW w:w="6907" w:type="dxa"/>
             <w:tcBorders>
               <w:top w:val="nil"/>
               <w:left w:val="nil"/>
@@ -811,7 +1500,87 @@
                 <w:sz w:val="20"/>
                 <w:szCs w:val="20"/>
               </w:rPr>
-              <w:t>{d.data[i+1].sections[i+1]:ifNEM():pg. d.data[i+1].sections[i+1].range}</w:t>
+              <w:t>{</w:t>
+            </w:r>
+            <w:proofErr w:type="spellStart"/>
+            <w:r>
+              <w:rPr>
+                <w:rFonts w:ascii="BCSans-Regular" w:hAnsi="BCSans-Regular" w:cs="BCSans-Regular"/>
+                <w:color w:val="A1192F"/>
+                <w:sz w:val="20"/>
+                <w:szCs w:val="20"/>
+              </w:rPr>
+              <w:t>d.data</w:t>
+            </w:r>
+            <w:proofErr w:type="spellEnd"/>
+            <w:r>
+              <w:rPr>
+                <w:rFonts w:ascii="BCSans-Regular" w:hAnsi="BCSans-Regular" w:cs="BCSans-Regular"/>
+                <w:color w:val="A1192F"/>
+                <w:sz w:val="20"/>
+                <w:szCs w:val="20"/>
+              </w:rPr>
+              <w:t>[i+1</w:t>
+            </w:r>
+            <w:proofErr w:type="gramStart"/>
+            <w:r>
+              <w:rPr>
+                <w:rFonts w:ascii="BCSans-Regular" w:hAnsi="BCSans-Regular" w:cs="BCSans-Regular"/>
+                <w:color w:val="A1192F"/>
+                <w:sz w:val="20"/>
+                <w:szCs w:val="20"/>
+              </w:rPr>
+              <w:t>].sections</w:t>
+            </w:r>
+            <w:proofErr w:type="gramEnd"/>
+            <w:r>
+              <w:rPr>
+                <w:rFonts w:ascii="BCSans-Regular" w:hAnsi="BCSans-Regular" w:cs="BCSans-Regular"/>
+                <w:color w:val="A1192F"/>
+                <w:sz w:val="20"/>
+                <w:szCs w:val="20"/>
+              </w:rPr>
+              <w:t>[i+1]:</w:t>
+            </w:r>
+            <w:proofErr w:type="spellStart"/>
+            <w:r>
+              <w:rPr>
+                <w:rFonts w:ascii="BCSans-Regular" w:hAnsi="BCSans-Regular" w:cs="BCSans-Regular"/>
+                <w:color w:val="A1192F"/>
+                <w:sz w:val="20"/>
+                <w:szCs w:val="20"/>
+              </w:rPr>
+              <w:t>ifNEM</w:t>
+            </w:r>
+            <w:proofErr w:type="spellEnd"/>
+            <w:r>
+              <w:rPr>
+                <w:rFonts w:ascii="BCSans-Regular" w:hAnsi="BCSans-Regular" w:cs="BCSans-Regular"/>
+                <w:color w:val="A1192F"/>
+                <w:sz w:val="20"/>
+                <w:szCs w:val="20"/>
+              </w:rPr>
+              <w:t xml:space="preserve">():pg. </w:t>
+            </w:r>
+            <w:proofErr w:type="spellStart"/>
+            <w:r>
+              <w:rPr>
+                <w:rFonts w:ascii="BCSans-Regular" w:hAnsi="BCSans-Regular" w:cs="BCSans-Regular"/>
+                <w:color w:val="A1192F"/>
+                <w:sz w:val="20"/>
+                <w:szCs w:val="20"/>
+              </w:rPr>
+              <w:t>d.data</w:t>
+            </w:r>
+            <w:proofErr w:type="spellEnd"/>
+            <w:r>
+              <w:rPr>
+                <w:rFonts w:ascii="BCSans-Regular" w:hAnsi="BCSans-Regular" w:cs="BCSans-Regular"/>
+                <w:color w:val="A1192F"/>
+                <w:sz w:val="20"/>
+                <w:szCs w:val="20"/>
+              </w:rPr>
+              <w:t>[i+1].sections[i+1].range}</w:t>
             </w:r>
           </w:p>
           <w:p>
@@ -846,7 +1615,27 @@
                 <w:sz w:val="20"/>
                 <w:szCs w:val="20"/>
               </w:rPr>
-              <w:t>{d.data[i+1].sections[i+1]:ifNEM():d.data[i+1].sections[i</w:t>
+              <w:t>{d.data[i+1</w:t>
+            </w:r>
+            <w:proofErr w:type="gramStart"/>
+            <w:r>
+              <w:rPr>
+                <w:rFonts w:ascii="BCSans-Regular" w:hAnsi="BCSans-Regular" w:cs="BCSans-Regular"/>
+                <w:color w:val="A1192F"/>
+                <w:sz w:val="20"/>
+                <w:szCs w:val="20"/>
+              </w:rPr>
+              <w:t>].sections</w:t>
+            </w:r>
+            <w:proofErr w:type="gramEnd"/>
+            <w:r>
+              <w:rPr>
+                <w:rFonts w:ascii="BCSans-Regular" w:hAnsi="BCSans-Regular" w:cs="BCSans-Regular"/>
+                <w:color w:val="A1192F"/>
+                <w:sz w:val="20"/>
+                <w:szCs w:val="20"/>
+              </w:rPr>
+              <w:t>[i+1]:ifNEM():d.data[i+1].sections[i</w:t>
             </w:r>
             <w:r>
               <w:rPr>
@@ -904,7 +1693,27 @@
                 <w:sz w:val="20"/>
                 <w:szCs w:val="20"/>
               </w:rPr>
-              <w:t>{d.data[i+1].sections[i+1]:ifNEM():d.data[i+1].sections[i</w:t>
+              <w:t>{d.data[i+1</w:t>
+            </w:r>
+            <w:proofErr w:type="gramStart"/>
+            <w:r>
+              <w:rPr>
+                <w:rFonts w:ascii="BCSans-Regular" w:hAnsi="BCSans-Regular" w:cs="BCSans-Regular"/>
+                <w:color w:val="A1192F"/>
+                <w:sz w:val="20"/>
+                <w:szCs w:val="20"/>
+              </w:rPr>
+              <w:t>].sections</w:t>
+            </w:r>
+            <w:proofErr w:type="gramEnd"/>
+            <w:r>
+              <w:rPr>
+                <w:rFonts w:ascii="BCSans-Regular" w:hAnsi="BCSans-Regular" w:cs="BCSans-Regular"/>
+                <w:color w:val="A1192F"/>
+                <w:sz w:val="20"/>
+                <w:szCs w:val="20"/>
+              </w:rPr>
+              <w:t>[i+1]:ifNEM():d.data[i+1].sections[i</w:t>
             </w:r>
             <w:r>
               <w:rPr>
@@ -963,7 +1772,7 @@
         </w:tc>
         <w:tc>
           <w:tcPr>
-            <w:tcW w:w="5289" w:type="dxa"/>
+            <w:tcW w:w="2453" w:type="dxa"/>
             <w:tcBorders>
               <w:top w:val="nil"/>
               <w:left w:val="nil"/>
@@ -987,57 +1796,175 @@
           </w:p>
         </w:tc>
       </w:tr>
+      <w:tr>
+        <w:trPr>
+          <w:trHeight w:val="80"/>
+        </w:trPr>
+        <w:tc>
+          <w:tcPr>
+            <w:tcW w:w="6907" w:type="dxa"/>
+            <w:tcBorders>
+              <w:top w:val="nil"/>
+              <w:left w:val="nil"/>
+              <w:bottom w:val="nil"/>
+              <w:right w:val="nil"/>
+            </w:tcBorders>
+            <w:vAlign w:val="center"/>
+          </w:tcPr>
+          <w:p>
+            <w:pPr>
+              <w:tabs>
+                <w:tab w:val="left" w:pos="5575"/>
+              </w:tabs>
+              <w:rPr>
+                <w:rFonts w:ascii="BCSans-Regular" w:hAnsi="BCSans-Regular" w:cs="BCSans-Regular"/>
+                <w:color w:val="A1192F"/>
+                <w:sz w:val="20"/>
+                <w:szCs w:val="20"/>
+              </w:rPr>
+            </w:pPr>
+          </w:p>
+        </w:tc>
+        <w:tc>
+          <w:tcPr>
+            <w:tcW w:w="2453" w:type="dxa"/>
+            <w:tcBorders>
+              <w:top w:val="nil"/>
+              <w:left w:val="nil"/>
+              <w:bottom w:val="nil"/>
+              <w:right w:val="nil"/>
+            </w:tcBorders>
+            <w:vAlign w:val="center"/>
+          </w:tcPr>
+          <w:p>
+            <w:pPr>
+              <w:tabs>
+                <w:tab w:val="left" w:pos="5575"/>
+              </w:tabs>
+              <w:rPr>
+                <w:rFonts w:ascii="BC Sans" w:hAnsi="BC Sans"/>
+                <w:color w:val="000000" w:themeColor="text1"/>
+                <w:sz w:val="20"/>
+                <w:szCs w:val="20"/>
+              </w:rPr>
+            </w:pPr>
+          </w:p>
+        </w:tc>
+      </w:tr>
     </w:tbl>
-    <w:p>
-      <w:pPr>
-        <w:rPr>
-          <w:rFonts w:ascii="BC Sans" w:hAnsi="BC Sans"/>
-        </w:rPr>
-      </w:pPr>
-    </w:p>
-    <w:p>
-      <w:pPr>
-        <w:rPr>
-          <w:rFonts w:ascii="BC Sans" w:hAnsi="BC Sans"/>
-          <w:b/>
-          <w:bCs/>
-          <w:sz w:val="22"/>
-          <w:szCs w:val="22"/>
-        </w:rPr>
-      </w:pPr>
-    </w:p>
-    <w:p>
-      <w:pPr>
-        <w:rPr>
-          <w:rFonts w:ascii="BC Sans" w:hAnsi="BC Sans"/>
-          <w:b/>
-          <w:bCs/>
-          <w:sz w:val="22"/>
-          <w:szCs w:val="22"/>
-        </w:rPr>
-      </w:pPr>
-    </w:p>
-    <w:p>
-      <w:pPr>
-        <w:rPr>
-          <w:rFonts w:ascii="BC Sans" w:hAnsi="BC Sans"/>
-          <w:b/>
-          <w:bCs/>
-          <w:sz w:val="20"/>
-          <w:szCs w:val="20"/>
-        </w:rPr>
-      </w:pPr>
-      <w:r>
-        <w:rPr>
-          <w:rFonts w:ascii="BC Sans" w:hAnsi="BC Sans"/>
-          <w:b/>
-          <w:bCs/>
-          <w:sz w:val="20"/>
-          <w:szCs w:val="20"/>
-        </w:rPr>
-        <w:t>Your file may have upsetting content. You may want a trusted friend, family member, or other support person with you when you review it.</w:t>
-      </w:r>
-    </w:p>
+    <w:tbl>
+      <w:tblPr>
+        <w:tblpPr w:leftFromText="187" w:rightFromText="187" w:vertAnchor="page" w:horzAnchor="margin" w:tblpY="11089"/>
+        <w:tblOverlap w:val="never"/>
+        <w:tblW w:w="9538" w:type="dxa"/>
+        <w:tblLook w:val="0000" w:firstRow="0" w:lastRow="0" w:firstColumn="0" w:lastColumn="0" w:noHBand="0" w:noVBand="0"/>
+      </w:tblPr>
+      <w:tblGrid>
+        <w:gridCol w:w="9538"/>
+      </w:tblGrid>
+      <w:tr>
+        <w:trPr>
+          <w:trHeight w:val="781"/>
+        </w:trPr>
+        <w:tc>
+          <w:tcPr>
+            <w:tcW w:w="9538" w:type="dxa"/>
+          </w:tcPr>
+          <w:p>
+            <w:pPr>
+              <w:rPr>
+                <w:rFonts w:ascii="BC Sans" w:hAnsi="BC Sans"/>
+                <w:b/>
+                <w:bCs/>
+                <w:sz w:val="20"/>
+                <w:szCs w:val="20"/>
+              </w:rPr>
+            </w:pPr>
+            <w:r>
+              <w:rPr>
+                <w:rFonts w:ascii="BC Sans" w:hAnsi="BC Sans"/>
+                <w:b/>
+                <w:bCs/>
+                <w:sz w:val="20"/>
+                <w:szCs w:val="20"/>
+              </w:rPr>
+              <w:t>Your file may have upsetting content. You may want a trusted friend, family member, or other support person with you when you review it.</w:t>
+            </w:r>
+          </w:p>
+          <w:p>
+            <w:pPr>
+              <w:rPr>
+                <w:rFonts w:ascii="BC Sans" w:hAnsi="BC Sans"/>
+                <w:sz w:val="20"/>
+                <w:szCs w:val="20"/>
+              </w:rPr>
+            </w:pPr>
+            <w:r>
+              <w:rPr>
+                <w:rFonts w:ascii="BC Sans" w:hAnsi="BC Sans"/>
+                <w:sz w:val="20"/>
+                <w:szCs w:val="20"/>
+              </w:rPr>
+              <w:t>Your response package contains blanked-out pages. The pages are “withheld in full” or “removed”. This is under the Freedom of Information and Protection of Privacy Act. Redacting any information in full means we cannot give you any of the page’s information. Removing means the information is subject to another act. For example, there is the Children Family Community Service Act. It supersedes the Freedom of Information and Protection of Privacy Act.</w:t>
+            </w:r>
+          </w:p>
+          <w:p>
+            <w:pPr>
+              <w:rPr>
+                <w:rFonts w:ascii="BC Sans" w:hAnsi="BC Sans"/>
+                <w:sz w:val="20"/>
+                <w:szCs w:val="20"/>
+              </w:rPr>
+            </w:pPr>
+          </w:p>
+          <w:p>
+            <w:pPr>
+              <w:rPr>
+                <w:rFonts w:ascii="BC Sans" w:hAnsi="BC Sans"/>
+                <w:sz w:val="20"/>
+                <w:szCs w:val="20"/>
+              </w:rPr>
+            </w:pPr>
+            <w:r>
+              <w:rPr>
+                <w:rFonts w:ascii="BC Sans" w:hAnsi="BC Sans"/>
+                <w:b/>
+                <w:bCs/>
+                <w:sz w:val="20"/>
+                <w:szCs w:val="20"/>
+              </w:rPr>
+              <w:t>FS</w:t>
+            </w:r>
+            <w:r>
+              <w:rPr>
+                <w:rFonts w:ascii="BC Sans" w:hAnsi="BC Sans"/>
+                <w:sz w:val="20"/>
+                <w:szCs w:val="20"/>
+              </w:rPr>
+              <w:t xml:space="preserve">: Family Services Files, </w:t>
+            </w:r>
+            <w:r>
+              <w:rPr>
+                <w:rFonts w:ascii="BC Sans" w:hAnsi="BC Sans"/>
+                <w:b/>
+                <w:bCs/>
+                <w:sz w:val="20"/>
+                <w:szCs w:val="20"/>
+              </w:rPr>
+              <w:t>CS</w:t>
+            </w:r>
+            <w:r>
+              <w:rPr>
+                <w:rFonts w:ascii="BC Sans" w:hAnsi="BC Sans"/>
+                <w:sz w:val="20"/>
+                <w:szCs w:val="20"/>
+              </w:rPr>
+              <w:t>: Child Services File</w:t>
+            </w:r>
+          </w:p>
+        </w:tc>
+      </w:tr>
+    </w:tbl>
     <w:p>
       <w:pPr>
         <w:rPr>
@@ -1046,68 +1973,6 @@
           <w:szCs w:val="20"/>
         </w:rPr>
       </w:pPr>
-      <w:r>
-        <w:rPr>
-          <w:rFonts w:ascii="BC Sans" w:hAnsi="BC Sans"/>
-          <w:sz w:val="20"/>
-          <w:szCs w:val="20"/>
-        </w:rPr>
-        <w:t>Your response package contains blanked-out pages. The pages are “withheld in full” or “removed”. This is under the Freedom of Information and Protection of Privacy Act. Redacting any information in full means we cannot give you any of the page’s information. Removing means the information is subject to another act. For example, there is the Children Family Community Service Act. It supersedes the Freedom of Information and Protection of Privacy Act.</w:t>
-      </w:r>
-    </w:p>
-    <w:p>
-      <w:pPr>
-        <w:rPr>
-          <w:rFonts w:ascii="BC Sans" w:hAnsi="BC Sans"/>
-          <w:sz w:val="20"/>
-          <w:szCs w:val="20"/>
-        </w:rPr>
-      </w:pPr>
-    </w:p>
-    <w:p>
-      <w:pPr>
-        <w:rPr>
-          <w:rFonts w:ascii="BC Sans" w:hAnsi="BC Sans"/>
-          <w:sz w:val="20"/>
-          <w:szCs w:val="20"/>
-        </w:rPr>
-      </w:pPr>
-      <w:r>
-        <w:rPr>
-          <w:rFonts w:ascii="BC Sans" w:hAnsi="BC Sans"/>
-          <w:b/>
-          <w:bCs/>
-          <w:sz w:val="20"/>
-          <w:szCs w:val="20"/>
-        </w:rPr>
-        <w:t>FS</w:t>
-      </w:r>
-      <w:r>
-        <w:rPr>
-          <w:rFonts w:ascii="BC Sans" w:hAnsi="BC Sans"/>
-          <w:sz w:val="20"/>
-          <w:szCs w:val="20"/>
-        </w:rPr>
-        <w:t xml:space="preserve">: Family Services Files, </w:t>
-      </w:r>
-      <w:r>
-        <w:rPr>
-          <w:rFonts w:ascii="BC Sans" w:hAnsi="BC Sans"/>
-          <w:b/>
-          <w:bCs/>
-          <w:sz w:val="20"/>
-          <w:szCs w:val="20"/>
-        </w:rPr>
-        <w:t>CS</w:t>
-      </w:r>
-      <w:r>
-        <w:rPr>
-          <w:rFonts w:ascii="BC Sans" w:hAnsi="BC Sans"/>
-          <w:sz w:val="20"/>
-          <w:szCs w:val="20"/>
-        </w:rPr>
-        <w:t>: Child Services File</w:t>
-      </w:r>
     </w:p>
     <w:sectPr>
       <w:headerReference w:type="default" r:id="rId10"/>
@@ -1372,7 +2237,27 @@
               <w:color w:val="0D0D0D" w:themeColor="text1" w:themeTint="F2"/>
               <w:sz w:val="16"/>
             </w:rPr>
-            <w:t>Victoria BC  V8W 9K1</w:t>
+            <w:t xml:space="preserve">Victoria </w:t>
+          </w:r>
+          <w:proofErr w:type="gramStart"/>
+          <w:r>
+            <w:rPr>
+              <w:rFonts w:ascii="Times New Roman" w:hAnsi="Times New Roman"/>
+              <w:bCs/>
+              <w:color w:val="0D0D0D" w:themeColor="text1" w:themeTint="F2"/>
+              <w:sz w:val="16"/>
+            </w:rPr>
+            <w:t>BC  V</w:t>
+          </w:r>
+          <w:proofErr w:type="gramEnd"/>
+          <w:r>
+            <w:rPr>
+              <w:rFonts w:ascii="Times New Roman" w:hAnsi="Times New Roman"/>
+              <w:bCs/>
+              <w:color w:val="0D0D0D" w:themeColor="text1" w:themeTint="F2"/>
+              <w:sz w:val="16"/>
+            </w:rPr>
+            <w:t>8W 9K1</w:t>
           </w:r>
         </w:p>
         <w:p>
@@ -1485,6 +2370,7 @@
               </w:rPr>
               <w:t xml:space="preserve">                   </w:t>
             </w:r>
+            <w:proofErr w:type="spellStart"/>
             <w:r>
               <w:rPr>
                 <w:rStyle w:val="Hyperlink"/>
@@ -1493,7 +2379,18 @@
                 <w:sz w:val="16"/>
                 <w:szCs w:val="16"/>
               </w:rPr>
-              <w:t>freedomofinformation/</w:t>
+              <w:t>freedomofinformation</w:t>
+            </w:r>
+            <w:proofErr w:type="spellEnd"/>
+            <w:r>
+              <w:rPr>
+                <w:rStyle w:val="Hyperlink"/>
+                <w:rFonts w:ascii="Times New Roman" w:hAnsi="Times New Roman"/>
+                <w:color w:val="0D0D0D" w:themeColor="text1" w:themeTint="F2"/>
+                <w:sz w:val="16"/>
+                <w:szCs w:val="16"/>
+              </w:rPr>
+              <w:t>/</w:t>
             </w:r>
           </w:hyperlink>
         </w:p>
@@ -2211,7 +3108,27 @@
               <w:b/>
               <w:bCs/>
             </w:rPr>
-            <w:t>Request # {d.requestnumber}</w:t>
+            <w:t>Request # {</w:t>
+          </w:r>
+          <w:proofErr w:type="spellStart"/>
+          <w:proofErr w:type="gramStart"/>
+          <w:r>
+            <w:rPr>
+              <w:rFonts w:ascii="BC Sans" w:hAnsi="BC Sans"/>
+              <w:b/>
+              <w:bCs/>
+            </w:rPr>
+            <w:t>d.requestnumber</w:t>
+          </w:r>
+          <w:proofErr w:type="spellEnd"/>
+          <w:proofErr w:type="gramEnd"/>
+          <w:r>
+            <w:rPr>
+              <w:rFonts w:ascii="BC Sans" w:hAnsi="BC Sans"/>
+              <w:b/>
+              <w:bCs/>
+            </w:rPr>
+            <w:t>}</w:t>
           </w:r>
         </w:p>
       </w:tc>

</xml_diff>

<commit_message>
Update template for observation #29 in FOIMOD-3300
</commit_message>
<xml_diff>
--- a/computingservices/DocumentServices/templates/CFD_responsepackage_redaction_summary.docx
+++ b/computingservices/DocumentServices/templates/CFD_responsepackage_redaction_summary.docx
@@ -56,7 +56,37 @@
                 <w:sz w:val="18"/>
                 <w:szCs w:val="18"/>
               </w:rPr>
-              <w:t>Below is an outline of your Freedom of Information Response Package. The pages with the ‘applicant’ label belong to you. They are your records created by the Ministry of Family and Children Development. The remaining pages are records belonging to other individuals. But they contain information relevant to you.</w:t>
+              <w:t xml:space="preserve">Below is an outline of your Freedom of Information Response Package. The pages with the ‘applicant’ label belong to you. They are your records created by the Ministry of </w:t>
+            </w:r>
+            <w:r>
+              <w:rPr>
+                <w:rFonts w:ascii="BCSans-Bold" w:hAnsi="BCSans-Bold" w:cs="BCSans-Bold"/>
+                <w:b/>
+                <w:bCs/>
+                <w:sz w:val="18"/>
+                <w:szCs w:val="18"/>
+              </w:rPr>
+              <w:t>Children and</w:t>
+            </w:r>
+            <w:r>
+              <w:rPr>
+                <w:rFonts w:ascii="BCSans-Bold" w:hAnsi="BCSans-Bold" w:cs="BCSans-Bold"/>
+                <w:b/>
+                <w:bCs/>
+                <w:sz w:val="18"/>
+                <w:szCs w:val="18"/>
+              </w:rPr>
+              <w:t xml:space="preserve"> </w:t>
+            </w:r>
+            <w:r>
+              <w:rPr>
+                <w:rFonts w:ascii="BCSans-Bold" w:hAnsi="BCSans-Bold" w:cs="BCSans-Bold"/>
+                <w:b/>
+                <w:bCs/>
+                <w:sz w:val="18"/>
+                <w:szCs w:val="18"/>
+              </w:rPr>
+              <w:t>Family Development. The remaining pages are records belonging to other individuals. But they contain information relevant to you.</w:t>
             </w:r>
           </w:p>
         </w:tc>
@@ -4076,21 +4106,6 @@
 </file>
 
 <file path=customXml/item1.xml><?xml version="1.0" encoding="utf-8"?>
-<p:properties xmlns:p="http://schemas.microsoft.com/office/2006/metadata/properties" xmlns:xsi="http://www.w3.org/2001/XMLSchema-instance" xmlns:pc="http://schemas.microsoft.com/office/infopath/2007/PartnerControls">
-  <documentManagement/>
-</p:properties>
-</file>
-
-<file path=customXml/item2.xml><?xml version="1.0" encoding="utf-8"?>
-<?mso-contentType ?>
-<FormTemplates xmlns="http://schemas.microsoft.com/sharepoint/v3/contenttype/forms">
-  <Display>DocumentLibraryForm</Display>
-  <Edit>DocumentLibraryForm</Edit>
-  <New>DocumentLibraryForm</New>
-</FormTemplates>
-</file>
-
-<file path=customXml/item3.xml><?xml version="1.0" encoding="utf-8"?>
 <ct:contentTypeSchema xmlns:ct="http://schemas.microsoft.com/office/2006/metadata/contentType" xmlns:ma="http://schemas.microsoft.com/office/2006/metadata/properties/metaAttributes" ct:_="" ma:_="" ma:contentTypeName="Document" ma:contentTypeID="0x010100E774CC2FC15D5F4B9843318F21B96CF2" ma:contentTypeVersion="13" ma:contentTypeDescription="Create a new document." ma:contentTypeScope="" ma:versionID="9734f759d7539526660f242c532f1a36">
   <xsd:schema xmlns:xsd="http://www.w3.org/2001/XMLSchema" xmlns:xs="http://www.w3.org/2001/XMLSchema" xmlns:p="http://schemas.microsoft.com/office/2006/metadata/properties" xmlns:ns2="75e570c0-d7c7-4c73-adba-666f84131a9c" xmlns:ns3="89ff61d5-a6c1-4b78-89d0-b0aeb35ad473" targetNamespace="http://schemas.microsoft.com/office/2006/metadata/properties" ma:root="true" ma:fieldsID="fcda4498f13abd7a0badb315690a5b80" ns2:_="" ns3:_="">
     <xsd:import namespace="75e570c0-d7c7-4c73-adba-666f84131a9c"/>
@@ -4313,28 +4328,26 @@
 </ct:contentTypeSchema>
 </file>
 
+<file path=customXml/item2.xml><?xml version="1.0" encoding="utf-8"?>
+<?mso-contentType ?>
+<FormTemplates xmlns="http://schemas.microsoft.com/sharepoint/v3/contenttype/forms">
+  <Display>DocumentLibraryForm</Display>
+  <Edit>DocumentLibraryForm</Edit>
+  <New>DocumentLibraryForm</New>
+</FormTemplates>
+</file>
+
+<file path=customXml/item3.xml><?xml version="1.0" encoding="utf-8"?>
+<p:properties xmlns:p="http://schemas.microsoft.com/office/2006/metadata/properties" xmlns:xsi="http://www.w3.org/2001/XMLSchema-instance" xmlns:pc="http://schemas.microsoft.com/office/infopath/2007/PartnerControls">
+  <documentManagement/>
+</p:properties>
+</file>
+
 <file path=customXml/item4.xml><?xml version="1.0" encoding="utf-8"?>
 <b:Sources xmlns:b="http://schemas.openxmlformats.org/officeDocument/2006/bibliography" xmlns="http://schemas.openxmlformats.org/officeDocument/2006/bibliography" SelectedStyle="/APASixthEditionOfficeOnline.xsl" StyleName="APA" Version="6"/>
 </file>
 
 <file path=customXml/itemProps1.xml><?xml version="1.0" encoding="utf-8"?>
-<ds:datastoreItem xmlns:ds="http://schemas.openxmlformats.org/officeDocument/2006/customXml" ds:itemID="{B09A3C2A-023B-46CF-A296-EF6639527430}">
-  <ds:schemaRefs>
-    <ds:schemaRef ds:uri="http://schemas.microsoft.com/office/2006/metadata/properties"/>
-    <ds:schemaRef ds:uri="http://schemas.microsoft.com/office/infopath/2007/PartnerControls"/>
-  </ds:schemaRefs>
-</ds:datastoreItem>
-</file>
-
-<file path=customXml/itemProps2.xml><?xml version="1.0" encoding="utf-8"?>
-<ds:datastoreItem xmlns:ds="http://schemas.openxmlformats.org/officeDocument/2006/customXml" ds:itemID="{641E4145-9D85-4BD2-927D-7AB21DB3B68E}">
-  <ds:schemaRefs>
-    <ds:schemaRef ds:uri="http://schemas.microsoft.com/sharepoint/v3/contenttype/forms"/>
-  </ds:schemaRefs>
-</ds:datastoreItem>
-</file>
-
-<file path=customXml/itemProps3.xml><?xml version="1.0" encoding="utf-8"?>
 <ds:datastoreItem xmlns:ds="http://schemas.openxmlformats.org/officeDocument/2006/customXml" ds:itemID="{733BAA04-22FD-4001-8AC3-016CFE0D0D03}">
   <ds:schemaRefs>
     <ds:schemaRef ds:uri="http://schemas.microsoft.com/office/2006/metadata/contentType"/>
@@ -4353,6 +4366,23 @@
 </ds:datastoreItem>
 </file>
 
+<file path=customXml/itemProps2.xml><?xml version="1.0" encoding="utf-8"?>
+<ds:datastoreItem xmlns:ds="http://schemas.openxmlformats.org/officeDocument/2006/customXml" ds:itemID="{641E4145-9D85-4BD2-927D-7AB21DB3B68E}">
+  <ds:schemaRefs>
+    <ds:schemaRef ds:uri="http://schemas.microsoft.com/sharepoint/v3/contenttype/forms"/>
+  </ds:schemaRefs>
+</ds:datastoreItem>
+</file>
+
+<file path=customXml/itemProps3.xml><?xml version="1.0" encoding="utf-8"?>
+<ds:datastoreItem xmlns:ds="http://schemas.openxmlformats.org/officeDocument/2006/customXml" ds:itemID="{B09A3C2A-023B-46CF-A296-EF6639527430}">
+  <ds:schemaRefs>
+    <ds:schemaRef ds:uri="http://schemas.microsoft.com/office/2006/metadata/properties"/>
+    <ds:schemaRef ds:uri="http://schemas.microsoft.com/office/infopath/2007/PartnerControls"/>
+  </ds:schemaRefs>
+</ds:datastoreItem>
+</file>
+
 <file path=customXml/itemProps4.xml><?xml version="1.0" encoding="utf-8"?>
 <ds:datastoreItem xmlns:ds="http://schemas.openxmlformats.org/officeDocument/2006/customXml" ds:itemID="{9CE651B1-34DA-524A-9E9A-91E44FB38903}">
   <ds:schemaRefs>

</xml_diff>

<commit_message>
update templates and remove debugging code
</commit_message>
<xml_diff>
--- a/computingservices/DocumentServices/templates/CFD_responsepackage_redaction_summary.docx
+++ b/computingservices/DocumentServices/templates/CFD_responsepackage_redaction_summary.docx
@@ -299,20 +299,18 @@
         <w:tblLook w:val="04A0" w:firstRow="1" w:lastRow="0" w:firstColumn="1" w:lastColumn="0" w:noHBand="0" w:noVBand="1"/>
       </w:tblPr>
       <w:tblGrid>
-        <w:gridCol w:w="4845"/>
-        <w:gridCol w:w="540"/>
-        <w:gridCol w:w="3975"/>
+        <w:gridCol w:w="8891"/>
+        <w:gridCol w:w="469"/>
       </w:tblGrid>
       <w:tr>
         <w:trPr>
           <w:gridAfter w:val="1"/>
-          <w:wAfter w:w="3975" w:type="dxa"/>
+          <w:wAfter w:w="469" w:type="dxa"/>
           <w:trHeight w:val="533"/>
         </w:trPr>
         <w:tc>
           <w:tcPr>
-            <w:tcW w:w="5385" w:type="dxa"/>
-            <w:gridSpan w:val="2"/>
+            <w:tcW w:w="8891" w:type="dxa"/>
             <w:tcBorders>
               <w:top w:val="nil"/>
               <w:left w:val="nil"/>
@@ -741,7 +739,7 @@
         </w:trPr>
         <w:tc>
           <w:tcPr>
-            <w:tcW w:w="4845" w:type="dxa"/>
+            <w:tcW w:w="8891" w:type="dxa"/>
             <w:tcBorders>
               <w:top w:val="nil"/>
               <w:left w:val="nil"/>
@@ -928,8 +926,7 @@
         </w:tc>
         <w:tc>
           <w:tcPr>
-            <w:tcW w:w="4515" w:type="dxa"/>
-            <w:gridSpan w:val="2"/>
+            <w:tcW w:w="469" w:type="dxa"/>
             <w:tcBorders>
               <w:top w:val="nil"/>
               <w:left w:val="nil"/>
@@ -1118,8 +1115,8 @@
         <w:tblLook w:val="04A0" w:firstRow="1" w:lastRow="0" w:firstColumn="1" w:lastColumn="0" w:noHBand="0" w:noVBand="1"/>
       </w:tblPr>
       <w:tblGrid>
-        <w:gridCol w:w="6907"/>
-        <w:gridCol w:w="2453"/>
+        <w:gridCol w:w="8891"/>
+        <w:gridCol w:w="469"/>
       </w:tblGrid>
       <w:tr>
         <w:trPr>
@@ -1127,7 +1124,7 @@
         </w:trPr>
         <w:tc>
           <w:tcPr>
-            <w:tcW w:w="6907" w:type="dxa"/>
+            <w:tcW w:w="8891" w:type="dxa"/>
             <w:tcBorders>
               <w:top w:val="nil"/>
               <w:left w:val="nil"/>
@@ -1235,7 +1232,7 @@
                 <w:sz w:val="20"/>
                 <w:szCs w:val="20"/>
               </w:rPr>
-              <w:t xml:space="preserve">():pg. </w:t>
+              <w:t>():pg. d</w:t>
             </w:r>
             <w:proofErr w:type="spellStart"/>
             <w:r>
@@ -1245,7 +1242,7 @@
                 <w:sz w:val="20"/>
                 <w:szCs w:val="20"/>
               </w:rPr>
-              <w:t>d.data</w:t>
+              <w:t>.data</w:t>
             </w:r>
             <w:proofErr w:type="spellEnd"/>
             <w:r>
@@ -1463,7 +1460,7 @@
         </w:tc>
         <w:tc>
           <w:tcPr>
-            <w:tcW w:w="2453" w:type="dxa"/>
+            <w:tcW w:w="469" w:type="dxa"/>
             <w:tcBorders>
               <w:top w:val="nil"/>
               <w:left w:val="nil"/>
@@ -1532,7 +1529,7 @@
         </w:trPr>
         <w:tc>
           <w:tcPr>
-            <w:tcW w:w="6907" w:type="dxa"/>
+            <w:tcW w:w="8891" w:type="dxa"/>
             <w:tcBorders>
               <w:top w:val="nil"/>
               <w:left w:val="nil"/>
@@ -1832,7 +1829,7 @@
         </w:tc>
         <w:tc>
           <w:tcPr>
-            <w:tcW w:w="2453" w:type="dxa"/>
+            <w:tcW w:w="469" w:type="dxa"/>
             <w:tcBorders>
               <w:top w:val="nil"/>
               <w:left w:val="nil"/>
@@ -1862,7 +1859,7 @@
         </w:trPr>
         <w:tc>
           <w:tcPr>
-            <w:tcW w:w="6907" w:type="dxa"/>
+            <w:tcW w:w="8891" w:type="dxa"/>
             <w:tcBorders>
               <w:top w:val="nil"/>
               <w:left w:val="nil"/>
@@ -1887,7 +1884,7 @@
         </w:tc>
         <w:tc>
           <w:tcPr>
-            <w:tcW w:w="2453" w:type="dxa"/>
+            <w:tcW w:w="469" w:type="dxa"/>
             <w:tcBorders>
               <w:top w:val="nil"/>
               <w:left w:val="nil"/>
@@ -4136,21 +4133,6 @@
 </file>
 
 <file path=customXml/item1.xml><?xml version="1.0" encoding="utf-8"?>
-<p:properties xmlns:p="http://schemas.microsoft.com/office/2006/metadata/properties" xmlns:xsi="http://www.w3.org/2001/XMLSchema-instance" xmlns:pc="http://schemas.microsoft.com/office/infopath/2007/PartnerControls">
-  <documentManagement/>
-</p:properties>
-</file>
-
-<file path=customXml/item2.xml><?xml version="1.0" encoding="utf-8"?>
-<?mso-contentType ?>
-<FormTemplates xmlns="http://schemas.microsoft.com/sharepoint/v3/contenttype/forms">
-  <Display>DocumentLibraryForm</Display>
-  <Edit>DocumentLibraryForm</Edit>
-  <New>DocumentLibraryForm</New>
-</FormTemplates>
-</file>
-
-<file path=customXml/item3.xml><?xml version="1.0" encoding="utf-8"?>
 <ct:contentTypeSchema xmlns:ct="http://schemas.microsoft.com/office/2006/metadata/contentType" xmlns:ma="http://schemas.microsoft.com/office/2006/metadata/properties/metaAttributes" ct:_="" ma:_="" ma:contentTypeName="Document" ma:contentTypeID="0x010100E774CC2FC15D5F4B9843318F21B96CF2" ma:contentTypeVersion="13" ma:contentTypeDescription="Create a new document." ma:contentTypeScope="" ma:versionID="9734f759d7539526660f242c532f1a36">
   <xsd:schema xmlns:xsd="http://www.w3.org/2001/XMLSchema" xmlns:xs="http://www.w3.org/2001/XMLSchema" xmlns:p="http://schemas.microsoft.com/office/2006/metadata/properties" xmlns:ns2="75e570c0-d7c7-4c73-adba-666f84131a9c" xmlns:ns3="89ff61d5-a6c1-4b78-89d0-b0aeb35ad473" targetNamespace="http://schemas.microsoft.com/office/2006/metadata/properties" ma:root="true" ma:fieldsID="fcda4498f13abd7a0badb315690a5b80" ns2:_="" ns3:_="">
     <xsd:import namespace="75e570c0-d7c7-4c73-adba-666f84131a9c"/>
@@ -4373,28 +4355,26 @@
 </ct:contentTypeSchema>
 </file>
 
+<file path=customXml/item2.xml><?xml version="1.0" encoding="utf-8"?>
+<?mso-contentType ?>
+<FormTemplates xmlns="http://schemas.microsoft.com/sharepoint/v3/contenttype/forms">
+  <Display>DocumentLibraryForm</Display>
+  <Edit>DocumentLibraryForm</Edit>
+  <New>DocumentLibraryForm</New>
+</FormTemplates>
+</file>
+
+<file path=customXml/item3.xml><?xml version="1.0" encoding="utf-8"?>
+<p:properties xmlns:p="http://schemas.microsoft.com/office/2006/metadata/properties" xmlns:xsi="http://www.w3.org/2001/XMLSchema-instance" xmlns:pc="http://schemas.microsoft.com/office/infopath/2007/PartnerControls">
+  <documentManagement/>
+</p:properties>
+</file>
+
 <file path=customXml/item4.xml><?xml version="1.0" encoding="utf-8"?>
 <b:Sources xmlns:b="http://schemas.openxmlformats.org/officeDocument/2006/bibliography" xmlns="http://schemas.openxmlformats.org/officeDocument/2006/bibliography" SelectedStyle="/APASixthEditionOfficeOnline.xsl" StyleName="APA" Version="6"/>
 </file>
 
 <file path=customXml/itemProps1.xml><?xml version="1.0" encoding="utf-8"?>
-<ds:datastoreItem xmlns:ds="http://schemas.openxmlformats.org/officeDocument/2006/customXml" ds:itemID="{B09A3C2A-023B-46CF-A296-EF6639527430}">
-  <ds:schemaRefs>
-    <ds:schemaRef ds:uri="http://schemas.microsoft.com/office/2006/metadata/properties"/>
-    <ds:schemaRef ds:uri="http://schemas.microsoft.com/office/infopath/2007/PartnerControls"/>
-  </ds:schemaRefs>
-</ds:datastoreItem>
-</file>
-
-<file path=customXml/itemProps2.xml><?xml version="1.0" encoding="utf-8"?>
-<ds:datastoreItem xmlns:ds="http://schemas.openxmlformats.org/officeDocument/2006/customXml" ds:itemID="{641E4145-9D85-4BD2-927D-7AB21DB3B68E}">
-  <ds:schemaRefs>
-    <ds:schemaRef ds:uri="http://schemas.microsoft.com/sharepoint/v3/contenttype/forms"/>
-  </ds:schemaRefs>
-</ds:datastoreItem>
-</file>
-
-<file path=customXml/itemProps3.xml><?xml version="1.0" encoding="utf-8"?>
 <ds:datastoreItem xmlns:ds="http://schemas.openxmlformats.org/officeDocument/2006/customXml" ds:itemID="{733BAA04-22FD-4001-8AC3-016CFE0D0D03}">
   <ds:schemaRefs>
     <ds:schemaRef ds:uri="http://schemas.microsoft.com/office/2006/metadata/contentType"/>
@@ -4413,6 +4393,23 @@
 </ds:datastoreItem>
 </file>
 
+<file path=customXml/itemProps2.xml><?xml version="1.0" encoding="utf-8"?>
+<ds:datastoreItem xmlns:ds="http://schemas.openxmlformats.org/officeDocument/2006/customXml" ds:itemID="{641E4145-9D85-4BD2-927D-7AB21DB3B68E}">
+  <ds:schemaRefs>
+    <ds:schemaRef ds:uri="http://schemas.microsoft.com/sharepoint/v3/contenttype/forms"/>
+  </ds:schemaRefs>
+</ds:datastoreItem>
+</file>
+
+<file path=customXml/itemProps3.xml><?xml version="1.0" encoding="utf-8"?>
+<ds:datastoreItem xmlns:ds="http://schemas.openxmlformats.org/officeDocument/2006/customXml" ds:itemID="{B09A3C2A-023B-46CF-A296-EF6639527430}">
+  <ds:schemaRefs>
+    <ds:schemaRef ds:uri="http://schemas.microsoft.com/office/2006/metadata/properties"/>
+    <ds:schemaRef ds:uri="http://schemas.microsoft.com/office/infopath/2007/PartnerControls"/>
+  </ds:schemaRefs>
+</ds:datastoreItem>
+</file>
+
 <file path=customXml/itemProps4.xml><?xml version="1.0" encoding="utf-8"?>
 <ds:datastoreItem xmlns:ds="http://schemas.openxmlformats.org/officeDocument/2006/customXml" ds:itemID="{9CE651B1-34DA-524A-9E9A-91E44FB38903}">
   <ds:schemaRefs>

</xml_diff>

<commit_message>
More cfd response summary template updates
</commit_message>
<xml_diff>
--- a/computingservices/DocumentServices/templates/CFD_responsepackage_redaction_summary.docx
+++ b/computingservices/DocumentServices/templates/CFD_responsepackage_redaction_summary.docx
@@ -450,6 +450,7 @@
               <w:tabs>
                 <w:tab w:val="left" w:pos="5575"/>
               </w:tabs>
+              <w:spacing w:line="276" w:lineRule="auto"/>
               <w:rPr>
                 <w:rFonts w:ascii="BCSans-Regular" w:hAnsi="BCSans-Regular" w:cs="BCSans-Regular"/>
                 <w:color w:val="A1192F"/>
@@ -590,6 +591,7 @@
               <w:tabs>
                 <w:tab w:val="left" w:pos="5575"/>
               </w:tabs>
+              <w:spacing w:line="276" w:lineRule="auto"/>
               <w:rPr>
                 <w:rFonts w:ascii="BCSans-Regular" w:hAnsi="BCSans-Regular" w:cs="BCSans-Regular"/>
                 <w:color w:val="A1192F"/>
@@ -753,6 +755,7 @@
               <w:tabs>
                 <w:tab w:val="left" w:pos="5575"/>
               </w:tabs>
+              <w:spacing w:line="276" w:lineRule="auto"/>
               <w:rPr>
                 <w:rFonts w:ascii="BCSans-Regular" w:hAnsi="BCSans-Regular" w:cs="BCSans-Regular"/>
                 <w:color w:val="A1192F"/>
@@ -846,6 +849,7 @@
               <w:tabs>
                 <w:tab w:val="left" w:pos="5575"/>
               </w:tabs>
+              <w:spacing w:line="276" w:lineRule="auto"/>
               <w:rPr>
                 <w:rFonts w:ascii="BCSans-Regular" w:hAnsi="BCSans-Regular" w:cs="BCSans-Regular"/>
                 <w:color w:val="A1192F"/>
@@ -1232,7 +1236,7 @@
                 <w:sz w:val="20"/>
                 <w:szCs w:val="20"/>
               </w:rPr>
-              <w:t>():pg. d</w:t>
+              <w:t xml:space="preserve">():pg. </w:t>
             </w:r>
             <w:proofErr w:type="spellStart"/>
             <w:r>
@@ -1242,7 +1246,7 @@
                 <w:sz w:val="20"/>
                 <w:szCs w:val="20"/>
               </w:rPr>
-              <w:t>.data</w:t>
+              <w:t>d.data</w:t>
             </w:r>
             <w:proofErr w:type="spellEnd"/>
             <w:r>
@@ -1293,6 +1297,7 @@
               <w:tabs>
                 <w:tab w:val="left" w:pos="5575"/>
               </w:tabs>
+              <w:spacing w:line="276" w:lineRule="auto"/>
               <w:rPr>
                 <w:rFonts w:ascii="BCSans-Regular" w:hAnsi="BCSans-Regular" w:cs="BCSans-Regular"/>
                 <w:color w:val="A1192F"/>
@@ -1300,15 +1305,6 @@
                 <w:szCs w:val="20"/>
               </w:rPr>
             </w:pPr>
-            <w:r>
-              <w:rPr>
-                <w:rFonts w:ascii="BCSans-Regular" w:hAnsi="BCSans-Regular" w:cs="BCSans-Regular"/>
-                <w:color w:val="A1192F"/>
-                <w:sz w:val="20"/>
-                <w:szCs w:val="20"/>
-              </w:rPr>
-              <w:t xml:space="preserve"> </w:t>
-            </w:r>
             <w:r>
               <w:rPr>
                 <w:rFonts w:ascii="BCSans-Regular" w:hAnsi="BCSans-Regular" w:cs="BCSans-Regular"/>
@@ -1389,6 +1385,7 @@
               <w:tabs>
                 <w:tab w:val="left" w:pos="5575"/>
               </w:tabs>
+              <w:spacing w:line="276" w:lineRule="auto"/>
               <w:rPr>
                 <w:rFonts w:ascii="BCSans-Regular" w:hAnsi="BCSans-Regular" w:cs="BCSans-Regular"/>
                 <w:color w:val="A1192F"/>
@@ -1658,6 +1655,7 @@
               <w:tabs>
                 <w:tab w:val="left" w:pos="5575"/>
               </w:tabs>
+              <w:spacing w:line="276" w:lineRule="auto"/>
               <w:rPr>
                 <w:rFonts w:ascii="BCSans-Regular" w:hAnsi="BCSans-Regular" w:cs="BCSans-Regular"/>
                 <w:color w:val="A1192F"/>
@@ -1736,6 +1734,7 @@
               <w:tabs>
                 <w:tab w:val="left" w:pos="5575"/>
               </w:tabs>
+              <w:spacing w:line="276" w:lineRule="auto"/>
               <w:rPr>
                 <w:rFonts w:ascii="BCSans-Regular" w:hAnsi="BCSans-Regular" w:cs="BCSans-Regular"/>
                 <w:color w:val="A1192F"/>
@@ -4133,6 +4132,21 @@
 </file>
 
 <file path=customXml/item1.xml><?xml version="1.0" encoding="utf-8"?>
+<p:properties xmlns:p="http://schemas.microsoft.com/office/2006/metadata/properties" xmlns:xsi="http://www.w3.org/2001/XMLSchema-instance" xmlns:pc="http://schemas.microsoft.com/office/infopath/2007/PartnerControls">
+  <documentManagement/>
+</p:properties>
+</file>
+
+<file path=customXml/item2.xml><?xml version="1.0" encoding="utf-8"?>
+<?mso-contentType ?>
+<FormTemplates xmlns="http://schemas.microsoft.com/sharepoint/v3/contenttype/forms">
+  <Display>DocumentLibraryForm</Display>
+  <Edit>DocumentLibraryForm</Edit>
+  <New>DocumentLibraryForm</New>
+</FormTemplates>
+</file>
+
+<file path=customXml/item3.xml><?xml version="1.0" encoding="utf-8"?>
 <ct:contentTypeSchema xmlns:ct="http://schemas.microsoft.com/office/2006/metadata/contentType" xmlns:ma="http://schemas.microsoft.com/office/2006/metadata/properties/metaAttributes" ct:_="" ma:_="" ma:contentTypeName="Document" ma:contentTypeID="0x010100E774CC2FC15D5F4B9843318F21B96CF2" ma:contentTypeVersion="13" ma:contentTypeDescription="Create a new document." ma:contentTypeScope="" ma:versionID="9734f759d7539526660f242c532f1a36">
   <xsd:schema xmlns:xsd="http://www.w3.org/2001/XMLSchema" xmlns:xs="http://www.w3.org/2001/XMLSchema" xmlns:p="http://schemas.microsoft.com/office/2006/metadata/properties" xmlns:ns2="75e570c0-d7c7-4c73-adba-666f84131a9c" xmlns:ns3="89ff61d5-a6c1-4b78-89d0-b0aeb35ad473" targetNamespace="http://schemas.microsoft.com/office/2006/metadata/properties" ma:root="true" ma:fieldsID="fcda4498f13abd7a0badb315690a5b80" ns2:_="" ns3:_="">
     <xsd:import namespace="75e570c0-d7c7-4c73-adba-666f84131a9c"/>
@@ -4355,26 +4369,28 @@
 </ct:contentTypeSchema>
 </file>
 
-<file path=customXml/item2.xml><?xml version="1.0" encoding="utf-8"?>
-<?mso-contentType ?>
-<FormTemplates xmlns="http://schemas.microsoft.com/sharepoint/v3/contenttype/forms">
-  <Display>DocumentLibraryForm</Display>
-  <Edit>DocumentLibraryForm</Edit>
-  <New>DocumentLibraryForm</New>
-</FormTemplates>
-</file>
-
-<file path=customXml/item3.xml><?xml version="1.0" encoding="utf-8"?>
-<p:properties xmlns:p="http://schemas.microsoft.com/office/2006/metadata/properties" xmlns:xsi="http://www.w3.org/2001/XMLSchema-instance" xmlns:pc="http://schemas.microsoft.com/office/infopath/2007/PartnerControls">
-  <documentManagement/>
-</p:properties>
-</file>
-
 <file path=customXml/item4.xml><?xml version="1.0" encoding="utf-8"?>
 <b:Sources xmlns:b="http://schemas.openxmlformats.org/officeDocument/2006/bibliography" xmlns="http://schemas.openxmlformats.org/officeDocument/2006/bibliography" SelectedStyle="/APASixthEditionOfficeOnline.xsl" StyleName="APA" Version="6"/>
 </file>
 
 <file path=customXml/itemProps1.xml><?xml version="1.0" encoding="utf-8"?>
+<ds:datastoreItem xmlns:ds="http://schemas.openxmlformats.org/officeDocument/2006/customXml" ds:itemID="{B09A3C2A-023B-46CF-A296-EF6639527430}">
+  <ds:schemaRefs>
+    <ds:schemaRef ds:uri="http://schemas.microsoft.com/office/2006/metadata/properties"/>
+    <ds:schemaRef ds:uri="http://schemas.microsoft.com/office/infopath/2007/PartnerControls"/>
+  </ds:schemaRefs>
+</ds:datastoreItem>
+</file>
+
+<file path=customXml/itemProps2.xml><?xml version="1.0" encoding="utf-8"?>
+<ds:datastoreItem xmlns:ds="http://schemas.openxmlformats.org/officeDocument/2006/customXml" ds:itemID="{641E4145-9D85-4BD2-927D-7AB21DB3B68E}">
+  <ds:schemaRefs>
+    <ds:schemaRef ds:uri="http://schemas.microsoft.com/sharepoint/v3/contenttype/forms"/>
+  </ds:schemaRefs>
+</ds:datastoreItem>
+</file>
+
+<file path=customXml/itemProps3.xml><?xml version="1.0" encoding="utf-8"?>
 <ds:datastoreItem xmlns:ds="http://schemas.openxmlformats.org/officeDocument/2006/customXml" ds:itemID="{733BAA04-22FD-4001-8AC3-016CFE0D0D03}">
   <ds:schemaRefs>
     <ds:schemaRef ds:uri="http://schemas.microsoft.com/office/2006/metadata/contentType"/>
@@ -4393,23 +4409,6 @@
 </ds:datastoreItem>
 </file>
 
-<file path=customXml/itemProps2.xml><?xml version="1.0" encoding="utf-8"?>
-<ds:datastoreItem xmlns:ds="http://schemas.openxmlformats.org/officeDocument/2006/customXml" ds:itemID="{641E4145-9D85-4BD2-927D-7AB21DB3B68E}">
-  <ds:schemaRefs>
-    <ds:schemaRef ds:uri="http://schemas.microsoft.com/sharepoint/v3/contenttype/forms"/>
-  </ds:schemaRefs>
-</ds:datastoreItem>
-</file>
-
-<file path=customXml/itemProps3.xml><?xml version="1.0" encoding="utf-8"?>
-<ds:datastoreItem xmlns:ds="http://schemas.openxmlformats.org/officeDocument/2006/customXml" ds:itemID="{B09A3C2A-023B-46CF-A296-EF6639527430}">
-  <ds:schemaRefs>
-    <ds:schemaRef ds:uri="http://schemas.microsoft.com/office/2006/metadata/properties"/>
-    <ds:schemaRef ds:uri="http://schemas.microsoft.com/office/infopath/2007/PartnerControls"/>
-  </ds:schemaRefs>
-</ds:datastoreItem>
-</file>
-
 <file path=customXml/itemProps4.xml><?xml version="1.0" encoding="utf-8"?>
 <ds:datastoreItem xmlns:ds="http://schemas.openxmlformats.org/officeDocument/2006/customXml" ds:itemID="{9CE651B1-34DA-524A-9E9A-91E44FB38903}">
   <ds:schemaRefs>

</xml_diff>

<commit_message>
fix new observation 5 in FOIMOD-3300
</commit_message>
<xml_diff>
--- a/computingservices/DocumentServices/templates/CFD_responsepackage_redaction_summary.docx
+++ b/computingservices/DocumentServices/templates/CFD_responsepackage_redaction_summary.docx
@@ -103,7 +103,7 @@
         <w:tabs>
           <w:tab w:val="left" w:pos="5575"/>
         </w:tabs>
-        <w:spacing w:before="240" w:after="240"/>
+        <w:spacing w:before="320" w:after="240"/>
         <w:rPr>
           <w:rFonts w:ascii="BCSans-Bold" w:hAnsi="BCSans-Bold" w:cs="BCSans-Bold"/>
           <w:b/>
@@ -172,6 +172,7 @@
         <w:t>i</w:t>
       </w:r>
       <w:proofErr w:type="spellEnd"/>
+      <w:proofErr w:type="gramStart"/>
       <w:r>
         <w:rPr>
           <w:rFonts w:ascii="BCSans-Bold" w:hAnsi="BCSans-Bold" w:cs="BCSans-Bold"/>
@@ -207,6 +208,7 @@
         <w:t>name</w:t>
       </w:r>
       <w:proofErr w:type="spellEnd"/>
+      <w:proofErr w:type="gramEnd"/>
       <w:r>
         <w:rPr>
           <w:rFonts w:ascii="BCSans-Bold" w:hAnsi="BCSans-Bold" w:cs="BCSans-Bold"/>
@@ -389,14 +391,25 @@
               <w:t>i</w:t>
             </w:r>
             <w:proofErr w:type="spellEnd"/>
-            <w:r>
-              <w:rPr>
-                <w:rFonts w:ascii="BCSans-Regular" w:hAnsi="BCSans-Regular" w:cs="BCSans-Regular"/>
-                <w:color w:val="A1192F"/>
-                <w:sz w:val="20"/>
-                <w:szCs w:val="20"/>
-              </w:rPr>
-              <w:t>].sections[</w:t>
+            <w:proofErr w:type="gramStart"/>
+            <w:r>
+              <w:rPr>
+                <w:rFonts w:ascii="BCSans-Regular" w:hAnsi="BCSans-Regular" w:cs="BCSans-Regular"/>
+                <w:color w:val="A1192F"/>
+                <w:sz w:val="20"/>
+                <w:szCs w:val="20"/>
+              </w:rPr>
+              <w:t>].sections</w:t>
+            </w:r>
+            <w:proofErr w:type="gramEnd"/>
+            <w:r>
+              <w:rPr>
+                <w:rFonts w:ascii="BCSans-Regular" w:hAnsi="BCSans-Regular" w:cs="BCSans-Regular"/>
+                <w:color w:val="A1192F"/>
+                <w:sz w:val="20"/>
+                <w:szCs w:val="20"/>
+              </w:rPr>
+              <w:t>[</w:t>
             </w:r>
             <w:proofErr w:type="spellStart"/>
             <w:r>
@@ -494,14 +507,25 @@
               <w:t>i</w:t>
             </w:r>
             <w:proofErr w:type="spellEnd"/>
-            <w:r>
-              <w:rPr>
-                <w:rFonts w:ascii="BCSans-Regular" w:hAnsi="BCSans-Regular" w:cs="BCSans-Regular"/>
-                <w:color w:val="A1192F"/>
-                <w:sz w:val="20"/>
-                <w:szCs w:val="20"/>
-              </w:rPr>
-              <w:t>].sections[</w:t>
+            <w:proofErr w:type="gramStart"/>
+            <w:r>
+              <w:rPr>
+                <w:rFonts w:ascii="BCSans-Regular" w:hAnsi="BCSans-Regular" w:cs="BCSans-Regular"/>
+                <w:color w:val="A1192F"/>
+                <w:sz w:val="20"/>
+                <w:szCs w:val="20"/>
+              </w:rPr>
+              <w:t>].sections</w:t>
+            </w:r>
+            <w:proofErr w:type="gramEnd"/>
+            <w:r>
+              <w:rPr>
+                <w:rFonts w:ascii="BCSans-Regular" w:hAnsi="BCSans-Regular" w:cs="BCSans-Regular"/>
+                <w:color w:val="A1192F"/>
+                <w:sz w:val="20"/>
+                <w:szCs w:val="20"/>
+              </w:rPr>
+              <w:t>[</w:t>
             </w:r>
             <w:proofErr w:type="spellStart"/>
             <w:r>
@@ -624,14 +648,25 @@
               <w:t>i</w:t>
             </w:r>
             <w:proofErr w:type="spellEnd"/>
-            <w:r>
-              <w:rPr>
-                <w:rFonts w:ascii="BCSans-Regular" w:hAnsi="BCSans-Regular" w:cs="BCSans-Regular"/>
-                <w:color w:val="A1192F"/>
-                <w:sz w:val="20"/>
-                <w:szCs w:val="20"/>
-              </w:rPr>
-              <w:t>].sections[</w:t>
+            <w:proofErr w:type="gramStart"/>
+            <w:r>
+              <w:rPr>
+                <w:rFonts w:ascii="BCSans-Regular" w:hAnsi="BCSans-Regular" w:cs="BCSans-Regular"/>
+                <w:color w:val="A1192F"/>
+                <w:sz w:val="20"/>
+                <w:szCs w:val="20"/>
+              </w:rPr>
+              <w:t>].sections</w:t>
+            </w:r>
+            <w:proofErr w:type="gramEnd"/>
+            <w:r>
+              <w:rPr>
+                <w:rFonts w:ascii="BCSans-Regular" w:hAnsi="BCSans-Regular" w:cs="BCSans-Regular"/>
+                <w:color w:val="A1192F"/>
+                <w:sz w:val="20"/>
+                <w:szCs w:val="20"/>
+              </w:rPr>
+              <w:t>[</w:t>
             </w:r>
             <w:proofErr w:type="spellStart"/>
             <w:r>
@@ -775,14 +810,25 @@
               <w:t>i</w:t>
             </w:r>
             <w:proofErr w:type="spellEnd"/>
-            <w:r>
-              <w:rPr>
-                <w:rFonts w:ascii="BCSans-Regular" w:hAnsi="BCSans-Regular" w:cs="BCSans-Regular"/>
-                <w:color w:val="A1192F"/>
-                <w:sz w:val="20"/>
-                <w:szCs w:val="20"/>
-              </w:rPr>
-              <w:t>].sections[i+1].range}</w:t>
+            <w:proofErr w:type="gramStart"/>
+            <w:r>
+              <w:rPr>
+                <w:rFonts w:ascii="BCSans-Regular" w:hAnsi="BCSans-Regular" w:cs="BCSans-Regular"/>
+                <w:color w:val="A1192F"/>
+                <w:sz w:val="20"/>
+                <w:szCs w:val="20"/>
+              </w:rPr>
+              <w:t>].sections</w:t>
+            </w:r>
+            <w:proofErr w:type="gramEnd"/>
+            <w:r>
+              <w:rPr>
+                <w:rFonts w:ascii="BCSans-Regular" w:hAnsi="BCSans-Regular" w:cs="BCSans-Regular"/>
+                <w:color w:val="A1192F"/>
+                <w:sz w:val="20"/>
+                <w:szCs w:val="20"/>
+              </w:rPr>
+              <w:t>[i+1].range}</w:t>
             </w:r>
           </w:p>
           <w:p>
@@ -847,14 +893,25 @@
               <w:t>i</w:t>
             </w:r>
             <w:proofErr w:type="spellEnd"/>
-            <w:r>
-              <w:rPr>
-                <w:rFonts w:ascii="BCSans-Regular" w:hAnsi="BCSans-Regular" w:cs="BCSans-Regular"/>
-                <w:color w:val="A1192F"/>
-                <w:sz w:val="20"/>
-                <w:szCs w:val="20"/>
-              </w:rPr>
-              <w:t>].sections[i+1].section}</w:t>
+            <w:proofErr w:type="gramStart"/>
+            <w:r>
+              <w:rPr>
+                <w:rFonts w:ascii="BCSans-Regular" w:hAnsi="BCSans-Regular" w:cs="BCSans-Regular"/>
+                <w:color w:val="A1192F"/>
+                <w:sz w:val="20"/>
+                <w:szCs w:val="20"/>
+              </w:rPr>
+              <w:t>].sections</w:t>
+            </w:r>
+            <w:proofErr w:type="gramEnd"/>
+            <w:r>
+              <w:rPr>
+                <w:rFonts w:ascii="BCSans-Regular" w:hAnsi="BCSans-Regular" w:cs="BCSans-Regular"/>
+                <w:color w:val="A1192F"/>
+                <w:sz w:val="20"/>
+                <w:szCs w:val="20"/>
+              </w:rPr>
+              <w:t>[i+1].section}</w:t>
             </w:r>
           </w:p>
         </w:tc>
@@ -890,7 +947,7 @@
         <w:tabs>
           <w:tab w:val="left" w:pos="5575"/>
         </w:tabs>
-        <w:spacing w:before="240" w:after="240"/>
+        <w:spacing w:before="320" w:after="240"/>
         <w:rPr>
           <w:rFonts w:ascii="BCSans-Bold" w:hAnsi="BCSans-Bold" w:cs="BCSans-Bold"/>
           <w:b/>
@@ -933,7 +990,19 @@
           <w:sz w:val="20"/>
           <w:szCs w:val="20"/>
         </w:rPr>
-        <w:t>[i+1].</w:t>
+        <w:t>[i+1</w:t>
+      </w:r>
+      <w:proofErr w:type="gramStart"/>
+      <w:r>
+        <w:rPr>
+          <w:rFonts w:ascii="BCSans-Bold" w:hAnsi="BCSans-Bold" w:cs="BCSans-Bold"/>
+          <w:b/>
+          <w:bCs/>
+          <w:color w:val="A1192F"/>
+          <w:sz w:val="20"/>
+          <w:szCs w:val="20"/>
+        </w:rPr>
+        <w:t>].</w:t>
       </w:r>
       <w:proofErr w:type="spellStart"/>
       <w:r>
@@ -959,6 +1028,7 @@
         <w:t>name</w:t>
       </w:r>
       <w:proofErr w:type="spellEnd"/>
+      <w:proofErr w:type="gramEnd"/>
       <w:r>
         <w:rPr>
           <w:rFonts w:ascii="BCSans-Bold" w:hAnsi="BCSans-Bold" w:cs="BCSans-Bold"/>
@@ -1093,7 +1163,27 @@
                 <w:sz w:val="20"/>
                 <w:szCs w:val="20"/>
               </w:rPr>
-              <w:t>[i+1].sections[</w:t>
+              <w:t>[i+1</w:t>
+            </w:r>
+            <w:proofErr w:type="gramStart"/>
+            <w:r>
+              <w:rPr>
+                <w:rFonts w:ascii="BCSans-Regular" w:hAnsi="BCSans-Regular" w:cs="BCSans-Regular"/>
+                <w:color w:val="A1192F"/>
+                <w:sz w:val="20"/>
+                <w:szCs w:val="20"/>
+              </w:rPr>
+              <w:t>].sections</w:t>
+            </w:r>
+            <w:proofErr w:type="gramEnd"/>
+            <w:r>
+              <w:rPr>
+                <w:rFonts w:ascii="BCSans-Regular" w:hAnsi="BCSans-Regular" w:cs="BCSans-Regular"/>
+                <w:color w:val="A1192F"/>
+                <w:sz w:val="20"/>
+                <w:szCs w:val="20"/>
+              </w:rPr>
+              <w:t>[</w:t>
             </w:r>
             <w:proofErr w:type="spellStart"/>
             <w:r>
@@ -1209,7 +1299,27 @@
                 <w:sz w:val="20"/>
                 <w:szCs w:val="20"/>
               </w:rPr>
-              <w:t>{d.data[i+1].sections[i]:ifNEM():d.data[i+1].sections[i].section</w:t>
+              <w:t>{d.data[i+1</w:t>
+            </w:r>
+            <w:proofErr w:type="gramStart"/>
+            <w:r>
+              <w:rPr>
+                <w:rFonts w:ascii="BCSans-Regular" w:hAnsi="BCSans-Regular" w:cs="BCSans-Regular"/>
+                <w:color w:val="A1192F"/>
+                <w:sz w:val="20"/>
+                <w:szCs w:val="20"/>
+              </w:rPr>
+              <w:t>].sections</w:t>
+            </w:r>
+            <w:proofErr w:type="gramEnd"/>
+            <w:r>
+              <w:rPr>
+                <w:rFonts w:ascii="BCSans-Regular" w:hAnsi="BCSans-Regular" w:cs="BCSans-Regular"/>
+                <w:color w:val="A1192F"/>
+                <w:sz w:val="20"/>
+                <w:szCs w:val="20"/>
+              </w:rPr>
+              <w:t>[i]:ifNEM():d.data[i+1].sections[i].section</w:t>
             </w:r>
             <w:r>
               <w:rPr>
@@ -1277,7 +1387,27 @@
                 <w:sz w:val="20"/>
                 <w:szCs w:val="20"/>
               </w:rPr>
-              <w:t>{d.data[i+1].sections[i]:ifNEM():d.data[i+1].sections[i].section</w:t>
+              <w:t>{d.data[i+1</w:t>
+            </w:r>
+            <w:proofErr w:type="gramStart"/>
+            <w:r>
+              <w:rPr>
+                <w:rFonts w:ascii="BCSans-Regular" w:hAnsi="BCSans-Regular" w:cs="BCSans-Regular"/>
+                <w:color w:val="A1192F"/>
+                <w:sz w:val="20"/>
+                <w:szCs w:val="20"/>
+              </w:rPr>
+              <w:t>].sections</w:t>
+            </w:r>
+            <w:proofErr w:type="gramEnd"/>
+            <w:r>
+              <w:rPr>
+                <w:rFonts w:ascii="BCSans-Regular" w:hAnsi="BCSans-Regular" w:cs="BCSans-Regular"/>
+                <w:color w:val="A1192F"/>
+                <w:sz w:val="20"/>
+                <w:szCs w:val="20"/>
+              </w:rPr>
+              <w:t>[i]:ifNEM():d.data[i+1].sections[i].section</w:t>
             </w:r>
             <w:r>
               <w:rPr>
@@ -1431,7 +1561,27 @@
                 <w:sz w:val="20"/>
                 <w:szCs w:val="20"/>
               </w:rPr>
-              <w:t>[i+1].sections[i+1]:</w:t>
+              <w:t>[i+1</w:t>
+            </w:r>
+            <w:proofErr w:type="gramStart"/>
+            <w:r>
+              <w:rPr>
+                <w:rFonts w:ascii="BCSans-Regular" w:hAnsi="BCSans-Regular" w:cs="BCSans-Regular"/>
+                <w:color w:val="A1192F"/>
+                <w:sz w:val="20"/>
+                <w:szCs w:val="20"/>
+              </w:rPr>
+              <w:t>].sections</w:t>
+            </w:r>
+            <w:proofErr w:type="gramEnd"/>
+            <w:r>
+              <w:rPr>
+                <w:rFonts w:ascii="BCSans-Regular" w:hAnsi="BCSans-Regular" w:cs="BCSans-Regular"/>
+                <w:color w:val="A1192F"/>
+                <w:sz w:val="20"/>
+                <w:szCs w:val="20"/>
+              </w:rPr>
+              <w:t>[i+1]:</w:t>
             </w:r>
             <w:proofErr w:type="spellStart"/>
             <w:r>
@@ -1507,7 +1657,27 @@
                 <w:sz w:val="20"/>
                 <w:szCs w:val="20"/>
               </w:rPr>
-              <w:t>{d.data[i+1].sections[i+1]:ifNEM():d.data[i+1].sections[i</w:t>
+              <w:t>{d.data[i+1</w:t>
+            </w:r>
+            <w:proofErr w:type="gramStart"/>
+            <w:r>
+              <w:rPr>
+                <w:rFonts w:ascii="BCSans-Regular" w:hAnsi="BCSans-Regular" w:cs="BCSans-Regular"/>
+                <w:color w:val="A1192F"/>
+                <w:sz w:val="20"/>
+                <w:szCs w:val="20"/>
+              </w:rPr>
+              <w:t>].sections</w:t>
+            </w:r>
+            <w:proofErr w:type="gramEnd"/>
+            <w:r>
+              <w:rPr>
+                <w:rFonts w:ascii="BCSans-Regular" w:hAnsi="BCSans-Regular" w:cs="BCSans-Regular"/>
+                <w:color w:val="A1192F"/>
+                <w:sz w:val="20"/>
+                <w:szCs w:val="20"/>
+              </w:rPr>
+              <w:t>[i+1]:ifNEM():d.data[i+1].sections[i</w:t>
             </w:r>
             <w:r>
               <w:rPr>
@@ -1566,7 +1736,27 @@
                 <w:sz w:val="20"/>
                 <w:szCs w:val="20"/>
               </w:rPr>
-              <w:t>{d.data[i+1].sections[i+1]:ifNEM():d.data[i+1].sections[i</w:t>
+              <w:t>{d.data[i+1</w:t>
+            </w:r>
+            <w:proofErr w:type="gramStart"/>
+            <w:r>
+              <w:rPr>
+                <w:rFonts w:ascii="BCSans-Regular" w:hAnsi="BCSans-Regular" w:cs="BCSans-Regular"/>
+                <w:color w:val="A1192F"/>
+                <w:sz w:val="20"/>
+                <w:szCs w:val="20"/>
+              </w:rPr>
+              <w:t>].sections</w:t>
+            </w:r>
+            <w:proofErr w:type="gramEnd"/>
+            <w:r>
+              <w:rPr>
+                <w:rFonts w:ascii="BCSans-Regular" w:hAnsi="BCSans-Regular" w:cs="BCSans-Regular"/>
+                <w:color w:val="A1192F"/>
+                <w:sz w:val="20"/>
+                <w:szCs w:val="20"/>
+              </w:rPr>
+              <w:t>[i+1]:ifNEM():d.data[i+1].sections[i</w:t>
             </w:r>
             <w:r>
               <w:rPr>
@@ -1741,6 +1931,7 @@
                 <w:sz w:val="20"/>
                 <w:szCs w:val="20"/>
               </w:rPr>
+              <w:lastRenderedPageBreak/>
               <w:t>Your file may have upsetting content. You may want a trusted friend, family member, or other support person with you when you review it.</w:t>
             </w:r>
           </w:p>
@@ -2090,7 +2281,27 @@
               <w:color w:val="0D0D0D" w:themeColor="text1" w:themeTint="F2"/>
               <w:sz w:val="16"/>
             </w:rPr>
-            <w:t>Victoria BC  V8W 9K1</w:t>
+            <w:t xml:space="preserve">Victoria </w:t>
+          </w:r>
+          <w:proofErr w:type="gramStart"/>
+          <w:r>
+            <w:rPr>
+              <w:rFonts w:ascii="Times New Roman" w:hAnsi="Times New Roman"/>
+              <w:bCs/>
+              <w:color w:val="0D0D0D" w:themeColor="text1" w:themeTint="F2"/>
+              <w:sz w:val="16"/>
+            </w:rPr>
+            <w:t>BC  V</w:t>
+          </w:r>
+          <w:proofErr w:type="gramEnd"/>
+          <w:r>
+            <w:rPr>
+              <w:rFonts w:ascii="Times New Roman" w:hAnsi="Times New Roman"/>
+              <w:bCs/>
+              <w:color w:val="0D0D0D" w:themeColor="text1" w:themeTint="F2"/>
+              <w:sz w:val="16"/>
+            </w:rPr>
+            <w:t>8W 9K1</w:t>
           </w:r>
         </w:p>
         <w:p>
@@ -2944,6 +3155,7 @@
             <w:t>Request # {</w:t>
           </w:r>
           <w:proofErr w:type="spellStart"/>
+          <w:proofErr w:type="gramStart"/>
           <w:r>
             <w:rPr>
               <w:rFonts w:ascii="BC Sans" w:hAnsi="BC Sans"/>
@@ -2953,6 +3165,7 @@
             <w:t>d.requestnumber</w:t>
           </w:r>
           <w:proofErr w:type="spellEnd"/>
+          <w:proofErr w:type="gramEnd"/>
           <w:r>
             <w:rPr>
               <w:rFonts w:ascii="BC Sans" w:hAnsi="BC Sans"/>

</xml_diff>

<commit_message>
adjusted FOI contact information related to old branch/team name (Information Access Operations) and postal code (V8W 9K1) to FOI Operations and V8W 9V1
</commit_message>
<xml_diff>
--- a/computingservices/DocumentServices/templates/CFD_responsepackage_redaction_summary.docx
+++ b/computingservices/DocumentServices/templates/CFD_responsepackage_redaction_summary.docx
@@ -1,6 +1,6 @@
 
 <file path=word/document.xml><?xml version="1.0" encoding="utf-8"?>
-<w:document xmlns:wpc="http://schemas.microsoft.com/office/word/2010/wordprocessingCanvas" xmlns:cx="http://schemas.microsoft.com/office/drawing/2014/chartex" xmlns:cx1="http://schemas.microsoft.com/office/drawing/2015/9/8/chartex" xmlns:cx2="http://schemas.microsoft.com/office/drawing/2015/10/21/chartex" xmlns:cx3="http://schemas.microsoft.com/office/drawing/2016/5/9/chartex" xmlns:cx4="http://schemas.microsoft.com/office/drawing/2016/5/10/chartex" xmlns:cx5="http://schemas.microsoft.com/office/drawing/2016/5/11/chartex" xmlns:cx6="http://schemas.microsoft.com/office/drawing/2016/5/12/chartex" xmlns:cx7="http://schemas.microsoft.com/office/drawing/2016/5/13/chartex" xmlns:cx8="http://schemas.microsoft.com/office/drawing/2016/5/14/chartex" xmlns:mc="http://schemas.openxmlformats.org/markup-compatibility/2006" xmlns:aink="http://schemas.microsoft.com/office/drawing/2016/ink" xmlns:am3d="http://schemas.microsoft.com/office/drawing/2017/model3d" xmlns:o="urn:schemas-microsoft-com:office:office" xmlns:oel="http://schemas.microsoft.com/office/2019/extlst" xmlns:r="http://schemas.openxmlformats.org/officeDocument/2006/relationships" xmlns:m="http://schemas.openxmlformats.org/officeDocument/2006/math" xmlns:v="urn:schemas-microsoft-com:vml" xmlns:wp14="http://schemas.microsoft.com/office/word/2010/wordprocessingDrawing" xmlns:wp="http://schemas.openxmlformats.org/drawingml/2006/wordprocessingDrawing" xmlns:w10="urn:schemas-microsoft-com:office:word" xmlns:w="http://schemas.openxmlformats.org/wordprocessingml/2006/main" xmlns:w14="http://schemas.microsoft.com/office/word/2010/wordml" xmlns:w15="http://schemas.microsoft.com/office/word/2012/wordml" xmlns:w16cex="http://schemas.microsoft.com/office/word/2018/wordml/cex" xmlns:w16cid="http://schemas.microsoft.com/office/word/2016/wordml/cid" xmlns:w16="http://schemas.microsoft.com/office/word/2018/wordml" xmlns:w16du="http://schemas.microsoft.com/office/word/2023/wordml/word16du" xmlns:w16sdtdh="http://schemas.microsoft.com/office/word/2020/wordml/sdtdatahash" xmlns:w16se="http://schemas.microsoft.com/office/word/2015/wordml/symex" xmlns:wpg="http://schemas.microsoft.com/office/word/2010/wordprocessingGroup" xmlns:wpi="http://schemas.microsoft.com/office/word/2010/wordprocessingInk" xmlns:wne="http://schemas.microsoft.com/office/word/2006/wordml" xmlns:wps="http://schemas.microsoft.com/office/word/2010/wordprocessingShape" mc:Ignorable="w14 w15 w16se w16cid w16 w16cex w16sdtdh w16du wp14">
+<w:document xmlns:wpc="http://schemas.microsoft.com/office/word/2010/wordprocessingCanvas" xmlns:cx="http://schemas.microsoft.com/office/drawing/2014/chartex" xmlns:cx1="http://schemas.microsoft.com/office/drawing/2015/9/8/chartex" xmlns:cx2="http://schemas.microsoft.com/office/drawing/2015/10/21/chartex" xmlns:cx3="http://schemas.microsoft.com/office/drawing/2016/5/9/chartex" xmlns:cx4="http://schemas.microsoft.com/office/drawing/2016/5/10/chartex" xmlns:cx5="http://schemas.microsoft.com/office/drawing/2016/5/11/chartex" xmlns:cx6="http://schemas.microsoft.com/office/drawing/2016/5/12/chartex" xmlns:cx7="http://schemas.microsoft.com/office/drawing/2016/5/13/chartex" xmlns:cx8="http://schemas.microsoft.com/office/drawing/2016/5/14/chartex" xmlns:mc="http://schemas.openxmlformats.org/markup-compatibility/2006" xmlns:aink="http://schemas.microsoft.com/office/drawing/2016/ink" xmlns:am3d="http://schemas.microsoft.com/office/drawing/2017/model3d" xmlns:o="urn:schemas-microsoft-com:office:office" xmlns:oel="http://schemas.microsoft.com/office/2019/extlst" xmlns:r="http://schemas.openxmlformats.org/officeDocument/2006/relationships" xmlns:m="http://schemas.openxmlformats.org/officeDocument/2006/math" xmlns:v="urn:schemas-microsoft-com:vml" xmlns:wp14="http://schemas.microsoft.com/office/word/2010/wordprocessingDrawing" xmlns:wp="http://schemas.openxmlformats.org/drawingml/2006/wordprocessingDrawing" xmlns:w10="urn:schemas-microsoft-com:office:word" xmlns:w="http://schemas.openxmlformats.org/wordprocessingml/2006/main" xmlns:w14="http://schemas.microsoft.com/office/word/2010/wordml" xmlns:w15="http://schemas.microsoft.com/office/word/2012/wordml" xmlns:w16cex="http://schemas.microsoft.com/office/word/2018/wordml/cex" xmlns:w16cid="http://schemas.microsoft.com/office/word/2016/wordml/cid" xmlns:w16="http://schemas.microsoft.com/office/word/2018/wordml" xmlns:w16du="http://schemas.microsoft.com/office/word/2023/wordml/word16du" xmlns:w16sdtdh="http://schemas.microsoft.com/office/word/2020/wordml/sdtdatahash" xmlns:w16sdtfl="http://schemas.microsoft.com/office/word/2024/wordml/sdtformatlock" xmlns:w16se="http://schemas.microsoft.com/office/word/2015/wordml/symex" xmlns:wpg="http://schemas.microsoft.com/office/word/2010/wordprocessingGroup" xmlns:wpi="http://schemas.microsoft.com/office/word/2010/wordprocessingInk" xmlns:wne="http://schemas.microsoft.com/office/word/2006/wordml" xmlns:wps="http://schemas.microsoft.com/office/word/2010/wordprocessingShape" mc:Ignorable="w14 w15 w16se w16cid w16 w16cex w16sdtdh w16sdtfl w16du wp14">
   <w:body>
     <w:tbl>
       <w:tblPr>
@@ -255,6 +255,7 @@
         <w:t>i</w:t>
       </w:r>
       <w:proofErr w:type="spellEnd"/>
+      <w:proofErr w:type="gramStart"/>
       <w:r>
         <w:rPr>
           <w:rFonts w:ascii="BCSans-Bold" w:hAnsi="BCSans-Bold" w:cs="BCSans-Bold"/>
@@ -279,6 +280,7 @@
         <w:t>pagecount</w:t>
       </w:r>
       <w:proofErr w:type="spellEnd"/>
+      <w:proofErr w:type="gramEnd"/>
       <w:r>
         <w:rPr>
           <w:rFonts w:ascii="BCSans-Bold" w:hAnsi="BCSans-Bold" w:cs="BCSans-Bold"/>
@@ -422,14 +424,25 @@
               <w:t>i</w:t>
             </w:r>
             <w:proofErr w:type="spellEnd"/>
-            <w:r>
-              <w:rPr>
-                <w:rFonts w:ascii="BCSans-Regular" w:hAnsi="BCSans-Regular" w:cs="BCSans-Regular"/>
-                <w:color w:val="A1192F"/>
-                <w:sz w:val="20"/>
-                <w:szCs w:val="20"/>
-              </w:rPr>
-              <w:t>].range}</w:t>
+            <w:proofErr w:type="gramStart"/>
+            <w:r>
+              <w:rPr>
+                <w:rFonts w:ascii="BCSans-Regular" w:hAnsi="BCSans-Regular" w:cs="BCSans-Regular"/>
+                <w:color w:val="A1192F"/>
+                <w:sz w:val="20"/>
+                <w:szCs w:val="20"/>
+              </w:rPr>
+              <w:t>].range</w:t>
+            </w:r>
+            <w:proofErr w:type="gramEnd"/>
+            <w:r>
+              <w:rPr>
+                <w:rFonts w:ascii="BCSans-Regular" w:hAnsi="BCSans-Regular" w:cs="BCSans-Regular"/>
+                <w:color w:val="A1192F"/>
+                <w:sz w:val="20"/>
+                <w:szCs w:val="20"/>
+              </w:rPr>
+              <w:t>}</w:t>
             </w:r>
           </w:p>
           <w:p>
@@ -538,6 +551,7 @@
               <w:t>i</w:t>
             </w:r>
             <w:proofErr w:type="spellEnd"/>
+            <w:proofErr w:type="gramStart"/>
             <w:r>
               <w:rPr>
                 <w:rFonts w:ascii="BCSans-Regular" w:hAnsi="BCSans-Regular" w:cs="BCSans-Regular"/>
@@ -547,6 +561,7 @@
               </w:rPr>
               <w:t>].section</w:t>
             </w:r>
+            <w:proofErr w:type="gramEnd"/>
             <w:r>
               <w:rPr>
                 <w:rFonts w:ascii="BCSans-Regular" w:hAnsi="BCSans-Regular" w:cs="BCSans-Regular"/>
@@ -567,6 +582,7 @@
               <w:t>i</w:t>
             </w:r>
             <w:proofErr w:type="spellEnd"/>
+            <w:proofErr w:type="gramStart"/>
             <w:r>
               <w:rPr>
                 <w:rFonts w:ascii="BCSans-Regular" w:hAnsi="BCSans-Regular" w:cs="BCSans-Regular"/>
@@ -576,6 +592,7 @@
               </w:rPr>
               <w:t>].formatted</w:t>
             </w:r>
+            <w:proofErr w:type="gramEnd"/>
             <w:r>
               <w:rPr>
                 <w:rFonts w:ascii="BCSans-Regular" w:hAnsi="BCSans-Regular" w:cs="BCSans-Regular"/>
@@ -679,6 +696,7 @@
               <w:t>i</w:t>
             </w:r>
             <w:proofErr w:type="spellEnd"/>
+            <w:proofErr w:type="gramStart"/>
             <w:r>
               <w:rPr>
                 <w:rFonts w:ascii="BCSans-Regular" w:hAnsi="BCSans-Regular" w:cs="BCSans-Regular"/>
@@ -688,15 +706,27 @@
               </w:rPr>
               <w:t>].section</w:t>
             </w:r>
-            <w:r>
-              <w:rPr>
-                <w:rFonts w:ascii="BCSans-Regular" w:hAnsi="BCSans-Regular" w:cs="BCSans-Regular"/>
-                <w:color w:val="A1192F"/>
-                <w:sz w:val="20"/>
-                <w:szCs w:val="20"/>
-              </w:rPr>
-              <w:t>[i+1].formatted</w:t>
-            </w:r>
+            <w:proofErr w:type="gramEnd"/>
+            <w:r>
+              <w:rPr>
+                <w:rFonts w:ascii="BCSans-Regular" w:hAnsi="BCSans-Regular" w:cs="BCSans-Regular"/>
+                <w:color w:val="A1192F"/>
+                <w:sz w:val="20"/>
+                <w:szCs w:val="20"/>
+              </w:rPr>
+              <w:t>[i+1</w:t>
+            </w:r>
+            <w:proofErr w:type="gramStart"/>
+            <w:r>
+              <w:rPr>
+                <w:rFonts w:ascii="BCSans-Regular" w:hAnsi="BCSans-Regular" w:cs="BCSans-Regular"/>
+                <w:color w:val="A1192F"/>
+                <w:sz w:val="20"/>
+                <w:szCs w:val="20"/>
+              </w:rPr>
+              <w:t>].formatted</w:t>
+            </w:r>
+            <w:proofErr w:type="gramEnd"/>
             <w:r>
               <w:rPr>
                 <w:rFonts w:ascii="BCSans-Regular" w:hAnsi="BCSans-Regular" w:cs="BCSans-Regular"/>
@@ -828,7 +858,27 @@
                 <w:sz w:val="20"/>
                 <w:szCs w:val="20"/>
               </w:rPr>
-              <w:t>[i+1].range}</w:t>
+              <w:t>[i+1</w:t>
+            </w:r>
+            <w:proofErr w:type="gramStart"/>
+            <w:r>
+              <w:rPr>
+                <w:rFonts w:ascii="BCSans-Regular" w:hAnsi="BCSans-Regular" w:cs="BCSans-Regular"/>
+                <w:color w:val="A1192F"/>
+                <w:sz w:val="20"/>
+                <w:szCs w:val="20"/>
+              </w:rPr>
+              <w:t>].range</w:t>
+            </w:r>
+            <w:proofErr w:type="gramEnd"/>
+            <w:r>
+              <w:rPr>
+                <w:rFonts w:ascii="BCSans-Regular" w:hAnsi="BCSans-Regular" w:cs="BCSans-Regular"/>
+                <w:color w:val="A1192F"/>
+                <w:sz w:val="20"/>
+                <w:szCs w:val="20"/>
+              </w:rPr>
+              <w:t>}</w:t>
             </w:r>
           </w:p>
           <w:p>
@@ -911,7 +961,27 @@
                 <w:sz w:val="20"/>
                 <w:szCs w:val="20"/>
               </w:rPr>
-              <w:t>[i+1].section}</w:t>
+              <w:t>[i+1</w:t>
+            </w:r>
+            <w:proofErr w:type="gramStart"/>
+            <w:r>
+              <w:rPr>
+                <w:rFonts w:ascii="BCSans-Regular" w:hAnsi="BCSans-Regular" w:cs="BCSans-Regular"/>
+                <w:color w:val="A1192F"/>
+                <w:sz w:val="20"/>
+                <w:szCs w:val="20"/>
+              </w:rPr>
+              <w:t>].section</w:t>
+            </w:r>
+            <w:proofErr w:type="gramEnd"/>
+            <w:r>
+              <w:rPr>
+                <w:rFonts w:ascii="BCSans-Regular" w:hAnsi="BCSans-Regular" w:cs="BCSans-Regular"/>
+                <w:color w:val="A1192F"/>
+                <w:sz w:val="20"/>
+                <w:szCs w:val="20"/>
+              </w:rPr>
+              <w:t>}</w:t>
             </w:r>
           </w:p>
         </w:tc>
@@ -1071,7 +1141,19 @@
           <w:sz w:val="20"/>
           <w:szCs w:val="20"/>
         </w:rPr>
-        <w:t>{d. data[i+1].</w:t>
+        <w:t>{d. data[i+1</w:t>
+      </w:r>
+      <w:proofErr w:type="gramStart"/>
+      <w:r>
+        <w:rPr>
+          <w:rFonts w:ascii="BCSans-Bold" w:hAnsi="BCSans-Bold" w:cs="BCSans-Bold"/>
+          <w:b/>
+          <w:bCs/>
+          <w:color w:val="A1192F"/>
+          <w:sz w:val="20"/>
+          <w:szCs w:val="20"/>
+        </w:rPr>
+        <w:t>].</w:t>
       </w:r>
       <w:proofErr w:type="spellStart"/>
       <w:r>
@@ -1086,6 +1168,7 @@
         <w:t>pagecount</w:t>
       </w:r>
       <w:proofErr w:type="spellEnd"/>
+      <w:proofErr w:type="gramEnd"/>
       <w:r>
         <w:rPr>
           <w:rFonts w:ascii="BCSans-Bold" w:hAnsi="BCSans-Bold" w:cs="BCSans-Bold"/>
@@ -1196,6 +1279,7 @@
               <w:t>i</w:t>
             </w:r>
             <w:proofErr w:type="spellEnd"/>
+            <w:proofErr w:type="gramStart"/>
             <w:r>
               <w:rPr>
                 <w:rFonts w:ascii="BCSans-Regular" w:hAnsi="BCSans-Regular" w:cs="BCSans-Regular"/>
@@ -1216,14 +1300,35 @@
               <w:t>ifNEM</w:t>
             </w:r>
             <w:proofErr w:type="spellEnd"/>
-            <w:r>
-              <w:rPr>
-                <w:rFonts w:ascii="BCSans-Regular" w:hAnsi="BCSans-Regular" w:cs="BCSans-Regular"/>
-                <w:color w:val="A1192F"/>
-                <w:sz w:val="20"/>
-                <w:szCs w:val="20"/>
-              </w:rPr>
-              <w:t xml:space="preserve">():pg. </w:t>
+            <w:proofErr w:type="gramEnd"/>
+            <w:r>
+              <w:rPr>
+                <w:rFonts w:ascii="BCSans-Regular" w:hAnsi="BCSans-Regular" w:cs="BCSans-Regular"/>
+                <w:color w:val="A1192F"/>
+                <w:sz w:val="20"/>
+                <w:szCs w:val="20"/>
+              </w:rPr>
+              <w:t>(</w:t>
+            </w:r>
+            <w:proofErr w:type="gramStart"/>
+            <w:r>
+              <w:rPr>
+                <w:rFonts w:ascii="BCSans-Regular" w:hAnsi="BCSans-Regular" w:cs="BCSans-Regular"/>
+                <w:color w:val="A1192F"/>
+                <w:sz w:val="20"/>
+                <w:szCs w:val="20"/>
+              </w:rPr>
+              <w:t>):pg.</w:t>
+            </w:r>
+            <w:proofErr w:type="gramEnd"/>
+            <w:r>
+              <w:rPr>
+                <w:rFonts w:ascii="BCSans-Regular" w:hAnsi="BCSans-Regular" w:cs="BCSans-Regular"/>
+                <w:color w:val="A1192F"/>
+                <w:sz w:val="20"/>
+                <w:szCs w:val="20"/>
+              </w:rPr>
+              <w:t xml:space="preserve"> </w:t>
             </w:r>
             <w:proofErr w:type="spellStart"/>
             <w:r>
@@ -1243,7 +1348,27 @@
                 <w:sz w:val="20"/>
                 <w:szCs w:val="20"/>
               </w:rPr>
-              <w:t>[i+1].sections[</w:t>
+              <w:t>[i+1</w:t>
+            </w:r>
+            <w:proofErr w:type="gramStart"/>
+            <w:r>
+              <w:rPr>
+                <w:rFonts w:ascii="BCSans-Regular" w:hAnsi="BCSans-Regular" w:cs="BCSans-Regular"/>
+                <w:color w:val="A1192F"/>
+                <w:sz w:val="20"/>
+                <w:szCs w:val="20"/>
+              </w:rPr>
+              <w:t>].sections</w:t>
+            </w:r>
+            <w:proofErr w:type="gramEnd"/>
+            <w:r>
+              <w:rPr>
+                <w:rFonts w:ascii="BCSans-Regular" w:hAnsi="BCSans-Regular" w:cs="BCSans-Regular"/>
+                <w:color w:val="A1192F"/>
+                <w:sz w:val="20"/>
+                <w:szCs w:val="20"/>
+              </w:rPr>
+              <w:t>[</w:t>
             </w:r>
             <w:proofErr w:type="spellStart"/>
             <w:r>
@@ -1256,14 +1381,25 @@
               <w:t>i</w:t>
             </w:r>
             <w:proofErr w:type="spellEnd"/>
-            <w:r>
-              <w:rPr>
-                <w:rFonts w:ascii="BCSans-Regular" w:hAnsi="BCSans-Regular" w:cs="BCSans-Regular"/>
-                <w:color w:val="A1192F"/>
-                <w:sz w:val="20"/>
-                <w:szCs w:val="20"/>
-              </w:rPr>
-              <w:t>].range}</w:t>
+            <w:proofErr w:type="gramStart"/>
+            <w:r>
+              <w:rPr>
+                <w:rFonts w:ascii="BCSans-Regular" w:hAnsi="BCSans-Regular" w:cs="BCSans-Regular"/>
+                <w:color w:val="A1192F"/>
+                <w:sz w:val="20"/>
+                <w:szCs w:val="20"/>
+              </w:rPr>
+              <w:t>].range</w:t>
+            </w:r>
+            <w:proofErr w:type="gramEnd"/>
+            <w:r>
+              <w:rPr>
+                <w:rFonts w:ascii="BCSans-Regular" w:hAnsi="BCSans-Regular" w:cs="BCSans-Regular"/>
+                <w:color w:val="A1192F"/>
+                <w:sz w:val="20"/>
+                <w:szCs w:val="20"/>
+              </w:rPr>
+              <w:t>}</w:t>
             </w:r>
           </w:p>
           <w:p>
@@ -1319,8 +1455,79 @@
                 <w:sz w:val="20"/>
                 <w:szCs w:val="20"/>
               </w:rPr>
-              <w:t>[i]:ifNEM():d.data[i+1].sections[i].section</w:t>
-            </w:r>
+              <w:t>[i</w:t>
+            </w:r>
+            <w:proofErr w:type="gramStart"/>
+            <w:r>
+              <w:rPr>
+                <w:rFonts w:ascii="BCSans-Regular" w:hAnsi="BCSans-Regular" w:cs="BCSans-Regular"/>
+                <w:color w:val="A1192F"/>
+                <w:sz w:val="20"/>
+                <w:szCs w:val="20"/>
+              </w:rPr>
+              <w:t>]:ifNEM</w:t>
+            </w:r>
+            <w:proofErr w:type="gramEnd"/>
+            <w:r>
+              <w:rPr>
+                <w:rFonts w:ascii="BCSans-Regular" w:hAnsi="BCSans-Regular" w:cs="BCSans-Regular"/>
+                <w:color w:val="A1192F"/>
+                <w:sz w:val="20"/>
+                <w:szCs w:val="20"/>
+              </w:rPr>
+              <w:t>(</w:t>
+            </w:r>
+            <w:proofErr w:type="gramStart"/>
+            <w:r>
+              <w:rPr>
+                <w:rFonts w:ascii="BCSans-Regular" w:hAnsi="BCSans-Regular" w:cs="BCSans-Regular"/>
+                <w:color w:val="A1192F"/>
+                <w:sz w:val="20"/>
+                <w:szCs w:val="20"/>
+              </w:rPr>
+              <w:t>):d</w:t>
+            </w:r>
+            <w:proofErr w:type="gramEnd"/>
+            <w:r>
+              <w:rPr>
+                <w:rFonts w:ascii="BCSans-Regular" w:hAnsi="BCSans-Regular" w:cs="BCSans-Regular"/>
+                <w:color w:val="A1192F"/>
+                <w:sz w:val="20"/>
+                <w:szCs w:val="20"/>
+              </w:rPr>
+              <w:t>.data[i+1</w:t>
+            </w:r>
+            <w:proofErr w:type="gramStart"/>
+            <w:r>
+              <w:rPr>
+                <w:rFonts w:ascii="BCSans-Regular" w:hAnsi="BCSans-Regular" w:cs="BCSans-Regular"/>
+                <w:color w:val="A1192F"/>
+                <w:sz w:val="20"/>
+                <w:szCs w:val="20"/>
+              </w:rPr>
+              <w:t>].sections</w:t>
+            </w:r>
+            <w:proofErr w:type="gramEnd"/>
+            <w:r>
+              <w:rPr>
+                <w:rFonts w:ascii="BCSans-Regular" w:hAnsi="BCSans-Regular" w:cs="BCSans-Regular"/>
+                <w:color w:val="A1192F"/>
+                <w:sz w:val="20"/>
+                <w:szCs w:val="20"/>
+              </w:rPr>
+              <w:t>[i</w:t>
+            </w:r>
+            <w:proofErr w:type="gramStart"/>
+            <w:r>
+              <w:rPr>
+                <w:rFonts w:ascii="BCSans-Regular" w:hAnsi="BCSans-Regular" w:cs="BCSans-Regular"/>
+                <w:color w:val="A1192F"/>
+                <w:sz w:val="20"/>
+                <w:szCs w:val="20"/>
+              </w:rPr>
+              <w:t>].section</w:t>
+            </w:r>
+            <w:proofErr w:type="gramEnd"/>
             <w:r>
               <w:rPr>
                 <w:rFonts w:ascii="BCSans-Regular" w:hAnsi="BCSans-Regular" w:cs="BCSans-Regular"/>
@@ -1339,6 +1546,7 @@
               </w:rPr>
               <w:t>i</w:t>
             </w:r>
+            <w:proofErr w:type="gramStart"/>
             <w:r>
               <w:rPr>
                 <w:rFonts w:ascii="BCSans-Regular" w:hAnsi="BCSans-Regular" w:cs="BCSans-Regular"/>
@@ -1357,6 +1565,7 @@
               </w:rPr>
               <w:t>.formatted</w:t>
             </w:r>
+            <w:proofErr w:type="gramEnd"/>
             <w:r>
               <w:rPr>
                 <w:rFonts w:ascii="BCSans-Regular" w:hAnsi="BCSans-Regular" w:cs="BCSans-Regular"/>
@@ -1407,17 +1616,99 @@
                 <w:sz w:val="20"/>
                 <w:szCs w:val="20"/>
               </w:rPr>
-              <w:t>[i]:ifNEM():d.data[i+1].sections[i].section</w:t>
-            </w:r>
-            <w:r>
-              <w:rPr>
-                <w:rFonts w:ascii="BCSans-Regular" w:hAnsi="BCSans-Regular" w:cs="BCSans-Regular"/>
-                <w:color w:val="A1192F"/>
-                <w:sz w:val="20"/>
-                <w:szCs w:val="20"/>
-              </w:rPr>
-              <w:t>[i+1].formatted</w:t>
-            </w:r>
+              <w:t>[i</w:t>
+            </w:r>
+            <w:proofErr w:type="gramStart"/>
+            <w:r>
+              <w:rPr>
+                <w:rFonts w:ascii="BCSans-Regular" w:hAnsi="BCSans-Regular" w:cs="BCSans-Regular"/>
+                <w:color w:val="A1192F"/>
+                <w:sz w:val="20"/>
+                <w:szCs w:val="20"/>
+              </w:rPr>
+              <w:t>]:ifNEM</w:t>
+            </w:r>
+            <w:proofErr w:type="gramEnd"/>
+            <w:r>
+              <w:rPr>
+                <w:rFonts w:ascii="BCSans-Regular" w:hAnsi="BCSans-Regular" w:cs="BCSans-Regular"/>
+                <w:color w:val="A1192F"/>
+                <w:sz w:val="20"/>
+                <w:szCs w:val="20"/>
+              </w:rPr>
+              <w:t>(</w:t>
+            </w:r>
+            <w:proofErr w:type="gramStart"/>
+            <w:r>
+              <w:rPr>
+                <w:rFonts w:ascii="BCSans-Regular" w:hAnsi="BCSans-Regular" w:cs="BCSans-Regular"/>
+                <w:color w:val="A1192F"/>
+                <w:sz w:val="20"/>
+                <w:szCs w:val="20"/>
+              </w:rPr>
+              <w:t>):d</w:t>
+            </w:r>
+            <w:proofErr w:type="gramEnd"/>
+            <w:r>
+              <w:rPr>
+                <w:rFonts w:ascii="BCSans-Regular" w:hAnsi="BCSans-Regular" w:cs="BCSans-Regular"/>
+                <w:color w:val="A1192F"/>
+                <w:sz w:val="20"/>
+                <w:szCs w:val="20"/>
+              </w:rPr>
+              <w:t>.data[i+1</w:t>
+            </w:r>
+            <w:proofErr w:type="gramStart"/>
+            <w:r>
+              <w:rPr>
+                <w:rFonts w:ascii="BCSans-Regular" w:hAnsi="BCSans-Regular" w:cs="BCSans-Regular"/>
+                <w:color w:val="A1192F"/>
+                <w:sz w:val="20"/>
+                <w:szCs w:val="20"/>
+              </w:rPr>
+              <w:t>].sections</w:t>
+            </w:r>
+            <w:proofErr w:type="gramEnd"/>
+            <w:r>
+              <w:rPr>
+                <w:rFonts w:ascii="BCSans-Regular" w:hAnsi="BCSans-Regular" w:cs="BCSans-Regular"/>
+                <w:color w:val="A1192F"/>
+                <w:sz w:val="20"/>
+                <w:szCs w:val="20"/>
+              </w:rPr>
+              <w:t>[i</w:t>
+            </w:r>
+            <w:proofErr w:type="gramStart"/>
+            <w:r>
+              <w:rPr>
+                <w:rFonts w:ascii="BCSans-Regular" w:hAnsi="BCSans-Regular" w:cs="BCSans-Regular"/>
+                <w:color w:val="A1192F"/>
+                <w:sz w:val="20"/>
+                <w:szCs w:val="20"/>
+              </w:rPr>
+              <w:t>].section</w:t>
+            </w:r>
+            <w:proofErr w:type="gramEnd"/>
+            <w:r>
+              <w:rPr>
+                <w:rFonts w:ascii="BCSans-Regular" w:hAnsi="BCSans-Regular" w:cs="BCSans-Regular"/>
+                <w:color w:val="A1192F"/>
+                <w:sz w:val="20"/>
+                <w:szCs w:val="20"/>
+              </w:rPr>
+              <w:t>[i+1</w:t>
+            </w:r>
+            <w:proofErr w:type="gramStart"/>
+            <w:r>
+              <w:rPr>
+                <w:rFonts w:ascii="BCSans-Regular" w:hAnsi="BCSans-Regular" w:cs="BCSans-Regular"/>
+                <w:color w:val="A1192F"/>
+                <w:sz w:val="20"/>
+                <w:szCs w:val="20"/>
+              </w:rPr>
+              <w:t>].formatted</w:t>
+            </w:r>
+            <w:proofErr w:type="gramEnd"/>
             <w:r>
               <w:rPr>
                 <w:rFonts w:ascii="BCSans-Regular" w:hAnsi="BCSans-Regular" w:cs="BCSans-Regular"/>
@@ -1581,7 +1872,17 @@
                 <w:sz w:val="20"/>
                 <w:szCs w:val="20"/>
               </w:rPr>
-              <w:t>[i+1]:</w:t>
+              <w:t>[i+1</w:t>
+            </w:r>
+            <w:proofErr w:type="gramStart"/>
+            <w:r>
+              <w:rPr>
+                <w:rFonts w:ascii="BCSans-Regular" w:hAnsi="BCSans-Regular" w:cs="BCSans-Regular"/>
+                <w:color w:val="A1192F"/>
+                <w:sz w:val="20"/>
+                <w:szCs w:val="20"/>
+              </w:rPr>
+              <w:t>]:</w:t>
             </w:r>
             <w:proofErr w:type="spellStart"/>
             <w:r>
@@ -1594,14 +1895,35 @@
               <w:t>ifNEM</w:t>
             </w:r>
             <w:proofErr w:type="spellEnd"/>
-            <w:r>
-              <w:rPr>
-                <w:rFonts w:ascii="BCSans-Regular" w:hAnsi="BCSans-Regular" w:cs="BCSans-Regular"/>
-                <w:color w:val="A1192F"/>
-                <w:sz w:val="20"/>
-                <w:szCs w:val="20"/>
-              </w:rPr>
-              <w:t xml:space="preserve">():pg. </w:t>
+            <w:proofErr w:type="gramEnd"/>
+            <w:r>
+              <w:rPr>
+                <w:rFonts w:ascii="BCSans-Regular" w:hAnsi="BCSans-Regular" w:cs="BCSans-Regular"/>
+                <w:color w:val="A1192F"/>
+                <w:sz w:val="20"/>
+                <w:szCs w:val="20"/>
+              </w:rPr>
+              <w:t>(</w:t>
+            </w:r>
+            <w:proofErr w:type="gramStart"/>
+            <w:r>
+              <w:rPr>
+                <w:rFonts w:ascii="BCSans-Regular" w:hAnsi="BCSans-Regular" w:cs="BCSans-Regular"/>
+                <w:color w:val="A1192F"/>
+                <w:sz w:val="20"/>
+                <w:szCs w:val="20"/>
+              </w:rPr>
+              <w:t>):pg.</w:t>
+            </w:r>
+            <w:proofErr w:type="gramEnd"/>
+            <w:r>
+              <w:rPr>
+                <w:rFonts w:ascii="BCSans-Regular" w:hAnsi="BCSans-Regular" w:cs="BCSans-Regular"/>
+                <w:color w:val="A1192F"/>
+                <w:sz w:val="20"/>
+                <w:szCs w:val="20"/>
+              </w:rPr>
+              <w:t xml:space="preserve"> </w:t>
             </w:r>
             <w:proofErr w:type="spellStart"/>
             <w:r>
@@ -1621,7 +1943,47 @@
                 <w:sz w:val="20"/>
                 <w:szCs w:val="20"/>
               </w:rPr>
-              <w:t>[i+1].sections[i+1].range}</w:t>
+              <w:t>[i+1</w:t>
+            </w:r>
+            <w:proofErr w:type="gramStart"/>
+            <w:r>
+              <w:rPr>
+                <w:rFonts w:ascii="BCSans-Regular" w:hAnsi="BCSans-Regular" w:cs="BCSans-Regular"/>
+                <w:color w:val="A1192F"/>
+                <w:sz w:val="20"/>
+                <w:szCs w:val="20"/>
+              </w:rPr>
+              <w:t>].sections</w:t>
+            </w:r>
+            <w:proofErr w:type="gramEnd"/>
+            <w:r>
+              <w:rPr>
+                <w:rFonts w:ascii="BCSans-Regular" w:hAnsi="BCSans-Regular" w:cs="BCSans-Regular"/>
+                <w:color w:val="A1192F"/>
+                <w:sz w:val="20"/>
+                <w:szCs w:val="20"/>
+              </w:rPr>
+              <w:t>[i+1</w:t>
+            </w:r>
+            <w:proofErr w:type="gramStart"/>
+            <w:r>
+              <w:rPr>
+                <w:rFonts w:ascii="BCSans-Regular" w:hAnsi="BCSans-Regular" w:cs="BCSans-Regular"/>
+                <w:color w:val="A1192F"/>
+                <w:sz w:val="20"/>
+                <w:szCs w:val="20"/>
+              </w:rPr>
+              <w:t>].range</w:t>
+            </w:r>
+            <w:proofErr w:type="gramEnd"/>
+            <w:r>
+              <w:rPr>
+                <w:rFonts w:ascii="BCSans-Regular" w:hAnsi="BCSans-Regular" w:cs="BCSans-Regular"/>
+                <w:color w:val="A1192F"/>
+                <w:sz w:val="20"/>
+                <w:szCs w:val="20"/>
+              </w:rPr>
+              <w:t>}</w:t>
             </w:r>
           </w:p>
           <w:p>
@@ -1677,16 +2039,86 @@
                 <w:sz w:val="20"/>
                 <w:szCs w:val="20"/>
               </w:rPr>
-              <w:t>[i+1]:ifNEM():d.data[i+1].sections[i</w:t>
-            </w:r>
-            <w:r>
-              <w:rPr>
-                <w:rFonts w:ascii="BCSans-Regular" w:hAnsi="BCSans-Regular" w:cs="BCSans-Regular"/>
-                <w:color w:val="A1192F"/>
-                <w:sz w:val="20"/>
-                <w:szCs w:val="20"/>
-              </w:rPr>
-              <w:t>+1]</w:t>
+              <w:t>[i+1</w:t>
+            </w:r>
+            <w:proofErr w:type="gramStart"/>
+            <w:r>
+              <w:rPr>
+                <w:rFonts w:ascii="BCSans-Regular" w:hAnsi="BCSans-Regular" w:cs="BCSans-Regular"/>
+                <w:color w:val="A1192F"/>
+                <w:sz w:val="20"/>
+                <w:szCs w:val="20"/>
+              </w:rPr>
+              <w:t>]:ifNEM</w:t>
+            </w:r>
+            <w:proofErr w:type="gramEnd"/>
+            <w:r>
+              <w:rPr>
+                <w:rFonts w:ascii="BCSans-Regular" w:hAnsi="BCSans-Regular" w:cs="BCSans-Regular"/>
+                <w:color w:val="A1192F"/>
+                <w:sz w:val="20"/>
+                <w:szCs w:val="20"/>
+              </w:rPr>
+              <w:t>(</w:t>
+            </w:r>
+            <w:proofErr w:type="gramStart"/>
+            <w:r>
+              <w:rPr>
+                <w:rFonts w:ascii="BCSans-Regular" w:hAnsi="BCSans-Regular" w:cs="BCSans-Regular"/>
+                <w:color w:val="A1192F"/>
+                <w:sz w:val="20"/>
+                <w:szCs w:val="20"/>
+              </w:rPr>
+              <w:t>):d</w:t>
+            </w:r>
+            <w:proofErr w:type="gramEnd"/>
+            <w:r>
+              <w:rPr>
+                <w:rFonts w:ascii="BCSans-Regular" w:hAnsi="BCSans-Regular" w:cs="BCSans-Regular"/>
+                <w:color w:val="A1192F"/>
+                <w:sz w:val="20"/>
+                <w:szCs w:val="20"/>
+              </w:rPr>
+              <w:t>.data[i+1</w:t>
+            </w:r>
+            <w:proofErr w:type="gramStart"/>
+            <w:r>
+              <w:rPr>
+                <w:rFonts w:ascii="BCSans-Regular" w:hAnsi="BCSans-Regular" w:cs="BCSans-Regular"/>
+                <w:color w:val="A1192F"/>
+                <w:sz w:val="20"/>
+                <w:szCs w:val="20"/>
+              </w:rPr>
+              <w:t>].sections</w:t>
+            </w:r>
+            <w:proofErr w:type="gramEnd"/>
+            <w:r>
+              <w:rPr>
+                <w:rFonts w:ascii="BCSans-Regular" w:hAnsi="BCSans-Regular" w:cs="BCSans-Regular"/>
+                <w:color w:val="A1192F"/>
+                <w:sz w:val="20"/>
+                <w:szCs w:val="20"/>
+              </w:rPr>
+              <w:t>[i</w:t>
+            </w:r>
+            <w:r>
+              <w:rPr>
+                <w:rFonts w:ascii="BCSans-Regular" w:hAnsi="BCSans-Regular" w:cs="BCSans-Regular"/>
+                <w:color w:val="A1192F"/>
+                <w:sz w:val="20"/>
+                <w:szCs w:val="20"/>
+              </w:rPr>
+              <w:t>+1</w:t>
+            </w:r>
+            <w:proofErr w:type="gramStart"/>
+            <w:r>
+              <w:rPr>
+                <w:rFonts w:ascii="BCSans-Regular" w:hAnsi="BCSans-Regular" w:cs="BCSans-Regular"/>
+                <w:color w:val="A1192F"/>
+                <w:sz w:val="20"/>
+                <w:szCs w:val="20"/>
+              </w:rPr>
+              <w:t>]</w:t>
             </w:r>
             <w:r>
               <w:rPr>
@@ -1697,15 +2129,27 @@
               </w:rPr>
               <w:t>.section</w:t>
             </w:r>
-            <w:r>
-              <w:rPr>
-                <w:rFonts w:ascii="BCSans-Regular" w:hAnsi="BCSans-Regular" w:cs="BCSans-Regular"/>
-                <w:color w:val="A1192F"/>
-                <w:sz w:val="20"/>
-                <w:szCs w:val="20"/>
-              </w:rPr>
-              <w:t>[i].formatted</w:t>
-            </w:r>
+            <w:proofErr w:type="gramEnd"/>
+            <w:r>
+              <w:rPr>
+                <w:rFonts w:ascii="BCSans-Regular" w:hAnsi="BCSans-Regular" w:cs="BCSans-Regular"/>
+                <w:color w:val="A1192F"/>
+                <w:sz w:val="20"/>
+                <w:szCs w:val="20"/>
+              </w:rPr>
+              <w:t>[i</w:t>
+            </w:r>
+            <w:proofErr w:type="gramStart"/>
+            <w:r>
+              <w:rPr>
+                <w:rFonts w:ascii="BCSans-Regular" w:hAnsi="BCSans-Regular" w:cs="BCSans-Regular"/>
+                <w:color w:val="A1192F"/>
+                <w:sz w:val="20"/>
+                <w:szCs w:val="20"/>
+              </w:rPr>
+              <w:t>].formatted</w:t>
+            </w:r>
+            <w:proofErr w:type="gramEnd"/>
             <w:r>
               <w:rPr>
                 <w:rFonts w:ascii="BCSans-Regular" w:hAnsi="BCSans-Regular" w:cs="BCSans-Regular"/>
@@ -1756,16 +2200,86 @@
                 <w:sz w:val="20"/>
                 <w:szCs w:val="20"/>
               </w:rPr>
-              <w:t>[i+1]:ifNEM():d.data[i+1].sections[i</w:t>
-            </w:r>
-            <w:r>
-              <w:rPr>
-                <w:rFonts w:ascii="BCSans-Regular" w:hAnsi="BCSans-Regular" w:cs="BCSans-Regular"/>
-                <w:color w:val="A1192F"/>
-                <w:sz w:val="20"/>
-                <w:szCs w:val="20"/>
-              </w:rPr>
-              <w:t>+1]</w:t>
+              <w:t>[i+1</w:t>
+            </w:r>
+            <w:proofErr w:type="gramStart"/>
+            <w:r>
+              <w:rPr>
+                <w:rFonts w:ascii="BCSans-Regular" w:hAnsi="BCSans-Regular" w:cs="BCSans-Regular"/>
+                <w:color w:val="A1192F"/>
+                <w:sz w:val="20"/>
+                <w:szCs w:val="20"/>
+              </w:rPr>
+              <w:t>]:ifNEM</w:t>
+            </w:r>
+            <w:proofErr w:type="gramEnd"/>
+            <w:r>
+              <w:rPr>
+                <w:rFonts w:ascii="BCSans-Regular" w:hAnsi="BCSans-Regular" w:cs="BCSans-Regular"/>
+                <w:color w:val="A1192F"/>
+                <w:sz w:val="20"/>
+                <w:szCs w:val="20"/>
+              </w:rPr>
+              <w:t>(</w:t>
+            </w:r>
+            <w:proofErr w:type="gramStart"/>
+            <w:r>
+              <w:rPr>
+                <w:rFonts w:ascii="BCSans-Regular" w:hAnsi="BCSans-Regular" w:cs="BCSans-Regular"/>
+                <w:color w:val="A1192F"/>
+                <w:sz w:val="20"/>
+                <w:szCs w:val="20"/>
+              </w:rPr>
+              <w:t>):d</w:t>
+            </w:r>
+            <w:proofErr w:type="gramEnd"/>
+            <w:r>
+              <w:rPr>
+                <w:rFonts w:ascii="BCSans-Regular" w:hAnsi="BCSans-Regular" w:cs="BCSans-Regular"/>
+                <w:color w:val="A1192F"/>
+                <w:sz w:val="20"/>
+                <w:szCs w:val="20"/>
+              </w:rPr>
+              <w:t>.data[i+1</w:t>
+            </w:r>
+            <w:proofErr w:type="gramStart"/>
+            <w:r>
+              <w:rPr>
+                <w:rFonts w:ascii="BCSans-Regular" w:hAnsi="BCSans-Regular" w:cs="BCSans-Regular"/>
+                <w:color w:val="A1192F"/>
+                <w:sz w:val="20"/>
+                <w:szCs w:val="20"/>
+              </w:rPr>
+              <w:t>].sections</w:t>
+            </w:r>
+            <w:proofErr w:type="gramEnd"/>
+            <w:r>
+              <w:rPr>
+                <w:rFonts w:ascii="BCSans-Regular" w:hAnsi="BCSans-Regular" w:cs="BCSans-Regular"/>
+                <w:color w:val="A1192F"/>
+                <w:sz w:val="20"/>
+                <w:szCs w:val="20"/>
+              </w:rPr>
+              <w:t>[i</w:t>
+            </w:r>
+            <w:r>
+              <w:rPr>
+                <w:rFonts w:ascii="BCSans-Regular" w:hAnsi="BCSans-Regular" w:cs="BCSans-Regular"/>
+                <w:color w:val="A1192F"/>
+                <w:sz w:val="20"/>
+                <w:szCs w:val="20"/>
+              </w:rPr>
+              <w:t>+1</w:t>
+            </w:r>
+            <w:proofErr w:type="gramStart"/>
+            <w:r>
+              <w:rPr>
+                <w:rFonts w:ascii="BCSans-Regular" w:hAnsi="BCSans-Regular" w:cs="BCSans-Regular"/>
+                <w:color w:val="A1192F"/>
+                <w:sz w:val="20"/>
+                <w:szCs w:val="20"/>
+              </w:rPr>
+              <w:t>]</w:t>
             </w:r>
             <w:r>
               <w:rPr>
@@ -1776,14 +2290,35 @@
               </w:rPr>
               <w:t>.section</w:t>
             </w:r>
-            <w:r>
-              <w:rPr>
-                <w:rFonts w:ascii="BCSans-Regular" w:hAnsi="BCSans-Regular" w:cs="BCSans-Regular"/>
-                <w:color w:val="A1192F"/>
-                <w:sz w:val="20"/>
-                <w:szCs w:val="20"/>
-              </w:rPr>
-              <w:t>[i+1].formatted}</w:t>
+            <w:proofErr w:type="gramEnd"/>
+            <w:r>
+              <w:rPr>
+                <w:rFonts w:ascii="BCSans-Regular" w:hAnsi="BCSans-Regular" w:cs="BCSans-Regular"/>
+                <w:color w:val="A1192F"/>
+                <w:sz w:val="20"/>
+                <w:szCs w:val="20"/>
+              </w:rPr>
+              <w:t>[i+1</w:t>
+            </w:r>
+            <w:proofErr w:type="gramStart"/>
+            <w:r>
+              <w:rPr>
+                <w:rFonts w:ascii="BCSans-Regular" w:hAnsi="BCSans-Regular" w:cs="BCSans-Regular"/>
+                <w:color w:val="A1192F"/>
+                <w:sz w:val="20"/>
+                <w:szCs w:val="20"/>
+              </w:rPr>
+              <w:t>].formatted</w:t>
+            </w:r>
+            <w:proofErr w:type="gramEnd"/>
+            <w:r>
+              <w:rPr>
+                <w:rFonts w:ascii="BCSans-Regular" w:hAnsi="BCSans-Regular" w:cs="BCSans-Regular"/>
+                <w:color w:val="A1192F"/>
+                <w:sz w:val="20"/>
+                <w:szCs w:val="20"/>
+              </w:rPr>
+              <w:t>}</w:t>
             </w:r>
           </w:p>
           <w:p>
@@ -2032,7 +2567,7 @@
 </file>
 
 <file path=word/endnotes.xml><?xml version="1.0" encoding="utf-8"?>
-<w:endnotes xmlns:wpc="http://schemas.microsoft.com/office/word/2010/wordprocessingCanvas" xmlns:cx="http://schemas.microsoft.com/office/drawing/2014/chartex" xmlns:cx1="http://schemas.microsoft.com/office/drawing/2015/9/8/chartex" xmlns:cx2="http://schemas.microsoft.com/office/drawing/2015/10/21/chartex" xmlns:cx3="http://schemas.microsoft.com/office/drawing/2016/5/9/chartex" xmlns:cx4="http://schemas.microsoft.com/office/drawing/2016/5/10/chartex" xmlns:cx5="http://schemas.microsoft.com/office/drawing/2016/5/11/chartex" xmlns:cx6="http://schemas.microsoft.com/office/drawing/2016/5/12/chartex" xmlns:cx7="http://schemas.microsoft.com/office/drawing/2016/5/13/chartex" xmlns:cx8="http://schemas.microsoft.com/office/drawing/2016/5/14/chartex" xmlns:mc="http://schemas.openxmlformats.org/markup-compatibility/2006" xmlns:aink="http://schemas.microsoft.com/office/drawing/2016/ink" xmlns:am3d="http://schemas.microsoft.com/office/drawing/2017/model3d" xmlns:o="urn:schemas-microsoft-com:office:office" xmlns:oel="http://schemas.microsoft.com/office/2019/extlst" xmlns:r="http://schemas.openxmlformats.org/officeDocument/2006/relationships" xmlns:m="http://schemas.openxmlformats.org/officeDocument/2006/math" xmlns:v="urn:schemas-microsoft-com:vml" xmlns:wp14="http://schemas.microsoft.com/office/word/2010/wordprocessingDrawing" xmlns:wp="http://schemas.openxmlformats.org/drawingml/2006/wordprocessingDrawing" xmlns:w10="urn:schemas-microsoft-com:office:word" xmlns:w="http://schemas.openxmlformats.org/wordprocessingml/2006/main" xmlns:w14="http://schemas.microsoft.com/office/word/2010/wordml" xmlns:w15="http://schemas.microsoft.com/office/word/2012/wordml" xmlns:w16cex="http://schemas.microsoft.com/office/word/2018/wordml/cex" xmlns:w16cid="http://schemas.microsoft.com/office/word/2016/wordml/cid" xmlns:w16="http://schemas.microsoft.com/office/word/2018/wordml" xmlns:w16du="http://schemas.microsoft.com/office/word/2023/wordml/word16du" xmlns:w16sdtdh="http://schemas.microsoft.com/office/word/2020/wordml/sdtdatahash" xmlns:w16se="http://schemas.microsoft.com/office/word/2015/wordml/symex" xmlns:wpg="http://schemas.microsoft.com/office/word/2010/wordprocessingGroup" xmlns:wpi="http://schemas.microsoft.com/office/word/2010/wordprocessingInk" xmlns:wne="http://schemas.microsoft.com/office/word/2006/wordml" xmlns:wps="http://schemas.microsoft.com/office/word/2010/wordprocessingShape" mc:Ignorable="w14 w15 w16se w16cid w16 w16cex w16sdtdh w16du wp14">
+<w:endnotes xmlns:wpc="http://schemas.microsoft.com/office/word/2010/wordprocessingCanvas" xmlns:cx="http://schemas.microsoft.com/office/drawing/2014/chartex" xmlns:cx1="http://schemas.microsoft.com/office/drawing/2015/9/8/chartex" xmlns:cx2="http://schemas.microsoft.com/office/drawing/2015/10/21/chartex" xmlns:cx3="http://schemas.microsoft.com/office/drawing/2016/5/9/chartex" xmlns:cx4="http://schemas.microsoft.com/office/drawing/2016/5/10/chartex" xmlns:cx5="http://schemas.microsoft.com/office/drawing/2016/5/11/chartex" xmlns:cx6="http://schemas.microsoft.com/office/drawing/2016/5/12/chartex" xmlns:cx7="http://schemas.microsoft.com/office/drawing/2016/5/13/chartex" xmlns:cx8="http://schemas.microsoft.com/office/drawing/2016/5/14/chartex" xmlns:mc="http://schemas.openxmlformats.org/markup-compatibility/2006" xmlns:aink="http://schemas.microsoft.com/office/drawing/2016/ink" xmlns:am3d="http://schemas.microsoft.com/office/drawing/2017/model3d" xmlns:o="urn:schemas-microsoft-com:office:office" xmlns:oel="http://schemas.microsoft.com/office/2019/extlst" xmlns:r="http://schemas.openxmlformats.org/officeDocument/2006/relationships" xmlns:m="http://schemas.openxmlformats.org/officeDocument/2006/math" xmlns:v="urn:schemas-microsoft-com:vml" xmlns:wp14="http://schemas.microsoft.com/office/word/2010/wordprocessingDrawing" xmlns:wp="http://schemas.openxmlformats.org/drawingml/2006/wordprocessingDrawing" xmlns:w10="urn:schemas-microsoft-com:office:word" xmlns:w="http://schemas.openxmlformats.org/wordprocessingml/2006/main" xmlns:w14="http://schemas.microsoft.com/office/word/2010/wordml" xmlns:w15="http://schemas.microsoft.com/office/word/2012/wordml" xmlns:w16cex="http://schemas.microsoft.com/office/word/2018/wordml/cex" xmlns:w16cid="http://schemas.microsoft.com/office/word/2016/wordml/cid" xmlns:w16="http://schemas.microsoft.com/office/word/2018/wordml" xmlns:w16du="http://schemas.microsoft.com/office/word/2023/wordml/word16du" xmlns:w16sdtdh="http://schemas.microsoft.com/office/word/2020/wordml/sdtdatahash" xmlns:w16sdtfl="http://schemas.microsoft.com/office/word/2024/wordml/sdtformatlock" xmlns:w16se="http://schemas.microsoft.com/office/word/2015/wordml/symex" xmlns:wpg="http://schemas.microsoft.com/office/word/2010/wordprocessingGroup" xmlns:wpi="http://schemas.microsoft.com/office/word/2010/wordprocessingInk" xmlns:wne="http://schemas.microsoft.com/office/word/2006/wordml" xmlns:wps="http://schemas.microsoft.com/office/word/2010/wordprocessingShape" mc:Ignorable="w14 w15 w16se w16cid w16 w16cex w16sdtdh w16sdtfl w16du wp14">
   <w:endnote w:type="separator" w:id="-1">
     <w:p>
       <w:r>
@@ -2054,7 +2589,7 @@
 </file>
 
 <file path=word/footer1.xml><?xml version="1.0" encoding="utf-8"?>
-<w:ftr xmlns:wpc="http://schemas.microsoft.com/office/word/2010/wordprocessingCanvas" xmlns:cx="http://schemas.microsoft.com/office/drawing/2014/chartex" xmlns:cx1="http://schemas.microsoft.com/office/drawing/2015/9/8/chartex" xmlns:cx2="http://schemas.microsoft.com/office/drawing/2015/10/21/chartex" xmlns:cx3="http://schemas.microsoft.com/office/drawing/2016/5/9/chartex" xmlns:cx4="http://schemas.microsoft.com/office/drawing/2016/5/10/chartex" xmlns:cx5="http://schemas.microsoft.com/office/drawing/2016/5/11/chartex" xmlns:cx6="http://schemas.microsoft.com/office/drawing/2016/5/12/chartex" xmlns:cx7="http://schemas.microsoft.com/office/drawing/2016/5/13/chartex" xmlns:cx8="http://schemas.microsoft.com/office/drawing/2016/5/14/chartex" xmlns:mc="http://schemas.openxmlformats.org/markup-compatibility/2006" xmlns:aink="http://schemas.microsoft.com/office/drawing/2016/ink" xmlns:am3d="http://schemas.microsoft.com/office/drawing/2017/model3d" xmlns:o="urn:schemas-microsoft-com:office:office" xmlns:oel="http://schemas.microsoft.com/office/2019/extlst" xmlns:r="http://schemas.openxmlformats.org/officeDocument/2006/relationships" xmlns:m="http://schemas.openxmlformats.org/officeDocument/2006/math" xmlns:v="urn:schemas-microsoft-com:vml" xmlns:wp14="http://schemas.microsoft.com/office/word/2010/wordprocessingDrawing" xmlns:wp="http://schemas.openxmlformats.org/drawingml/2006/wordprocessingDrawing" xmlns:w10="urn:schemas-microsoft-com:office:word" xmlns:w="http://schemas.openxmlformats.org/wordprocessingml/2006/main" xmlns:w14="http://schemas.microsoft.com/office/word/2010/wordml" xmlns:w15="http://schemas.microsoft.com/office/word/2012/wordml" xmlns:w16cex="http://schemas.microsoft.com/office/word/2018/wordml/cex" xmlns:w16cid="http://schemas.microsoft.com/office/word/2016/wordml/cid" xmlns:w16="http://schemas.microsoft.com/office/word/2018/wordml" xmlns:w16du="http://schemas.microsoft.com/office/word/2023/wordml/word16du" xmlns:w16sdtdh="http://schemas.microsoft.com/office/word/2020/wordml/sdtdatahash" xmlns:w16se="http://schemas.microsoft.com/office/word/2015/wordml/symex" xmlns:wpg="http://schemas.microsoft.com/office/word/2010/wordprocessingGroup" xmlns:wpi="http://schemas.microsoft.com/office/word/2010/wordprocessingInk" xmlns:wne="http://schemas.microsoft.com/office/word/2006/wordml" xmlns:wps="http://schemas.microsoft.com/office/word/2010/wordprocessingShape" mc:Ignorable="w14 w15 w16se w16cid w16 w16cex w16sdtdh w16du wp14">
+<w:ftr xmlns:wpc="http://schemas.microsoft.com/office/word/2010/wordprocessingCanvas" xmlns:cx="http://schemas.microsoft.com/office/drawing/2014/chartex" xmlns:cx1="http://schemas.microsoft.com/office/drawing/2015/9/8/chartex" xmlns:cx2="http://schemas.microsoft.com/office/drawing/2015/10/21/chartex" xmlns:cx3="http://schemas.microsoft.com/office/drawing/2016/5/9/chartex" xmlns:cx4="http://schemas.microsoft.com/office/drawing/2016/5/10/chartex" xmlns:cx5="http://schemas.microsoft.com/office/drawing/2016/5/11/chartex" xmlns:cx6="http://schemas.microsoft.com/office/drawing/2016/5/12/chartex" xmlns:cx7="http://schemas.microsoft.com/office/drawing/2016/5/13/chartex" xmlns:cx8="http://schemas.microsoft.com/office/drawing/2016/5/14/chartex" xmlns:mc="http://schemas.openxmlformats.org/markup-compatibility/2006" xmlns:aink="http://schemas.microsoft.com/office/drawing/2016/ink" xmlns:am3d="http://schemas.microsoft.com/office/drawing/2017/model3d" xmlns:o="urn:schemas-microsoft-com:office:office" xmlns:oel="http://schemas.microsoft.com/office/2019/extlst" xmlns:r="http://schemas.openxmlformats.org/officeDocument/2006/relationships" xmlns:m="http://schemas.openxmlformats.org/officeDocument/2006/math" xmlns:v="urn:schemas-microsoft-com:vml" xmlns:wp14="http://schemas.microsoft.com/office/word/2010/wordprocessingDrawing" xmlns:wp="http://schemas.openxmlformats.org/drawingml/2006/wordprocessingDrawing" xmlns:w10="urn:schemas-microsoft-com:office:word" xmlns:w="http://schemas.openxmlformats.org/wordprocessingml/2006/main" xmlns:w14="http://schemas.microsoft.com/office/word/2010/wordml" xmlns:w15="http://schemas.microsoft.com/office/word/2012/wordml" xmlns:w16cex="http://schemas.microsoft.com/office/word/2018/wordml/cex" xmlns:w16cid="http://schemas.microsoft.com/office/word/2016/wordml/cid" xmlns:w16="http://schemas.microsoft.com/office/word/2018/wordml" xmlns:w16du="http://schemas.microsoft.com/office/word/2023/wordml/word16du" xmlns:w16sdtdh="http://schemas.microsoft.com/office/word/2020/wordml/sdtdatahash" xmlns:w16sdtfl="http://schemas.microsoft.com/office/word/2024/wordml/sdtformatlock" xmlns:w16se="http://schemas.microsoft.com/office/word/2015/wordml/symex" xmlns:wpg="http://schemas.microsoft.com/office/word/2010/wordprocessingGroup" xmlns:wpi="http://schemas.microsoft.com/office/word/2010/wordprocessingInk" xmlns:wne="http://schemas.microsoft.com/office/word/2006/wordml" xmlns:wps="http://schemas.microsoft.com/office/word/2010/wordprocessingShape" mc:Ignorable="w14 w15 w16se w16cid w16 w16cex w16sdtdh w16sdtfl w16du wp14">
   <w:tbl>
     <w:tblPr>
       <w:tblW w:w="9646" w:type="dxa"/>
@@ -2189,7 +2724,16 @@
               <w:color w:val="0D0D0D" w:themeColor="text1" w:themeTint="F2"/>
               <w:sz w:val="16"/>
             </w:rPr>
-            <w:t xml:space="preserve">Information Access Operations                 </w:t>
+            <w:t xml:space="preserve">FOI </w:t>
+          </w:r>
+          <w:r>
+            <w:rPr>
+              <w:rFonts w:ascii="Times New Roman" w:hAnsi="Times New Roman"/>
+              <w:bCs/>
+              <w:color w:val="0D0D0D" w:themeColor="text1" w:themeTint="F2"/>
+              <w:sz w:val="16"/>
+            </w:rPr>
+            <w:t xml:space="preserve">Operations                 </w:t>
           </w:r>
         </w:p>
         <w:p>
@@ -2301,7 +2845,25 @@
               <w:color w:val="0D0D0D" w:themeColor="text1" w:themeTint="F2"/>
               <w:sz w:val="16"/>
             </w:rPr>
-            <w:t>8W 9K1</w:t>
+            <w:t>8W 9</w:t>
+          </w:r>
+          <w:r>
+            <w:rPr>
+              <w:rFonts w:ascii="Times New Roman" w:hAnsi="Times New Roman"/>
+              <w:bCs/>
+              <w:color w:val="0D0D0D" w:themeColor="text1" w:themeTint="F2"/>
+              <w:sz w:val="16"/>
+            </w:rPr>
+            <w:t>V</w:t>
+          </w:r>
+          <w:r>
+            <w:rPr>
+              <w:rFonts w:ascii="Times New Roman" w:hAnsi="Times New Roman"/>
+              <w:bCs/>
+              <w:color w:val="0D0D0D" w:themeColor="text1" w:themeTint="F2"/>
+              <w:sz w:val="16"/>
+            </w:rPr>
+            <w:t>1</w:t>
           </w:r>
         </w:p>
         <w:p>
@@ -2540,6 +3102,15 @@
           <w:r>
             <w:rPr>
               <w:rFonts w:ascii="Times New Roman" w:hAnsi="Times New Roman"/>
+              <w:b/>
+              <w:color w:val="0D0D0D" w:themeColor="text1" w:themeTint="F2"/>
+              <w:sz w:val="16"/>
+            </w:rPr>
+            <w:t>1-</w:t>
+          </w:r>
+          <w:r>
+            <w:rPr>
+              <w:rFonts w:ascii="Times New Roman" w:hAnsi="Times New Roman"/>
               <w:bCs/>
               <w:color w:val="0D0D0D" w:themeColor="text1" w:themeTint="F2"/>
               <w:sz w:val="16"/>
@@ -2615,7 +3186,29 @@
               <w:sz w:val="16"/>
               <w:szCs w:val="16"/>
             </w:rPr>
-            <w:t>(ask for Information Access Operations)</w:t>
+            <w:t xml:space="preserve">(ask for </w:t>
+          </w:r>
+          <w:r>
+            <w:rPr>
+              <w:rFonts w:ascii="BCSans-Italic" w:hAnsi="BCSans-Italic" w:cs="BCSans-Italic"/>
+              <w:i/>
+              <w:iCs/>
+              <w:color w:val="0D0D0D" w:themeColor="text1" w:themeTint="F2"/>
+              <w:sz w:val="16"/>
+              <w:szCs w:val="16"/>
+            </w:rPr>
+            <w:t xml:space="preserve">FOI </w:t>
+          </w:r>
+          <w:r>
+            <w:rPr>
+              <w:rFonts w:ascii="BCSans-Italic" w:hAnsi="BCSans-Italic" w:cs="BCSans-Italic"/>
+              <w:i/>
+              <w:iCs/>
+              <w:color w:val="0D0D0D" w:themeColor="text1" w:themeTint="F2"/>
+              <w:sz w:val="16"/>
+              <w:szCs w:val="16"/>
+            </w:rPr>
+            <w:t>Operations)</w:t>
           </w:r>
         </w:p>
         <w:p>
@@ -2835,7 +3428,7 @@
 </file>
 
 <file path=word/footnotes.xml><?xml version="1.0" encoding="utf-8"?>
-<w:footnotes xmlns:wpc="http://schemas.microsoft.com/office/word/2010/wordprocessingCanvas" xmlns:cx="http://schemas.microsoft.com/office/drawing/2014/chartex" xmlns:cx1="http://schemas.microsoft.com/office/drawing/2015/9/8/chartex" xmlns:cx2="http://schemas.microsoft.com/office/drawing/2015/10/21/chartex" xmlns:cx3="http://schemas.microsoft.com/office/drawing/2016/5/9/chartex" xmlns:cx4="http://schemas.microsoft.com/office/drawing/2016/5/10/chartex" xmlns:cx5="http://schemas.microsoft.com/office/drawing/2016/5/11/chartex" xmlns:cx6="http://schemas.microsoft.com/office/drawing/2016/5/12/chartex" xmlns:cx7="http://schemas.microsoft.com/office/drawing/2016/5/13/chartex" xmlns:cx8="http://schemas.microsoft.com/office/drawing/2016/5/14/chartex" xmlns:mc="http://schemas.openxmlformats.org/markup-compatibility/2006" xmlns:aink="http://schemas.microsoft.com/office/drawing/2016/ink" xmlns:am3d="http://schemas.microsoft.com/office/drawing/2017/model3d" xmlns:o="urn:schemas-microsoft-com:office:office" xmlns:oel="http://schemas.microsoft.com/office/2019/extlst" xmlns:r="http://schemas.openxmlformats.org/officeDocument/2006/relationships" xmlns:m="http://schemas.openxmlformats.org/officeDocument/2006/math" xmlns:v="urn:schemas-microsoft-com:vml" xmlns:wp14="http://schemas.microsoft.com/office/word/2010/wordprocessingDrawing" xmlns:wp="http://schemas.openxmlformats.org/drawingml/2006/wordprocessingDrawing" xmlns:w10="urn:schemas-microsoft-com:office:word" xmlns:w="http://schemas.openxmlformats.org/wordprocessingml/2006/main" xmlns:w14="http://schemas.microsoft.com/office/word/2010/wordml" xmlns:w15="http://schemas.microsoft.com/office/word/2012/wordml" xmlns:w16cex="http://schemas.microsoft.com/office/word/2018/wordml/cex" xmlns:w16cid="http://schemas.microsoft.com/office/word/2016/wordml/cid" xmlns:w16="http://schemas.microsoft.com/office/word/2018/wordml" xmlns:w16du="http://schemas.microsoft.com/office/word/2023/wordml/word16du" xmlns:w16sdtdh="http://schemas.microsoft.com/office/word/2020/wordml/sdtdatahash" xmlns:w16se="http://schemas.microsoft.com/office/word/2015/wordml/symex" xmlns:wpg="http://schemas.microsoft.com/office/word/2010/wordprocessingGroup" xmlns:wpi="http://schemas.microsoft.com/office/word/2010/wordprocessingInk" xmlns:wne="http://schemas.microsoft.com/office/word/2006/wordml" xmlns:wps="http://schemas.microsoft.com/office/word/2010/wordprocessingShape" mc:Ignorable="w14 w15 w16se w16cid w16 w16cex w16sdtdh w16du wp14">
+<w:footnotes xmlns:wpc="http://schemas.microsoft.com/office/word/2010/wordprocessingCanvas" xmlns:cx="http://schemas.microsoft.com/office/drawing/2014/chartex" xmlns:cx1="http://schemas.microsoft.com/office/drawing/2015/9/8/chartex" xmlns:cx2="http://schemas.microsoft.com/office/drawing/2015/10/21/chartex" xmlns:cx3="http://schemas.microsoft.com/office/drawing/2016/5/9/chartex" xmlns:cx4="http://schemas.microsoft.com/office/drawing/2016/5/10/chartex" xmlns:cx5="http://schemas.microsoft.com/office/drawing/2016/5/11/chartex" xmlns:cx6="http://schemas.microsoft.com/office/drawing/2016/5/12/chartex" xmlns:cx7="http://schemas.microsoft.com/office/drawing/2016/5/13/chartex" xmlns:cx8="http://schemas.microsoft.com/office/drawing/2016/5/14/chartex" xmlns:mc="http://schemas.openxmlformats.org/markup-compatibility/2006" xmlns:aink="http://schemas.microsoft.com/office/drawing/2016/ink" xmlns:am3d="http://schemas.microsoft.com/office/drawing/2017/model3d" xmlns:o="urn:schemas-microsoft-com:office:office" xmlns:oel="http://schemas.microsoft.com/office/2019/extlst" xmlns:r="http://schemas.openxmlformats.org/officeDocument/2006/relationships" xmlns:m="http://schemas.openxmlformats.org/officeDocument/2006/math" xmlns:v="urn:schemas-microsoft-com:vml" xmlns:wp14="http://schemas.microsoft.com/office/word/2010/wordprocessingDrawing" xmlns:wp="http://schemas.openxmlformats.org/drawingml/2006/wordprocessingDrawing" xmlns:w10="urn:schemas-microsoft-com:office:word" xmlns:w="http://schemas.openxmlformats.org/wordprocessingml/2006/main" xmlns:w14="http://schemas.microsoft.com/office/word/2010/wordml" xmlns:w15="http://schemas.microsoft.com/office/word/2012/wordml" xmlns:w16cex="http://schemas.microsoft.com/office/word/2018/wordml/cex" xmlns:w16cid="http://schemas.microsoft.com/office/word/2016/wordml/cid" xmlns:w16="http://schemas.microsoft.com/office/word/2018/wordml" xmlns:w16du="http://schemas.microsoft.com/office/word/2023/wordml/word16du" xmlns:w16sdtdh="http://schemas.microsoft.com/office/word/2020/wordml/sdtdatahash" xmlns:w16sdtfl="http://schemas.microsoft.com/office/word/2024/wordml/sdtformatlock" xmlns:w16se="http://schemas.microsoft.com/office/word/2015/wordml/symex" xmlns:wpg="http://schemas.microsoft.com/office/word/2010/wordprocessingGroup" xmlns:wpi="http://schemas.microsoft.com/office/word/2010/wordprocessingInk" xmlns:wne="http://schemas.microsoft.com/office/word/2006/wordml" xmlns:wps="http://schemas.microsoft.com/office/word/2010/wordprocessingShape" mc:Ignorable="w14 w15 w16se w16cid w16 w16cex w16sdtdh w16sdtfl w16du wp14">
   <w:footnote w:type="separator" w:id="-1">
     <w:p>
       <w:r>
@@ -2857,7 +3450,7 @@
 </file>
 
 <file path=word/header1.xml><?xml version="1.0" encoding="utf-8"?>
-<w:hdr xmlns:wpc="http://schemas.microsoft.com/office/word/2010/wordprocessingCanvas" xmlns:cx="http://schemas.microsoft.com/office/drawing/2014/chartex" xmlns:cx1="http://schemas.microsoft.com/office/drawing/2015/9/8/chartex" xmlns:cx2="http://schemas.microsoft.com/office/drawing/2015/10/21/chartex" xmlns:cx3="http://schemas.microsoft.com/office/drawing/2016/5/9/chartex" xmlns:cx4="http://schemas.microsoft.com/office/drawing/2016/5/10/chartex" xmlns:cx5="http://schemas.microsoft.com/office/drawing/2016/5/11/chartex" xmlns:cx6="http://schemas.microsoft.com/office/drawing/2016/5/12/chartex" xmlns:cx7="http://schemas.microsoft.com/office/drawing/2016/5/13/chartex" xmlns:cx8="http://schemas.microsoft.com/office/drawing/2016/5/14/chartex" xmlns:mc="http://schemas.openxmlformats.org/markup-compatibility/2006" xmlns:aink="http://schemas.microsoft.com/office/drawing/2016/ink" xmlns:am3d="http://schemas.microsoft.com/office/drawing/2017/model3d" xmlns:o="urn:schemas-microsoft-com:office:office" xmlns:oel="http://schemas.microsoft.com/office/2019/extlst" xmlns:r="http://schemas.openxmlformats.org/officeDocument/2006/relationships" xmlns:m="http://schemas.openxmlformats.org/officeDocument/2006/math" xmlns:v="urn:schemas-microsoft-com:vml" xmlns:wp14="http://schemas.microsoft.com/office/word/2010/wordprocessingDrawing" xmlns:wp="http://schemas.openxmlformats.org/drawingml/2006/wordprocessingDrawing" xmlns:w10="urn:schemas-microsoft-com:office:word" xmlns:w="http://schemas.openxmlformats.org/wordprocessingml/2006/main" xmlns:w14="http://schemas.microsoft.com/office/word/2010/wordml" xmlns:w15="http://schemas.microsoft.com/office/word/2012/wordml" xmlns:w16cex="http://schemas.microsoft.com/office/word/2018/wordml/cex" xmlns:w16cid="http://schemas.microsoft.com/office/word/2016/wordml/cid" xmlns:w16="http://schemas.microsoft.com/office/word/2018/wordml" xmlns:w16du="http://schemas.microsoft.com/office/word/2023/wordml/word16du" xmlns:w16sdtdh="http://schemas.microsoft.com/office/word/2020/wordml/sdtdatahash" xmlns:w16se="http://schemas.microsoft.com/office/word/2015/wordml/symex" xmlns:wpg="http://schemas.microsoft.com/office/word/2010/wordprocessingGroup" xmlns:wpi="http://schemas.microsoft.com/office/word/2010/wordprocessingInk" xmlns:wne="http://schemas.microsoft.com/office/word/2006/wordml" xmlns:wps="http://schemas.microsoft.com/office/word/2010/wordprocessingShape" mc:Ignorable="w14 w15 w16se w16cid w16 w16cex w16sdtdh w16du wp14">
+<w:hdr xmlns:wpc="http://schemas.microsoft.com/office/word/2010/wordprocessingCanvas" xmlns:cx="http://schemas.microsoft.com/office/drawing/2014/chartex" xmlns:cx1="http://schemas.microsoft.com/office/drawing/2015/9/8/chartex" xmlns:cx2="http://schemas.microsoft.com/office/drawing/2015/10/21/chartex" xmlns:cx3="http://schemas.microsoft.com/office/drawing/2016/5/9/chartex" xmlns:cx4="http://schemas.microsoft.com/office/drawing/2016/5/10/chartex" xmlns:cx5="http://schemas.microsoft.com/office/drawing/2016/5/11/chartex" xmlns:cx6="http://schemas.microsoft.com/office/drawing/2016/5/12/chartex" xmlns:cx7="http://schemas.microsoft.com/office/drawing/2016/5/13/chartex" xmlns:cx8="http://schemas.microsoft.com/office/drawing/2016/5/14/chartex" xmlns:mc="http://schemas.openxmlformats.org/markup-compatibility/2006" xmlns:aink="http://schemas.microsoft.com/office/drawing/2016/ink" xmlns:am3d="http://schemas.microsoft.com/office/drawing/2017/model3d" xmlns:o="urn:schemas-microsoft-com:office:office" xmlns:oel="http://schemas.microsoft.com/office/2019/extlst" xmlns:r="http://schemas.openxmlformats.org/officeDocument/2006/relationships" xmlns:m="http://schemas.openxmlformats.org/officeDocument/2006/math" xmlns:v="urn:schemas-microsoft-com:vml" xmlns:wp14="http://schemas.microsoft.com/office/word/2010/wordprocessingDrawing" xmlns:wp="http://schemas.openxmlformats.org/drawingml/2006/wordprocessingDrawing" xmlns:w10="urn:schemas-microsoft-com:office:word" xmlns:w="http://schemas.openxmlformats.org/wordprocessingml/2006/main" xmlns:w14="http://schemas.microsoft.com/office/word/2010/wordml" xmlns:w15="http://schemas.microsoft.com/office/word/2012/wordml" xmlns:w16cex="http://schemas.microsoft.com/office/word/2018/wordml/cex" xmlns:w16cid="http://schemas.microsoft.com/office/word/2016/wordml/cid" xmlns:w16="http://schemas.microsoft.com/office/word/2018/wordml" xmlns:w16du="http://schemas.microsoft.com/office/word/2023/wordml/word16du" xmlns:w16sdtdh="http://schemas.microsoft.com/office/word/2020/wordml/sdtdatahash" xmlns:w16sdtfl="http://schemas.microsoft.com/office/word/2024/wordml/sdtformatlock" xmlns:w16se="http://schemas.microsoft.com/office/word/2015/wordml/symex" xmlns:wpg="http://schemas.microsoft.com/office/word/2010/wordprocessingGroup" xmlns:wpi="http://schemas.microsoft.com/office/word/2010/wordprocessingInk" xmlns:wne="http://schemas.microsoft.com/office/word/2006/wordml" xmlns:wps="http://schemas.microsoft.com/office/word/2010/wordprocessingShape" mc:Ignorable="w14 w15 w16se w16cid w16 w16cex w16sdtdh w16sdtfl w16du wp14">
   <w:sdt>
     <w:sdtPr>
       <w:id w:val="-1318336367"/>
@@ -3200,7 +3793,7 @@
 </file>
 
 <file path=word/styles.xml><?xml version="1.0" encoding="utf-8"?>
-<w:styles xmlns:mc="http://schemas.openxmlformats.org/markup-compatibility/2006" xmlns:r="http://schemas.openxmlformats.org/officeDocument/2006/relationships" xmlns:w="http://schemas.openxmlformats.org/wordprocessingml/2006/main" xmlns:w14="http://schemas.microsoft.com/office/word/2010/wordml" xmlns:w15="http://schemas.microsoft.com/office/word/2012/wordml" xmlns:w16cex="http://schemas.microsoft.com/office/word/2018/wordml/cex" xmlns:w16cid="http://schemas.microsoft.com/office/word/2016/wordml/cid" xmlns:w16="http://schemas.microsoft.com/office/word/2018/wordml" xmlns:w16du="http://schemas.microsoft.com/office/word/2023/wordml/word16du" xmlns:w16sdtdh="http://schemas.microsoft.com/office/word/2020/wordml/sdtdatahash" xmlns:w16se="http://schemas.microsoft.com/office/word/2015/wordml/symex" mc:Ignorable="w14 w15 w16se w16cid w16 w16cex w16sdtdh w16du">
+<w:styles xmlns:mc="http://schemas.openxmlformats.org/markup-compatibility/2006" xmlns:r="http://schemas.openxmlformats.org/officeDocument/2006/relationships" xmlns:w="http://schemas.openxmlformats.org/wordprocessingml/2006/main" xmlns:w14="http://schemas.microsoft.com/office/word/2010/wordml" xmlns:w15="http://schemas.microsoft.com/office/word/2012/wordml" xmlns:w16cex="http://schemas.microsoft.com/office/word/2018/wordml/cex" xmlns:w16cid="http://schemas.microsoft.com/office/word/2016/wordml/cid" xmlns:w16="http://schemas.microsoft.com/office/word/2018/wordml" xmlns:w16du="http://schemas.microsoft.com/office/word/2023/wordml/word16du" xmlns:w16sdtdh="http://schemas.microsoft.com/office/word/2020/wordml/sdtdatahash" xmlns:w16sdtfl="http://schemas.microsoft.com/office/word/2024/wordml/sdtformatlock" xmlns:w16se="http://schemas.microsoft.com/office/word/2015/wordml/symex" mc:Ignorable="w14 w15 w16se w16cid w16 w16cex w16sdtdh w16sdtfl w16du">
   <w:docDefaults>
     <w:rPrDefault>
       <w:rPr>
@@ -4120,6 +4713,21 @@
 </file>
 
 <file path=customXml/item1.xml><?xml version="1.0" encoding="utf-8"?>
+<p:properties xmlns:p="http://schemas.microsoft.com/office/2006/metadata/properties" xmlns:xsi="http://www.w3.org/2001/XMLSchema-instance" xmlns:pc="http://schemas.microsoft.com/office/infopath/2007/PartnerControls">
+  <documentManagement/>
+</p:properties>
+</file>
+
+<file path=customXml/item2.xml><?xml version="1.0" encoding="utf-8"?>
+<?mso-contentType ?>
+<FormTemplates xmlns="http://schemas.microsoft.com/sharepoint/v3/contenttype/forms">
+  <Display>DocumentLibraryForm</Display>
+  <Edit>DocumentLibraryForm</Edit>
+  <New>DocumentLibraryForm</New>
+</FormTemplates>
+</file>
+
+<file path=customXml/item3.xml><?xml version="1.0" encoding="utf-8"?>
 <ct:contentTypeSchema xmlns:ct="http://schemas.microsoft.com/office/2006/metadata/contentType" xmlns:ma="http://schemas.microsoft.com/office/2006/metadata/properties/metaAttributes" ct:_="" ma:_="" ma:contentTypeName="Document" ma:contentTypeID="0x010100E774CC2FC15D5F4B9843318F21B96CF2" ma:contentTypeVersion="13" ma:contentTypeDescription="Create a new document." ma:contentTypeScope="" ma:versionID="9734f759d7539526660f242c532f1a36">
   <xsd:schema xmlns:xsd="http://www.w3.org/2001/XMLSchema" xmlns:xs="http://www.w3.org/2001/XMLSchema" xmlns:p="http://schemas.microsoft.com/office/2006/metadata/properties" xmlns:ns2="75e570c0-d7c7-4c73-adba-666f84131a9c" xmlns:ns3="89ff61d5-a6c1-4b78-89d0-b0aeb35ad473" targetNamespace="http://schemas.microsoft.com/office/2006/metadata/properties" ma:root="true" ma:fieldsID="fcda4498f13abd7a0badb315690a5b80" ns2:_="" ns3:_="">
     <xsd:import namespace="75e570c0-d7c7-4c73-adba-666f84131a9c"/>
@@ -4342,26 +4950,28 @@
 </ct:contentTypeSchema>
 </file>
 
-<file path=customXml/item2.xml><?xml version="1.0" encoding="utf-8"?>
-<?mso-contentType ?>
-<FormTemplates xmlns="http://schemas.microsoft.com/sharepoint/v3/contenttype/forms">
-  <Display>DocumentLibraryForm</Display>
-  <Edit>DocumentLibraryForm</Edit>
-  <New>DocumentLibraryForm</New>
-</FormTemplates>
-</file>
-
-<file path=customXml/item3.xml><?xml version="1.0" encoding="utf-8"?>
-<p:properties xmlns:p="http://schemas.microsoft.com/office/2006/metadata/properties" xmlns:xsi="http://www.w3.org/2001/XMLSchema-instance" xmlns:pc="http://schemas.microsoft.com/office/infopath/2007/PartnerControls">
-  <documentManagement/>
-</p:properties>
-</file>
-
 <file path=customXml/item4.xml><?xml version="1.0" encoding="utf-8"?>
 <b:Sources xmlns:b="http://schemas.openxmlformats.org/officeDocument/2006/bibliography" xmlns="http://schemas.openxmlformats.org/officeDocument/2006/bibliography" SelectedStyle="/APASixthEditionOfficeOnline.xsl" StyleName="APA" Version="6"/>
 </file>
 
 <file path=customXml/itemProps1.xml><?xml version="1.0" encoding="utf-8"?>
+<ds:datastoreItem xmlns:ds="http://schemas.openxmlformats.org/officeDocument/2006/customXml" ds:itemID="{B09A3C2A-023B-46CF-A296-EF6639527430}">
+  <ds:schemaRefs>
+    <ds:schemaRef ds:uri="http://schemas.microsoft.com/office/2006/metadata/properties"/>
+    <ds:schemaRef ds:uri="http://schemas.microsoft.com/office/infopath/2007/PartnerControls"/>
+  </ds:schemaRefs>
+</ds:datastoreItem>
+</file>
+
+<file path=customXml/itemProps2.xml><?xml version="1.0" encoding="utf-8"?>
+<ds:datastoreItem xmlns:ds="http://schemas.openxmlformats.org/officeDocument/2006/customXml" ds:itemID="{641E4145-9D85-4BD2-927D-7AB21DB3B68E}">
+  <ds:schemaRefs>
+    <ds:schemaRef ds:uri="http://schemas.microsoft.com/sharepoint/v3/contenttype/forms"/>
+  </ds:schemaRefs>
+</ds:datastoreItem>
+</file>
+
+<file path=customXml/itemProps3.xml><?xml version="1.0" encoding="utf-8"?>
 <ds:datastoreItem xmlns:ds="http://schemas.openxmlformats.org/officeDocument/2006/customXml" ds:itemID="{733BAA04-22FD-4001-8AC3-016CFE0D0D03}">
   <ds:schemaRefs>
     <ds:schemaRef ds:uri="http://schemas.microsoft.com/office/2006/metadata/contentType"/>
@@ -4380,23 +4990,6 @@
 </ds:datastoreItem>
 </file>
 
-<file path=customXml/itemProps2.xml><?xml version="1.0" encoding="utf-8"?>
-<ds:datastoreItem xmlns:ds="http://schemas.openxmlformats.org/officeDocument/2006/customXml" ds:itemID="{641E4145-9D85-4BD2-927D-7AB21DB3B68E}">
-  <ds:schemaRefs>
-    <ds:schemaRef ds:uri="http://schemas.microsoft.com/sharepoint/v3/contenttype/forms"/>
-  </ds:schemaRefs>
-</ds:datastoreItem>
-</file>
-
-<file path=customXml/itemProps3.xml><?xml version="1.0" encoding="utf-8"?>
-<ds:datastoreItem xmlns:ds="http://schemas.openxmlformats.org/officeDocument/2006/customXml" ds:itemID="{B09A3C2A-023B-46CF-A296-EF6639527430}">
-  <ds:schemaRefs>
-    <ds:schemaRef ds:uri="http://schemas.microsoft.com/office/2006/metadata/properties"/>
-    <ds:schemaRef ds:uri="http://schemas.microsoft.com/office/infopath/2007/PartnerControls"/>
-  </ds:schemaRefs>
-</ds:datastoreItem>
-</file>
-
 <file path=customXml/itemProps4.xml><?xml version="1.0" encoding="utf-8"?>
 <ds:datastoreItem xmlns:ds="http://schemas.openxmlformats.org/officeDocument/2006/customXml" ds:itemID="{9CE651B1-34DA-524A-9E9A-91E44FB38903}">
   <ds:schemaRefs>

</xml_diff>